<commit_message>
revisão da fundamentação teórica
segue meu comentário. parabéns pela escrita.
</commit_message>
<xml_diff>
--- a/TCC_Fundamentação.docx
+++ b/TCC_Fundamentação.docx
@@ -1,6 +1,6 @@
 
 <file path=word/document.xml><?xml version="1.0" encoding="utf-8"?>
-<w:document xmlns:wpc="http://schemas.microsoft.com/office/word/2010/wordprocessingCanvas" xmlns:cx="http://schemas.microsoft.com/office/drawing/2014/chartex" xmlns:cx1="http://schemas.microsoft.com/office/drawing/2015/9/8/chartex" xmlns:cx2="http://schemas.microsoft.com/office/drawing/2015/10/21/chartex" xmlns:cx3="http://schemas.microsoft.com/office/drawing/2016/5/9/chartex" xmlns:cx4="http://schemas.microsoft.com/office/drawing/2016/5/10/chartex" xmlns:cx5="http://schemas.microsoft.com/office/drawing/2016/5/11/chartex" xmlns:cx6="http://schemas.microsoft.com/office/drawing/2016/5/12/chartex" xmlns:cx7="http://schemas.microsoft.com/office/drawing/2016/5/13/chartex" xmlns:cx8="http://schemas.microsoft.com/office/drawing/2016/5/14/chartex" xmlns:mc="http://schemas.openxmlformats.org/markup-compatibility/2006" xmlns:aink="http://schemas.microsoft.com/office/drawing/2016/ink" xmlns:am3d="http://schemas.microsoft.com/office/drawing/2017/model3d" xmlns:o="urn:schemas-microsoft-com:office:office" xmlns:r="http://schemas.openxmlformats.org/officeDocument/2006/relationships" xmlns:m="http://schemas.openxmlformats.org/officeDocument/2006/math" xmlns:v="urn:schemas-microsoft-com:vml" xmlns:wp14="http://schemas.microsoft.com/office/word/2010/wordprocessingDrawing" xmlns:wp="http://schemas.openxmlformats.org/drawingml/2006/wordprocessingDrawing" xmlns:w10="urn:schemas-microsoft-com:office:word" xmlns:w="http://schemas.openxmlformats.org/wordprocessingml/2006/main" xmlns:w14="http://schemas.microsoft.com/office/word/2010/wordml" xmlns:w15="http://schemas.microsoft.com/office/word/2012/wordml" xmlns:w16cid="http://schemas.microsoft.com/office/word/2016/wordml/cid" xmlns:w16se="http://schemas.microsoft.com/office/word/2015/wordml/symex" xmlns:wpg="http://schemas.microsoft.com/office/word/2010/wordprocessingGroup" xmlns:wpi="http://schemas.microsoft.com/office/word/2010/wordprocessingInk" xmlns:wne="http://schemas.microsoft.com/office/word/2006/wordml" xmlns:wps="http://schemas.microsoft.com/office/word/2010/wordprocessingShape" mc:Ignorable="w14 w15 w16se w16cid wp14">
+<w:document xmlns:wpc="http://schemas.microsoft.com/office/word/2010/wordprocessingCanvas" xmlns:cx="http://schemas.microsoft.com/office/drawing/2014/chartex" xmlns:mc="http://schemas.openxmlformats.org/markup-compatibility/2006" xmlns:o="urn:schemas-microsoft-com:office:office" xmlns:r="http://schemas.openxmlformats.org/officeDocument/2006/relationships" xmlns:m="http://schemas.openxmlformats.org/officeDocument/2006/math" xmlns:v="urn:schemas-microsoft-com:vml" xmlns:wp14="http://schemas.microsoft.com/office/word/2010/wordprocessingDrawing" xmlns:wp="http://schemas.openxmlformats.org/drawingml/2006/wordprocessingDrawing" xmlns:w10="urn:schemas-microsoft-com:office:word" xmlns:w="http://schemas.openxmlformats.org/wordprocessingml/2006/main" xmlns:w14="http://schemas.microsoft.com/office/word/2010/wordml" xmlns:w15="http://schemas.microsoft.com/office/word/2012/wordml" xmlns:w16se="http://schemas.microsoft.com/office/word/2015/wordml/symex" xmlns:wpg="http://schemas.microsoft.com/office/word/2010/wordprocessingGroup" xmlns:wpi="http://schemas.microsoft.com/office/word/2010/wordprocessingInk" xmlns:wne="http://schemas.microsoft.com/office/word/2006/wordml" xmlns:wps="http://schemas.microsoft.com/office/word/2010/wordprocessingShape" mc:Ignorable="w14 w15 w16se wp14">
   <w:body>
     <w:p>
       <w:pPr>
@@ -779,7 +779,7 @@
     </w:p>
     <w:p>
       <w:pPr>
-        <w:pStyle w:val="ndicedeilustraes"/>
+        <w:pStyle w:val="ndicedeilustraes2"/>
         <w:tabs>
           <w:tab w:val="right" w:leader="dot" w:pos="9542"/>
         </w:tabs>
@@ -936,49 +936,80 @@
           <w:b/>
           <w:bCs/>
         </w:rPr>
-        <w:t xml:space="preserve">Figura </w:t>
+        <w:t xml:space="preserve">Figura 5: </w:t>
       </w:r>
       <w:r>
         <w:rPr>
           <w:b/>
           <w:bCs/>
         </w:rPr>
-        <w:t>5</w:t>
+        <w:t xml:space="preserve">Exemplo de Função de Ativação Linear </w:t>
       </w:r>
       <w:r>
         <w:rPr>
           <w:b/>
           <w:bCs/>
         </w:rPr>
-        <w:t xml:space="preserve">: </w:t>
-      </w:r>
-      <w:r>
+        <w:t>.…………………………………19</w:t>
+      </w:r>
+    </w:p>
+    <w:p>
+      <w:pPr>
+        <w:pStyle w:val="Standard"/>
+        <w:ind w:firstLine="0"/>
         <w:rPr>
           <w:b/>
           <w:bCs/>
         </w:rPr>
-        <w:t>Exemplo de Função de Ativação Linear</w:t>
-      </w:r>
+      </w:pPr>
       <w:r>
         <w:rPr>
           <w:b/>
           <w:bCs/>
         </w:rPr>
-        <w:t xml:space="preserve"> </w:t>
+        <w:t xml:space="preserve">Figura 6: </w:t>
       </w:r>
       <w:r>
         <w:rPr>
           <w:b/>
           <w:bCs/>
         </w:rPr>
-        <w:t>.</w:t>
+        <w:t xml:space="preserve">Exemplo de representação de Função de Ativação </w:t>
       </w:r>
       <w:r>
         <w:rPr>
           <w:b/>
           <w:bCs/>
         </w:rPr>
-        <w:t>…………………………………19</w:t>
+        <w:t>N</w:t>
+      </w:r>
+      <w:r>
+        <w:rPr>
+          <w:b/>
+          <w:bCs/>
+        </w:rPr>
+        <w:t xml:space="preserve">ão </w:t>
+      </w:r>
+      <w:r>
+        <w:rPr>
+          <w:b/>
+          <w:bCs/>
+        </w:rPr>
+        <w:t>L</w:t>
+      </w:r>
+      <w:r>
+        <w:rPr>
+          <w:b/>
+          <w:bCs/>
+        </w:rPr>
+        <w:t xml:space="preserve">inear </w:t>
+      </w:r>
+      <w:r>
+        <w:rPr>
+          <w:b/>
+          <w:bCs/>
+        </w:rPr>
+        <w:t>……….19</w:t>
       </w:r>
     </w:p>
     <w:p>
@@ -995,77 +1026,83 @@
           <w:b/>
           <w:bCs/>
         </w:rPr>
-        <w:t xml:space="preserve">Figura </w:t>
+        <w:t xml:space="preserve">Figura 7: </w:t>
       </w:r>
       <w:r>
         <w:rPr>
           <w:b/>
           <w:bCs/>
         </w:rPr>
-        <w:t>6</w:t>
+        <w:t>Exemplo de valores iniciados em uma RNA</w:t>
       </w:r>
       <w:r>
         <w:rPr>
           <w:b/>
           <w:bCs/>
         </w:rPr>
-        <w:t xml:space="preserve">: </w:t>
-      </w:r>
-      <w:r>
+        <w:t xml:space="preserve"> ………………………………19</w:t>
+      </w:r>
+    </w:p>
+    <w:p>
+      <w:pPr>
+        <w:pStyle w:val="Standard"/>
+        <w:ind w:firstLine="0"/>
         <w:rPr>
           <w:b/>
           <w:bCs/>
         </w:rPr>
-        <w:t xml:space="preserve">Exemplo de representação de Função de Ativação </w:t>
-      </w:r>
+      </w:pPr>
       <w:r>
         <w:rPr>
           <w:b/>
           <w:bCs/>
         </w:rPr>
-        <w:t>N</w:t>
+        <w:t xml:space="preserve">Figura 8: </w:t>
       </w:r>
       <w:r>
         <w:rPr>
           <w:b/>
           <w:bCs/>
         </w:rPr>
-        <w:t xml:space="preserve">ão </w:t>
+        <w:t>Fórmula e representação da função Logística</w:t>
       </w:r>
       <w:r>
         <w:rPr>
           <w:b/>
           <w:bCs/>
         </w:rPr>
-        <w:t>L</w:t>
-      </w:r>
-      <w:r>
+        <w:t xml:space="preserve"> …………………………..19</w:t>
+      </w:r>
+    </w:p>
+    <w:p>
+      <w:pPr>
+        <w:pStyle w:val="Standard"/>
+        <w:ind w:firstLine="0"/>
         <w:rPr>
           <w:b/>
           <w:bCs/>
         </w:rPr>
-        <w:t>inear</w:t>
-      </w:r>
+      </w:pPr>
       <w:r>
         <w:rPr>
           <w:b/>
           <w:bCs/>
         </w:rPr>
-        <w:t xml:space="preserve"> </w:t>
+        <w:t xml:space="preserve">Figura 9: </w:t>
       </w:r>
       <w:r>
         <w:rPr>
           <w:b/>
           <w:bCs/>
         </w:rPr>
-        <w:t>……….</w:t>
+        <w:t>Ilustração da regra da cadeia no nó da camada de saída</w:t>
       </w:r>
       <w:r>
         <w:rPr>
           <w:b/>
           <w:bCs/>
         </w:rPr>
-        <w:t>19</w:t>
+        <w:t xml:space="preserve"> ………………19</w:t>
       </w:r>
     </w:p>
     <w:p>
@@ -1077,157 +1114,6 @@
           <w:bCs/>
         </w:rPr>
       </w:pPr>
-      <w:r>
-        <w:rPr>
-          <w:b/>
-          <w:bCs/>
-        </w:rPr>
-        <w:t xml:space="preserve">Figura </w:t>
-      </w:r>
-      <w:r>
-        <w:rPr>
-          <w:b/>
-          <w:bCs/>
-        </w:rPr>
-        <w:t>7</w:t>
-      </w:r>
-      <w:r>
-        <w:rPr>
-          <w:b/>
-          <w:bCs/>
-        </w:rPr>
-        <w:t xml:space="preserve">: </w:t>
-      </w:r>
-      <w:r>
-        <w:rPr>
-          <w:b/>
-          <w:bCs/>
-        </w:rPr>
-        <w:t>Exemplo de valores iniciados em uma RNA</w:t>
-      </w:r>
-      <w:r>
-        <w:rPr>
-          <w:b/>
-          <w:bCs/>
-        </w:rPr>
-        <w:t xml:space="preserve"> ………………………………19</w:t>
-      </w:r>
-    </w:p>
-    <w:p>
-      <w:pPr>
-        <w:pStyle w:val="Standard"/>
-        <w:ind w:firstLine="0"/>
-        <w:rPr>
-          <w:b/>
-          <w:bCs/>
-        </w:rPr>
-      </w:pPr>
-      <w:r>
-        <w:rPr>
-          <w:b/>
-          <w:bCs/>
-        </w:rPr>
-        <w:t xml:space="preserve">Figura </w:t>
-      </w:r>
-      <w:r>
-        <w:rPr>
-          <w:b/>
-          <w:bCs/>
-        </w:rPr>
-        <w:t>8</w:t>
-      </w:r>
-      <w:r>
-        <w:rPr>
-          <w:b/>
-          <w:bCs/>
-        </w:rPr>
-        <w:t xml:space="preserve">: </w:t>
-      </w:r>
-      <w:r>
-        <w:rPr>
-          <w:b/>
-          <w:bCs/>
-        </w:rPr>
-        <w:t>Fórmula e representação da função Logística</w:t>
-      </w:r>
-      <w:r>
-        <w:rPr>
-          <w:b/>
-          <w:bCs/>
-        </w:rPr>
-        <w:t xml:space="preserve"> …………………………..</w:t>
-      </w:r>
-      <w:r>
-        <w:rPr>
-          <w:b/>
-          <w:bCs/>
-        </w:rPr>
-        <w:t>19</w:t>
-      </w:r>
-    </w:p>
-    <w:p>
-      <w:pPr>
-        <w:pStyle w:val="Standard"/>
-        <w:ind w:firstLine="0"/>
-        <w:rPr>
-          <w:b/>
-          <w:bCs/>
-        </w:rPr>
-      </w:pPr>
-      <w:r>
-        <w:rPr>
-          <w:b/>
-          <w:bCs/>
-        </w:rPr>
-        <w:t xml:space="preserve">Figura </w:t>
-      </w:r>
-      <w:r>
-        <w:rPr>
-          <w:b/>
-          <w:bCs/>
-        </w:rPr>
-        <w:t>9</w:t>
-      </w:r>
-      <w:r>
-        <w:rPr>
-          <w:b/>
-          <w:bCs/>
-        </w:rPr>
-        <w:t xml:space="preserve">: </w:t>
-      </w:r>
-      <w:r>
-        <w:rPr>
-          <w:b/>
-          <w:bCs/>
-        </w:rPr>
-        <w:t>Ilustração da regra da cadeia no nó da camada de saída</w:t>
-      </w:r>
-      <w:r>
-        <w:rPr>
-          <w:b/>
-          <w:bCs/>
-        </w:rPr>
-        <w:t xml:space="preserve"> ………………</w:t>
-      </w:r>
-      <w:bookmarkStart w:id="6" w:name="_GoBack"/>
-      <w:bookmarkEnd w:id="6"/>
-      <w:r>
-        <w:rPr>
-          <w:b/>
-          <w:bCs/>
-        </w:rPr>
-        <w:t>19</w:t>
-      </w:r>
-    </w:p>
-    <w:p>
-      <w:pPr>
-        <w:pStyle w:val="Standard"/>
-        <w:ind w:firstLine="0"/>
-        <w:rPr>
-          <w:b/>
-          <w:bCs/>
-        </w:rPr>
-      </w:pPr>
     </w:p>
     <w:p>
       <w:pPr>
@@ -1242,16 +1128,16 @@
         <w:pStyle w:val="ANEXOS"/>
         <w:pageBreakBefore/>
       </w:pPr>
-      <w:bookmarkStart w:id="7" w:name="CAPITULO1"/>
-      <w:bookmarkStart w:id="8" w:name="__RefHeading___Toc378694365"/>
-      <w:bookmarkEnd w:id="7"/>
+      <w:bookmarkStart w:id="6" w:name="CAPITULO1"/>
+      <w:bookmarkStart w:id="7" w:name="__RefHeading___Toc378694365"/>
+      <w:bookmarkEnd w:id="6"/>
       <w:r>
         <w:lastRenderedPageBreak/>
         <w:t>LISTA DE ABREVIATURAS E SIGLAS</w:t>
       </w:r>
-      <w:bookmarkStart w:id="9" w:name="LISTADEABREVIATURASESIGLAS"/>
+      <w:bookmarkStart w:id="8" w:name="LISTADEABREVIATURASESIGLAS"/>
+      <w:bookmarkEnd w:id="7"/>
       <w:bookmarkEnd w:id="8"/>
-      <w:bookmarkEnd w:id="9"/>
     </w:p>
     <w:p>
       <w:pPr>
@@ -1601,7 +1487,7 @@
           <w:szCs w:val="32"/>
         </w:rPr>
       </w:pPr>
-      <w:commentRangeStart w:id="10"/>
+      <w:commentRangeStart w:id="9"/>
       <w:r>
         <w:rPr>
           <w:b/>
@@ -1612,8 +1498,8 @@
         <w:lastRenderedPageBreak/>
         <w:t>2 – F</w:t>
       </w:r>
-      <w:bookmarkStart w:id="11" w:name="__DdeLink__59_2213754733"/>
-      <w:bookmarkEnd w:id="11"/>
+      <w:bookmarkStart w:id="10" w:name="__DdeLink__59_2213754733"/>
+      <w:bookmarkEnd w:id="10"/>
       <w:r>
         <w:rPr>
           <w:b/>
@@ -1623,14 +1509,14 @@
         </w:rPr>
         <w:t>UNDAMENTAÇÃO TEÓRICA</w:t>
       </w:r>
-      <w:commentRangeEnd w:id="10"/>
-      <w:r>
-        <w:rPr>
-          <w:rStyle w:val="CommentReference"/>
+      <w:commentRangeEnd w:id="9"/>
+      <w:r>
+        <w:rPr>
+          <w:rStyle w:val="Refdecomentrio"/>
           <w:rFonts w:ascii="Liberation Serif" w:eastAsia="NSimSun" w:hAnsi="Liberation Serif" w:cs="Mangal"/>
           <w:lang w:bidi="hi-IN"/>
         </w:rPr>
-        <w:commentReference w:id="10"/>
+        <w:commentReference w:id="9"/>
       </w:r>
     </w:p>
     <w:p>
@@ -1657,7 +1543,7 @@
         </w:rPr>
         <w:t>Neste capítulo estão apresentados os itens e subitens objetos deste trabalho, bem como suas definições, ou, o que se tem como entendimento de seus conceitos. Estão também abordados</w:t>
       </w:r>
-      <w:commentRangeStart w:id="12"/>
+      <w:commentRangeStart w:id="11"/>
       <w:r>
         <w:rPr>
           <w:color w:val="000000"/>
@@ -1672,14 +1558,14 @@
         </w:rPr>
         <w:t xml:space="preserve"> </w:t>
       </w:r>
-      <w:commentRangeEnd w:id="12"/>
-      <w:r>
-        <w:rPr>
-          <w:rStyle w:val="CommentReference"/>
+      <w:commentRangeEnd w:id="11"/>
+      <w:r>
+        <w:rPr>
+          <w:rStyle w:val="Refdecomentrio"/>
           <w:rFonts w:ascii="Liberation Serif" w:eastAsia="NSimSun" w:hAnsi="Liberation Serif" w:cs="Mangal"/>
           <w:lang w:bidi="hi-IN"/>
         </w:rPr>
-        <w:commentReference w:id="12"/>
+        <w:commentReference w:id="11"/>
       </w:r>
       <w:r>
         <w:rPr>
@@ -1734,7 +1620,7 @@
           <w:szCs w:val="28"/>
         </w:rPr>
       </w:pPr>
-      <w:bookmarkStart w:id="13" w:name="_Hlk19141123"/>
+      <w:bookmarkStart w:id="12" w:name="_Hlk19141123"/>
       <w:r>
         <w:rPr>
           <w:b/>
@@ -1745,7 +1631,7 @@
         </w:rPr>
         <w:t xml:space="preserve">2.1 – </w:t>
       </w:r>
-      <w:bookmarkEnd w:id="13"/>
+      <w:bookmarkEnd w:id="12"/>
       <w:r>
         <w:rPr>
           <w:b/>
@@ -1809,7 +1695,7 @@
       </w:r>
       <w:r>
         <w:rPr>
-          <w:rStyle w:val="Emphasis"/>
+          <w:rStyle w:val="nfase"/>
           <w:i w:val="0"/>
           <w:iCs w:val="0"/>
         </w:rPr>
@@ -1817,13 +1703,13 @@
       </w:r>
       <w:r>
         <w:rPr>
-          <w:rStyle w:val="FootnoteReference"/>
+          <w:rStyle w:val="Refdenotaderodap"/>
         </w:rPr>
         <w:footnoteReference w:id="1"/>
       </w:r>
       <w:r>
         <w:rPr>
-          <w:rStyle w:val="Emphasis"/>
+          <w:rStyle w:val="nfase"/>
           <w:i w:val="0"/>
           <w:iCs w:val="0"/>
         </w:rPr>
@@ -1858,6 +1744,7 @@
           <w:noProof/>
           <w:color w:val="000000"/>
           <w:szCs w:val="24"/>
+          <w:lang w:eastAsia="pt-BR"/>
         </w:rPr>
         <w:drawing>
           <wp:inline distT="0" distB="0" distL="0" distR="0" wp14:anchorId="78D45ABE" wp14:editId="05AA3006">
@@ -1875,7 +1762,7 @@
                     <pic:cNvPicPr/>
                   </pic:nvPicPr>
                   <pic:blipFill>
-                    <a:blip r:embed="rId11" cstate="print">
+                    <a:blip r:embed="rId10" cstate="print">
                       <a:extLst>
                         <a:ext uri="{28A0092B-C50C-407E-A947-70E740481C1C}">
                           <a14:useLocalDpi xmlns:a14="http://schemas.microsoft.com/office/drawing/2010/main" val="0"/>
@@ -1904,7 +1791,7 @@
     </w:p>
     <w:p>
       <w:pPr>
-        <w:pStyle w:val="Caption"/>
+        <w:pStyle w:val="Legenda"/>
         <w:jc w:val="center"/>
         <w:rPr>
           <w:color w:val="000000"/>
@@ -2055,7 +1942,7 @@
     </w:p>
     <w:p>
       <w:pPr>
-        <w:pStyle w:val="ListParagraph"/>
+        <w:pStyle w:val="PargrafodaLista"/>
         <w:ind w:left="0"/>
         <w:rPr>
           <w:color w:val="000000" w:themeColor="text1"/>
@@ -2072,7 +1959,7 @@
     </w:p>
     <w:p>
       <w:pPr>
-        <w:pStyle w:val="ListParagraph"/>
+        <w:pStyle w:val="PargrafodaLista"/>
         <w:ind w:left="0" w:firstLine="283"/>
       </w:pPr>
       <w:r>
@@ -2081,26 +1968,26 @@
         </w:rPr>
         <w:t>O grande sonho da Inteligência Artificial, desde o surgimento de sua ideia inicial nos idos dos anos cinquenta, era proporcionar máquinas que pudessem pensar de forma que consideramos inteligente. O conceito presente na IA impulsionou grandes produções científicas tanto no cinema como na literatura, mas é fácil perceber que estamos bem distantes ainda de convivermos com ciborgues ou androides. Uma máquina que pensasse de forma tão inteligente quanto um ser humano, ou até mais, seria chamada de IA Forte, que segundo John Searle, “deveria ter um cérebro propriamente dito, de tal maneira que entendesse e po</w:t>
       </w:r>
-      <w:commentRangeStart w:id="14"/>
+      <w:commentRangeStart w:id="13"/>
       <w:r>
         <w:rPr>
           <w:szCs w:val="24"/>
         </w:rPr>
         <w:t>ssuísse estados cognitivos”[1].</w:t>
       </w:r>
-      <w:commentRangeEnd w:id="14"/>
-      <w:r>
-        <w:rPr>
-          <w:rStyle w:val="CommentReference"/>
+      <w:commentRangeEnd w:id="13"/>
+      <w:r>
+        <w:rPr>
+          <w:rStyle w:val="Refdecomentrio"/>
           <w:rFonts w:ascii="Liberation Serif" w:eastAsia="NSimSun" w:hAnsi="Liberation Serif" w:cs="Mangal"/>
           <w:lang w:bidi="hi-IN"/>
         </w:rPr>
-        <w:commentReference w:id="14"/>
-      </w:r>
-    </w:p>
-    <w:p>
-      <w:pPr>
-        <w:pStyle w:val="ListParagraph"/>
+        <w:commentReference w:id="13"/>
+      </w:r>
+    </w:p>
+    <w:p>
+      <w:pPr>
+        <w:pStyle w:val="PargrafodaLista"/>
         <w:ind w:left="0" w:firstLine="283"/>
         <w:rPr>
           <w:i/>
@@ -2125,7 +2012,7 @@
     </w:p>
     <w:p>
       <w:pPr>
-        <w:pStyle w:val="ListParagraph"/>
+        <w:pStyle w:val="PargrafodaLista"/>
         <w:ind w:left="0"/>
         <w:rPr>
           <w:color w:val="000000" w:themeColor="text1"/>
@@ -2137,22 +2024,22 @@
           <w:color w:val="000000" w:themeColor="text1"/>
           <w:szCs w:val="24"/>
         </w:rPr>
+        <w:t>2.1.2 – ÁREAS DE UTILIZAÇÃO E APLICAÇÃO</w:t>
+      </w:r>
+    </w:p>
+    <w:p>
+      <w:pPr>
+        <w:pStyle w:val="PargrafodaLista"/>
+        <w:ind w:left="0" w:firstLine="283"/>
+        <w:rPr>
+          <w:szCs w:val="24"/>
+        </w:rPr>
+      </w:pPr>
+      <w:r>
+        <w:rPr>
+          <w:szCs w:val="24"/>
+        </w:rPr>
         <w:lastRenderedPageBreak/>
-        <w:t>2.1.2 – ÁREAS DE UTILIZAÇÃO E APLICAÇÃO</w:t>
-      </w:r>
-    </w:p>
-    <w:p>
-      <w:pPr>
-        <w:pStyle w:val="ListParagraph"/>
-        <w:ind w:left="0" w:firstLine="283"/>
-        <w:rPr>
-          <w:szCs w:val="24"/>
-        </w:rPr>
-      </w:pPr>
-      <w:r>
-        <w:rPr>
-          <w:szCs w:val="24"/>
-        </w:rPr>
         <w:t xml:space="preserve">Aos nos darmos conta que convivemos com IA’s por toda nossa volta, passamos as vezes a nos perguntar de que forma tal aplicação foi instruída para sua funcionalidade. Assistentes virtuais, como dos sistemas operacionais dos </w:t>
       </w:r>
       <w:r>
@@ -2172,7 +2059,7 @@
     </w:p>
     <w:p>
       <w:pPr>
-        <w:pStyle w:val="ListParagraph"/>
+        <w:pStyle w:val="PargrafodaLista"/>
         <w:ind w:left="0"/>
         <w:rPr>
           <w:szCs w:val="24"/>
@@ -2187,7 +2074,7 @@
     </w:p>
     <w:p>
       <w:pPr>
-        <w:pStyle w:val="ListParagraph"/>
+        <w:pStyle w:val="PargrafodaLista"/>
         <w:ind w:left="0" w:firstLine="283"/>
         <w:rPr>
           <w:szCs w:val="24"/>
@@ -2205,7 +2092,7 @@
     <w:p/>
     <w:p>
       <w:pPr>
-        <w:pStyle w:val="ListParagraph"/>
+        <w:pStyle w:val="PargrafodaLista"/>
         <w:ind w:left="0"/>
         <w:rPr>
           <w:color w:val="000000" w:themeColor="text1"/>
@@ -2289,15 +2176,7 @@
           <w:color w:val="000000"/>
           <w:szCs w:val="24"/>
         </w:rPr>
-        <w:t xml:space="preserve"> </w:t>
-      </w:r>
-      <w:r>
-        <w:rPr>
-          <w:color w:val="000000"/>
-          <w:szCs w:val="24"/>
-        </w:rPr>
-        <w:lastRenderedPageBreak/>
-        <w:t>viável tanto para a pesquisa científica, como para o ramo empresarial e de serviços, e é eficiente tanto para dados estruturados, como para dados não estruturados.</w:t>
+        <w:t xml:space="preserve"> viável tanto para a pesquisa científica, como para o ramo empresarial e de serviços, e é eficiente tanto para dados estruturados, como para dados não estruturados.</w:t>
       </w:r>
       <w:r>
         <w:rPr>
@@ -2340,7 +2219,9 @@
           <w:color w:val="468A1A"/>
           <w:sz w:val="32"/>
           <w:szCs w:val="32"/>
-        </w:rPr>
+          <w:lang w:eastAsia="pt-BR"/>
+        </w:rPr>
+        <w:lastRenderedPageBreak/>
         <w:drawing>
           <wp:inline distT="0" distB="0" distL="0" distR="0" wp14:anchorId="09F01B0A" wp14:editId="5B4A14B0">
             <wp:extent cx="2242820" cy="2310101"/>
@@ -2357,7 +2238,7 @@
                     <pic:cNvPicPr/>
                   </pic:nvPicPr>
                   <pic:blipFill>
-                    <a:blip r:embed="rId12">
+                    <a:blip r:embed="rId11">
                       <a:extLst>
                         <a:ext uri="{28A0092B-C50C-407E-A947-70E740481C1C}">
                           <a14:useLocalDpi xmlns:a14="http://schemas.microsoft.com/office/drawing/2010/main" val="0"/>
@@ -2386,7 +2267,7 @@
     </w:p>
     <w:p>
       <w:pPr>
-        <w:pStyle w:val="Caption"/>
+        <w:pStyle w:val="Legenda"/>
         <w:jc w:val="center"/>
         <w:rPr>
           <w:color w:val="000000"/>
@@ -2464,7 +2345,7 @@
     </w:p>
     <w:p>
       <w:pPr>
-        <w:pStyle w:val="ListParagraph"/>
+        <w:pStyle w:val="PargrafodaLista"/>
         <w:ind w:left="0"/>
         <w:rPr>
           <w:color w:val="000000" w:themeColor="text1"/>
@@ -2520,7 +2401,7 @@
         </w:rPr>
         <w:t xml:space="preserve">previamente definida para esta finalidade, os dados são considerados </w:t>
       </w:r>
-      <w:commentRangeStart w:id="15"/>
+      <w:commentRangeStart w:id="14"/>
       <w:r>
         <w:rPr>
           <w:iCs/>
@@ -2529,14 +2410,14 @@
         </w:rPr>
         <w:t>estruturados</w:t>
       </w:r>
-      <w:commentRangeEnd w:id="15"/>
-      <w:r>
-        <w:rPr>
-          <w:rStyle w:val="CommentReference"/>
+      <w:commentRangeEnd w:id="14"/>
+      <w:r>
+        <w:rPr>
+          <w:rStyle w:val="Refdecomentrio"/>
           <w:rFonts w:ascii="Liberation Serif" w:eastAsia="NSimSun" w:hAnsi="Liberation Serif" w:cs="Mangal"/>
           <w:lang w:bidi="hi-IN"/>
         </w:rPr>
-        <w:commentReference w:id="15"/>
+        <w:commentReference w:id="14"/>
       </w:r>
       <w:r>
         <w:rPr>
@@ -2554,7 +2435,7 @@
         </w:rPr>
         <w:t xml:space="preserve">. São fáceis de serem localizados e possuem ligações com outros dados que os relacionam a algo. Planilhas, formulários e principalmente banco de dados são exemplos de dados estruturados. Já quando não há essa organização e nem uma indexação prévia, os dados se tornam mais difícies de serem localizados, desta forma, são definidos como </w:t>
       </w:r>
-      <w:commentRangeStart w:id="16"/>
+      <w:commentRangeStart w:id="15"/>
       <w:r>
         <w:rPr>
           <w:iCs/>
@@ -2563,14 +2444,14 @@
         </w:rPr>
         <w:t>não estruturados</w:t>
       </w:r>
-      <w:commentRangeEnd w:id="16"/>
-      <w:r>
-        <w:rPr>
-          <w:rStyle w:val="CommentReference"/>
+      <w:commentRangeEnd w:id="15"/>
+      <w:r>
+        <w:rPr>
+          <w:rStyle w:val="Refdecomentrio"/>
           <w:rFonts w:ascii="Liberation Serif" w:eastAsia="NSimSun" w:hAnsi="Liberation Serif" w:cs="Mangal"/>
           <w:lang w:bidi="hi-IN"/>
         </w:rPr>
-        <w:commentReference w:id="16"/>
+        <w:commentReference w:id="15"/>
       </w:r>
       <w:r>
         <w:rPr>
@@ -2671,30 +2552,29 @@
     </w:p>
     <w:p>
       <w:pPr>
-        <w:pStyle w:val="ListParagraph"/>
+        <w:pStyle w:val="PargrafodaLista"/>
         <w:ind w:left="0"/>
         <w:rPr>
           <w:color w:val="000000" w:themeColor="text1"/>
           <w:szCs w:val="24"/>
         </w:rPr>
       </w:pPr>
-      <w:commentRangeStart w:id="17"/>
-      <w:r>
-        <w:rPr>
-          <w:color w:val="000000" w:themeColor="text1"/>
-          <w:szCs w:val="24"/>
-        </w:rPr>
-        <w:lastRenderedPageBreak/>
+      <w:commentRangeStart w:id="16"/>
+      <w:r>
+        <w:rPr>
+          <w:color w:val="000000" w:themeColor="text1"/>
+          <w:szCs w:val="24"/>
+        </w:rPr>
         <w:t>2.1.5 – MÉTODOS DE APRENDIZADO</w:t>
       </w:r>
-      <w:commentRangeEnd w:id="17"/>
-      <w:r>
-        <w:rPr>
-          <w:rStyle w:val="CommentReference"/>
+      <w:commentRangeEnd w:id="16"/>
+      <w:r>
+        <w:rPr>
+          <w:rStyle w:val="Refdecomentrio"/>
           <w:rFonts w:ascii="Liberation Serif" w:eastAsia="NSimSun" w:hAnsi="Liberation Serif" w:cs="Mangal"/>
           <w:lang w:bidi="hi-IN"/>
         </w:rPr>
-        <w:commentReference w:id="17"/>
+        <w:commentReference w:id="16"/>
       </w:r>
     </w:p>
     <w:p>
@@ -2707,6 +2587,7 @@
         <w:rPr>
           <w:rFonts w:ascii="Arial" w:hAnsi="Arial"/>
         </w:rPr>
+        <w:lastRenderedPageBreak/>
         <w:t xml:space="preserve">O método de aprendizado é a forma como o algoritmo vai aprender a interagir com as informações que encontrar durante sua aplicação. É considerado supervisionado, de acordo com </w:t>
       </w:r>
       <w:r>
@@ -2843,7 +2724,7 @@
     </w:p>
     <w:p>
       <w:pPr>
-        <w:pStyle w:val="ListParagraph"/>
+        <w:pStyle w:val="PargrafodaLista"/>
         <w:ind w:left="0"/>
         <w:rPr>
           <w:b/>
@@ -2873,7 +2754,7 @@
     </w:p>
     <w:p>
       <w:pPr>
-        <w:pStyle w:val="ListParagraph"/>
+        <w:pStyle w:val="PargrafodaLista"/>
         <w:ind w:left="0"/>
         <w:rPr>
           <w:b/>
@@ -2893,7 +2774,28 @@
         <w:rPr>
           <w:rFonts w:ascii="Arial" w:hAnsi="Arial"/>
         </w:rPr>
-        <w:t>Entre as entradas e saídas de um algoritmo voltado ao aprendizado, há um vasto caminho a ser percorrido pela informação. Se imaginarmos a entrada como um ponto A e a saída (quando existe), como um ponto B, então passaremos a pensar na implementação desse caminho entre eles. Uma rede neural é uma forma de implementação, onde múltiplas camadas podem ser inseridas nesse caminho, com nós funcionando como neurônios e diferente conexões interligando os neurônios das diversas camadas</w:t>
+        <w:t xml:space="preserve">Entre as entradas e saídas de um algoritmo voltado ao aprendizado, há um vasto caminho a ser percorrido pela informação. Se imaginarmos a entrada como um ponto A e </w:t>
+      </w:r>
+      <w:commentRangeStart w:id="17"/>
+      <w:r>
+        <w:rPr>
+          <w:rFonts w:ascii="Arial" w:hAnsi="Arial"/>
+        </w:rPr>
+        <w:t>a saída (quando existe)</w:t>
+      </w:r>
+      <w:commentRangeEnd w:id="17"/>
+      <w:r>
+        <w:rPr>
+          <w:rStyle w:val="Refdecomentrio"/>
+          <w:rFonts w:cs="Mangal"/>
+        </w:rPr>
+        <w:commentReference w:id="17"/>
+      </w:r>
+      <w:r>
+        <w:rPr>
+          <w:rFonts w:ascii="Arial" w:hAnsi="Arial"/>
+        </w:rPr>
+        <w:t>, como um ponto B, então passaremos a pensar na implementação desse caminho entre eles. Uma rede neural é uma forma de implementação, onde múltiplas camadas podem ser inseridas nesse caminho, com nós funcionando como neurônios e diferente conexões interligando os neurônios das diversas camadas</w:t>
       </w:r>
       <w:r>
         <w:rPr>
@@ -2976,6 +2878,7 @@
         <w:rPr>
           <w:rFonts w:ascii="Arial" w:hAnsi="Arial"/>
           <w:noProof/>
+          <w:lang w:eastAsia="pt-BR" w:bidi="ar-SA"/>
         </w:rPr>
         <w:drawing>
           <wp:inline distT="0" distB="0" distL="0" distR="0" wp14:anchorId="5BBDB117" wp14:editId="173FB898">
@@ -2993,7 +2896,7 @@
                     <pic:cNvPicPr/>
                   </pic:nvPicPr>
                   <pic:blipFill>
-                    <a:blip r:embed="rId13">
+                    <a:blip r:embed="rId12">
                       <a:extLst>
                         <a:ext uri="{28A0092B-C50C-407E-A947-70E740481C1C}">
                           <a14:useLocalDpi xmlns:a14="http://schemas.microsoft.com/office/drawing/2010/main" val="0"/>
@@ -3022,7 +2925,7 @@
     </w:p>
     <w:p>
       <w:pPr>
-        <w:pStyle w:val="Caption"/>
+        <w:pStyle w:val="Legenda"/>
       </w:pPr>
       <w:r>
         <w:t xml:space="preserve">                        Figura </w:t>
@@ -3041,7 +2944,7 @@
     </w:p>
     <w:p>
       <w:pPr>
-        <w:pStyle w:val="ListParagraph"/>
+        <w:pStyle w:val="PargrafodaLista"/>
         <w:ind w:left="0"/>
         <w:rPr>
           <w:color w:val="000000" w:themeColor="text1"/>
@@ -3051,7 +2954,7 @@
     </w:p>
     <w:p>
       <w:pPr>
-        <w:pStyle w:val="ListParagraph"/>
+        <w:pStyle w:val="PargrafodaLista"/>
         <w:ind w:left="0"/>
         <w:rPr>
           <w:color w:val="000000" w:themeColor="text1"/>
@@ -3089,7 +2992,7 @@
     </w:p>
     <w:p>
       <w:pPr>
-        <w:pStyle w:val="ListParagraph"/>
+        <w:pStyle w:val="PargrafodaLista"/>
         <w:ind w:left="0"/>
         <w:rPr>
           <w:color w:val="000000" w:themeColor="text1"/>
@@ -3134,7 +3037,7 @@
     </w:p>
     <w:p>
       <w:pPr>
-        <w:pStyle w:val="ListParagraph"/>
+        <w:pStyle w:val="PargrafodaLista"/>
         <w:ind w:left="0"/>
         <w:rPr>
           <w:color w:val="000000" w:themeColor="text1"/>
@@ -3144,7 +3047,7 @@
     </w:p>
     <w:p>
       <w:pPr>
-        <w:pStyle w:val="ListParagraph"/>
+        <w:pStyle w:val="PargrafodaLista"/>
         <w:ind w:left="0"/>
         <w:rPr>
           <w:color w:val="000000" w:themeColor="text1"/>
@@ -3182,7 +3085,7 @@
     </w:p>
     <w:p>
       <w:pPr>
-        <w:pStyle w:val="ListParagraph"/>
+        <w:pStyle w:val="PargrafodaLista"/>
         <w:ind w:left="0"/>
         <w:rPr>
           <w:color w:val="000000" w:themeColor="text1"/>
@@ -3199,7 +3102,7 @@
     </w:p>
     <w:p>
       <w:pPr>
-        <w:pStyle w:val="ListParagraph"/>
+        <w:pStyle w:val="PargrafodaLista"/>
         <w:ind w:left="0"/>
         <w:rPr>
           <w:color w:val="000000" w:themeColor="text1"/>
@@ -3281,7 +3184,7 @@
     </w:p>
     <w:p>
       <w:pPr>
-        <w:pStyle w:val="ListParagraph"/>
+        <w:pStyle w:val="PargrafodaLista"/>
         <w:ind w:left="0"/>
         <w:rPr>
           <w:color w:val="000000" w:themeColor="text1"/>
@@ -3291,7 +3194,7 @@
     </w:p>
     <w:p>
       <w:pPr>
-        <w:pStyle w:val="ListParagraph"/>
+        <w:pStyle w:val="PargrafodaLista"/>
         <w:ind w:left="0"/>
         <w:rPr>
           <w:color w:val="000000" w:themeColor="text1"/>
@@ -3329,7 +3232,7 @@
     </w:p>
     <w:p>
       <w:pPr>
-        <w:pStyle w:val="ListParagraph"/>
+        <w:pStyle w:val="PargrafodaLista"/>
         <w:ind w:left="0"/>
         <w:rPr>
           <w:color w:val="000000" w:themeColor="text1"/>
@@ -3376,12 +3279,40 @@
           <w:color w:val="000000" w:themeColor="text1"/>
           <w:szCs w:val="24"/>
         </w:rPr>
-        <w:t xml:space="preserve">]. Se os pesos servem pra aumentar ou diminuir a importância das conexões entre neurônios, a Bias é referente ao próprio Neurônio. Portanto, o valor do peso afetará a conexão mas a Bias afetará o valor computado em um neurônio e consequentemente, todas as conexões originárias nele. </w:t>
-      </w:r>
-    </w:p>
-    <w:p>
-      <w:pPr>
-        <w:pStyle w:val="ListParagraph"/>
+        <w:t xml:space="preserve">]. Se os pesos servem </w:t>
+      </w:r>
+      <w:r>
+        <w:rPr>
+          <w:color w:val="000000" w:themeColor="text1"/>
+          <w:szCs w:val="24"/>
+        </w:rPr>
+        <w:t>para</w:t>
+      </w:r>
+      <w:r>
+        <w:rPr>
+          <w:color w:val="000000" w:themeColor="text1"/>
+          <w:szCs w:val="24"/>
+        </w:rPr>
+        <w:t xml:space="preserve"> aumentar ou diminuir a importância das conexões entre neurônios, a Bias é referente ao próprio Neurônio. Portanto, o valor do peso afetará a </w:t>
+      </w:r>
+      <w:r>
+        <w:rPr>
+          <w:color w:val="000000" w:themeColor="text1"/>
+          <w:szCs w:val="24"/>
+        </w:rPr>
+        <w:t>conexão,</w:t>
+      </w:r>
+      <w:r>
+        <w:rPr>
+          <w:color w:val="000000" w:themeColor="text1"/>
+          <w:szCs w:val="24"/>
+        </w:rPr>
+        <w:t xml:space="preserve"> mas a Bias afetará o valor computado em um neurônio e consequentemente, todas as conexões originárias nele. </w:t>
+      </w:r>
+    </w:p>
+    <w:p>
+      <w:pPr>
+        <w:pStyle w:val="PargrafodaLista"/>
         <w:ind w:left="0"/>
         <w:rPr>
           <w:color w:val="000000" w:themeColor="text1"/>
@@ -3393,7 +3324,21 @@
           <w:color w:val="000000" w:themeColor="text1"/>
           <w:szCs w:val="24"/>
         </w:rPr>
-        <w:t>No caso de todas as entradas de um neurônio qualquer em uma camada qualquer tiverem valor nulo, independente do valor dos pesos, sem uma Bias, a função soma no neurônio será nula. Com a Bias, é adicionado um valor após a soma, que ajuda a aproximar o valor resultante do desejado [</w:t>
+        <w:t xml:space="preserve">No caso de todas as entradas de um neurônio qualquer em uma camada qualquer tiverem valor nulo, </w:t>
+      </w:r>
+      <w:r>
+        <w:rPr>
+          <w:color w:val="000000" w:themeColor="text1"/>
+          <w:szCs w:val="24"/>
+        </w:rPr>
+        <w:t>independentemente</w:t>
+      </w:r>
+      <w:r>
+        <w:rPr>
+          <w:color w:val="000000" w:themeColor="text1"/>
+          <w:szCs w:val="24"/>
+        </w:rPr>
+        <w:t xml:space="preserve"> do valor dos pesos, sem uma Bias, a função soma no neurônio será nula. Com a Bias, é adicionado um valor após a soma, que ajuda a aproximar o valor resultante do desejado [</w:t>
       </w:r>
       <w:r>
         <w:rPr>
@@ -3407,12 +3352,26 @@
           <w:color w:val="000000" w:themeColor="text1"/>
           <w:szCs w:val="24"/>
         </w:rPr>
-        <w:t>, cap. 4]. É extremamente necessário em redes que não funcionam com propagação direta, e portanto, necessitam de correções que são implementadas com base no erro do resultado obtido em relação ao esperado.</w:t>
-      </w:r>
-    </w:p>
-    <w:p>
-      <w:pPr>
-        <w:pStyle w:val="ListParagraph"/>
+        <w:t xml:space="preserve">, cap. 4]. É extremamente necessário em redes que não funcionam com propagação direta, </w:t>
+      </w:r>
+      <w:r>
+        <w:rPr>
+          <w:color w:val="000000" w:themeColor="text1"/>
+          <w:szCs w:val="24"/>
+        </w:rPr>
+        <w:t>e,</w:t>
+      </w:r>
+      <w:r>
+        <w:rPr>
+          <w:color w:val="000000" w:themeColor="text1"/>
+          <w:szCs w:val="24"/>
+        </w:rPr>
+        <w:t xml:space="preserve"> portanto, necessitam de correções que são implementadas com base no erro do resultado obtido em relação ao esperado.</w:t>
+      </w:r>
+    </w:p>
+    <w:p>
+      <w:pPr>
+        <w:pStyle w:val="PargrafodaLista"/>
         <w:ind w:left="0"/>
         <w:rPr>
           <w:color w:val="000000" w:themeColor="text1"/>
@@ -3422,7 +3381,7 @@
     </w:p>
     <w:p>
       <w:pPr>
-        <w:pStyle w:val="ListParagraph"/>
+        <w:pStyle w:val="PargrafodaLista"/>
         <w:ind w:left="0"/>
         <w:rPr>
           <w:color w:val="000000" w:themeColor="text1"/>
@@ -3468,7 +3427,7 @@
     </w:p>
     <w:p>
       <w:pPr>
-        <w:pStyle w:val="ListParagraph"/>
+        <w:pStyle w:val="PargrafodaLista"/>
         <w:ind w:left="0"/>
         <w:rPr>
           <w:color w:val="000000" w:themeColor="text1"/>
@@ -3493,7 +3452,7 @@
     </w:p>
     <w:p>
       <w:pPr>
-        <w:pStyle w:val="ListParagraph"/>
+        <w:pStyle w:val="PargrafodaLista"/>
         <w:ind w:left="0"/>
         <w:rPr>
           <w:color w:val="000000" w:themeColor="text1"/>
@@ -3532,7 +3491,7 @@
     </w:p>
     <w:p>
       <w:pPr>
-        <w:pStyle w:val="ListParagraph"/>
+        <w:pStyle w:val="PargrafodaLista"/>
         <w:ind w:left="0"/>
         <w:rPr>
           <w:color w:val="000000" w:themeColor="text1"/>
@@ -3551,7 +3510,16 @@
           <w:color w:val="000000" w:themeColor="text1"/>
           <w:szCs w:val="24"/>
         </w:rPr>
-        <w:t>de categoria</w:t>
+        <w:t xml:space="preserve">de </w:t>
+      </w:r>
+      <w:commentRangeStart w:id="19"/>
+      <w:commentRangeStart w:id="20"/>
+      <w:r>
+        <w:rPr>
+          <w:color w:val="000000" w:themeColor="text1"/>
+          <w:szCs w:val="24"/>
+        </w:rPr>
+        <w:t>categoria</w:t>
       </w:r>
       <w:r>
         <w:rPr>
@@ -3572,7 +3540,32 @@
           <w:color w:val="000000" w:themeColor="text1"/>
           <w:szCs w:val="24"/>
         </w:rPr>
-        <w:t xml:space="preserve"> linear, </w:t>
+        <w:t xml:space="preserve"> linea</w:t>
+      </w:r>
+      <w:commentRangeEnd w:id="19"/>
+      <w:r>
+        <w:rPr>
+          <w:rStyle w:val="Refdecomentrio"/>
+          <w:rFonts w:ascii="Liberation Serif" w:eastAsia="NSimSun" w:hAnsi="Liberation Serif" w:cs="Mangal"/>
+          <w:lang w:bidi="hi-IN"/>
+        </w:rPr>
+        <w:commentReference w:id="19"/>
+      </w:r>
+      <w:commentRangeEnd w:id="20"/>
+      <w:r>
+        <w:rPr>
+          <w:rStyle w:val="Refdecomentrio"/>
+          <w:rFonts w:ascii="Liberation Serif" w:eastAsia="NSimSun" w:hAnsi="Liberation Serif" w:cs="Mangal"/>
+          <w:lang w:bidi="hi-IN"/>
+        </w:rPr>
+        <w:commentReference w:id="20"/>
+      </w:r>
+      <w:r>
+        <w:rPr>
+          <w:color w:val="000000" w:themeColor="text1"/>
+          <w:szCs w:val="24"/>
+        </w:rPr>
+        <w:t xml:space="preserve">r, </w:t>
       </w:r>
       <w:r>
         <w:rPr>
@@ -3605,7 +3598,7 @@
     </w:p>
     <w:p>
       <w:pPr>
-        <w:pStyle w:val="ListParagraph"/>
+        <w:pStyle w:val="PargrafodaLista"/>
         <w:ind w:left="0"/>
         <w:rPr>
           <w:color w:val="000000" w:themeColor="text1"/>
@@ -3615,14 +3608,14 @@
     </w:p>
     <w:p>
       <w:pPr>
-        <w:pStyle w:val="ListParagraph"/>
+        <w:pStyle w:val="PargrafodaLista"/>
         <w:ind w:left="0"/>
         <w:rPr>
           <w:color w:val="000000" w:themeColor="text1"/>
           <w:szCs w:val="24"/>
         </w:rPr>
       </w:pPr>
-      <w:bookmarkStart w:id="19" w:name="_Hlk21632918"/>
+      <w:bookmarkStart w:id="21" w:name="_Hlk21632918"/>
       <w:r>
         <w:rPr>
           <w:color w:val="000000" w:themeColor="text1"/>
@@ -3651,7 +3644,7 @@
         </w:rPr>
         <w:t xml:space="preserve"> REPRESENTAÇÃO MATEMÁTIC</w:t>
       </w:r>
-      <w:bookmarkStart w:id="20" w:name="_Hlk22490041"/>
+      <w:bookmarkStart w:id="22" w:name="_Hlk22490041"/>
       <w:r>
         <w:rPr>
           <w:color w:val="000000" w:themeColor="text1"/>
@@ -3660,10 +3653,10 @@
         <w:t>A</w:t>
       </w:r>
     </w:p>
-    <w:bookmarkEnd w:id="19"/>
-    <w:p>
-      <w:pPr>
-        <w:pStyle w:val="ListParagraph"/>
+    <w:bookmarkEnd w:id="21"/>
+    <w:p>
+      <w:pPr>
+        <w:pStyle w:val="PargrafodaLista"/>
         <w:ind w:left="0"/>
         <w:rPr>
           <w:color w:val="000000" w:themeColor="text1"/>
@@ -3677,7 +3670,7 @@
         </w:rPr>
         <w:t xml:space="preserve">Como </w:t>
       </w:r>
-      <w:bookmarkEnd w:id="20"/>
+      <w:bookmarkEnd w:id="22"/>
       <w:r>
         <w:rPr>
           <w:color w:val="000000" w:themeColor="text1"/>
@@ -3901,7 +3894,7 @@
         </w:rPr>
         <w:t xml:space="preserve"> A função de soma calcula seu valor aplicado a um bias </w:t>
       </w:r>
-      <w:bookmarkStart w:id="21" w:name="_Hlk21472598"/>
+      <w:bookmarkStart w:id="23" w:name="_Hlk21472598"/>
       <m:oMath>
         <m:sSub>
           <m:sSubPr>
@@ -3942,7 +3935,7 @@
         </w:rPr>
         <w:t xml:space="preserve"> </w:t>
       </w:r>
-      <w:bookmarkEnd w:id="21"/>
+      <w:bookmarkEnd w:id="23"/>
       <w:r>
         <w:rPr>
           <w:color w:val="000000" w:themeColor="text1"/>
@@ -3971,7 +3964,7 @@
         </w:rPr>
         <w:t xml:space="preserve"> </w:t>
       </w:r>
-      <w:bookmarkStart w:id="22" w:name="_Hlk21473574"/>
+      <w:bookmarkStart w:id="24" w:name="_Hlk21473574"/>
       <m:oMath>
         <m:sSub>
           <m:sSubPr>
@@ -4012,7 +4005,7 @@
         </w:rPr>
         <w:t>.</w:t>
       </w:r>
-      <w:bookmarkEnd w:id="22"/>
+      <w:bookmarkEnd w:id="24"/>
     </w:p>
     <w:p>
       <w:pPr>
@@ -4027,6 +4020,7 @@
           <w:noProof/>
           <w:color w:val="000000"/>
           <w:szCs w:val="24"/>
+          <w:lang w:eastAsia="pt-BR"/>
         </w:rPr>
         <w:drawing>
           <wp:inline distT="0" distB="0" distL="0" distR="0" wp14:anchorId="13A0399D" wp14:editId="624D3488">
@@ -4044,7 +4038,7 @@
                     <pic:cNvPicPr/>
                   </pic:nvPicPr>
                   <pic:blipFill>
-                    <a:blip r:embed="rId14">
+                    <a:blip r:embed="rId13">
                       <a:extLst>
                         <a:ext uri="{28A0092B-C50C-407E-A947-70E740481C1C}">
                           <a14:useLocalDpi xmlns:a14="http://schemas.microsoft.com/office/drawing/2010/main" val="0"/>
@@ -4073,7 +4067,7 @@
     </w:p>
     <w:p>
       <w:pPr>
-        <w:pStyle w:val="Caption"/>
+        <w:pStyle w:val="Legenda"/>
         <w:jc w:val="center"/>
       </w:pPr>
       <w:r>
@@ -4159,7 +4153,8 @@
         </w:rPr>
         <w:t xml:space="preserve"> </w:t>
       </w:r>
-      <w:bookmarkStart w:id="23" w:name="_Hlk22497821"/>
+      <w:bookmarkStart w:id="25" w:name="_Hlk22497821"/>
+      <w:commentRangeStart w:id="26"/>
       <m:oMath>
         <m:sSub>
           <m:sSubPr>
@@ -4368,7 +4363,16 @@
         </w:rPr>
         <w:t>.</w:t>
       </w:r>
-      <w:bookmarkEnd w:id="23"/>
+      <w:bookmarkEnd w:id="25"/>
+      <w:commentRangeEnd w:id="26"/>
+      <w:r>
+        <w:rPr>
+          <w:rStyle w:val="Refdecomentrio"/>
+          <w:rFonts w:ascii="Liberation Serif" w:eastAsia="NSimSun" w:hAnsi="Liberation Serif" w:cs="Mangal"/>
+          <w:lang w:bidi="hi-IN"/>
+        </w:rPr>
+        <w:commentReference w:id="26"/>
+      </w:r>
     </w:p>
     <w:p>
       <w:pPr>
@@ -4447,6 +4451,7 @@
           <w:noProof/>
           <w:color w:val="000000"/>
           <w:szCs w:val="24"/>
+          <w:lang w:eastAsia="pt-BR"/>
         </w:rPr>
         <w:drawing>
           <wp:inline distT="0" distB="0" distL="0" distR="0" wp14:anchorId="124E6030" wp14:editId="63CCC297">
@@ -4464,7 +4469,7 @@
                     <pic:cNvPicPr/>
                   </pic:nvPicPr>
                   <pic:blipFill>
-                    <a:blip r:embed="rId15">
+                    <a:blip r:embed="rId14">
                       <a:extLst>
                         <a:ext uri="{28A0092B-C50C-407E-A947-70E740481C1C}">
                           <a14:useLocalDpi xmlns:a14="http://schemas.microsoft.com/office/drawing/2010/main" val="0"/>
@@ -4493,7 +4498,7 @@
     </w:p>
     <w:p>
       <w:pPr>
-        <w:pStyle w:val="Caption"/>
+        <w:pStyle w:val="Legenda"/>
         <w:jc w:val="center"/>
         <w:rPr>
           <w:color w:val="000000"/>
@@ -4503,11 +4508,11 @@
       <w:r>
         <w:t xml:space="preserve">Figura 5 – </w:t>
       </w:r>
-      <w:bookmarkStart w:id="24" w:name="_Hlk23199343"/>
+      <w:bookmarkStart w:id="27" w:name="_Hlk23199343"/>
       <w:r>
         <w:t>Exemplo de Função de Ativação Linear</w:t>
       </w:r>
-      <w:bookmarkEnd w:id="24"/>
+      <w:bookmarkEnd w:id="27"/>
     </w:p>
     <w:p>
       <w:pPr>
@@ -4568,6 +4573,7 @@
           <w:noProof/>
           <w:color w:val="000000"/>
           <w:szCs w:val="24"/>
+          <w:lang w:eastAsia="pt-BR"/>
         </w:rPr>
         <w:drawing>
           <wp:inline distT="0" distB="0" distL="0" distR="0" wp14:anchorId="4151FAB0" wp14:editId="010B17FE">
@@ -4585,7 +4591,7 @@
                     <pic:cNvPicPr/>
                   </pic:nvPicPr>
                   <pic:blipFill>
-                    <a:blip r:embed="rId16">
+                    <a:blip r:embed="rId15">
                       <a:extLst>
                         <a:ext uri="{28A0092B-C50C-407E-A947-70E740481C1C}">
                           <a14:useLocalDpi xmlns:a14="http://schemas.microsoft.com/office/drawing/2010/main" val="0"/>
@@ -4614,7 +4620,7 @@
     </w:p>
     <w:p>
       <w:pPr>
-        <w:pStyle w:val="Caption"/>
+        <w:pStyle w:val="Legenda"/>
         <w:jc w:val="center"/>
         <w:rPr>
           <w:color w:val="000000"/>
@@ -4630,11 +4636,11 @@
       <w:r>
         <w:t xml:space="preserve"> 6 – </w:t>
       </w:r>
-      <w:bookmarkStart w:id="25" w:name="_Hlk23199375"/>
+      <w:bookmarkStart w:id="28" w:name="_Hlk23199375"/>
       <w:r>
         <w:t>Exemplo de representação de Função de Ativação não linear</w:t>
       </w:r>
-      <w:bookmarkEnd w:id="25"/>
+      <w:bookmarkEnd w:id="28"/>
     </w:p>
     <w:p>
       <w:pPr>
@@ -4656,7 +4662,7 @@
     </w:p>
     <w:p>
       <w:pPr>
-        <w:pStyle w:val="ListParagraph"/>
+        <w:pStyle w:val="PargrafodaLista"/>
         <w:ind w:left="0"/>
         <w:rPr>
           <w:b/>
@@ -4705,7 +4711,7 @@
     </w:p>
     <w:p>
       <w:pPr>
-        <w:pStyle w:val="ListParagraph"/>
+        <w:pStyle w:val="PargrafodaLista"/>
         <w:ind w:left="0"/>
         <w:rPr>
           <w:b/>
@@ -4717,7 +4723,7 @@
     </w:p>
     <w:p>
       <w:pPr>
-        <w:pStyle w:val="ListParagraph"/>
+        <w:pStyle w:val="PargrafodaLista"/>
         <w:ind w:left="0"/>
         <w:rPr>
           <w:color w:val="000000" w:themeColor="text1"/>
@@ -4739,7 +4745,29 @@
         <w:rPr>
           <w:color w:val="000000" w:themeColor="text1"/>
         </w:rPr>
-        <w:t xml:space="preserve">de uma rede neural, o uso do algoritmo de Backpropagation é o mais comum. Sua eficácia consiste nas repetitivas iterações dentro </w:t>
+        <w:t xml:space="preserve">de uma rede neural, o uso do algoritmo de </w:t>
+      </w:r>
+      <w:commentRangeStart w:id="29"/>
+      <w:r>
+        <w:rPr>
+          <w:color w:val="000000" w:themeColor="text1"/>
+        </w:rPr>
+        <w:t xml:space="preserve">Backpropagation </w:t>
+      </w:r>
+      <w:commentRangeEnd w:id="29"/>
+      <w:r>
+        <w:rPr>
+          <w:rStyle w:val="Refdecomentrio"/>
+          <w:rFonts w:ascii="Liberation Serif" w:eastAsia="NSimSun" w:hAnsi="Liberation Serif" w:cs="Mangal"/>
+          <w:lang w:bidi="hi-IN"/>
+        </w:rPr>
+        <w:commentReference w:id="29"/>
+      </w:r>
+      <w:r>
+        <w:rPr>
+          <w:color w:val="000000" w:themeColor="text1"/>
+        </w:rPr>
+        <w:t xml:space="preserve">é o mais comum. Sua eficácia consiste nas repetitivas iterações dentro </w:t>
       </w:r>
       <w:r>
         <w:rPr>
@@ -4762,7 +4790,7 @@
     </w:p>
     <w:p>
       <w:pPr>
-        <w:pStyle w:val="ListParagraph"/>
+        <w:pStyle w:val="PargrafodaLista"/>
         <w:ind w:left="0"/>
         <w:rPr>
           <w:color w:val="000000" w:themeColor="text1"/>
@@ -4813,7 +4841,7 @@
         </w:rPr>
         <w:t xml:space="preserve">de entradas da rede e suas consecutivas desejadas saídas. </w:t>
       </w:r>
-      <w:bookmarkStart w:id="26" w:name="_Hlk22382110"/>
+      <w:bookmarkStart w:id="30" w:name="_Hlk22382110"/>
       <w:r>
         <w:rPr>
           <w:color w:val="000000" w:themeColor="text1"/>
@@ -4844,10 +4872,10 @@
         </w:rPr>
         <w:t xml:space="preserve">ward </w:t>
       </w:r>
-      <w:bookmarkStart w:id="27" w:name="_Hlk22382203"/>
-      <w:r>
-        <w:rPr>
-          <w:rStyle w:val="FootnoteReference"/>
+      <w:bookmarkStart w:id="31" w:name="_Hlk22382203"/>
+      <w:r>
+        <w:rPr>
+          <w:rStyle w:val="Refdenotaderodap"/>
           <w:color w:val="000000" w:themeColor="text1"/>
         </w:rPr>
         <w:footnoteReference w:id="2"/>
@@ -4876,7 +4904,7 @@
     </w:p>
     <w:p>
       <w:pPr>
-        <w:pStyle w:val="ListParagraph"/>
+        <w:pStyle w:val="PargrafodaLista"/>
         <w:ind w:left="0"/>
         <w:rPr>
           <w:color w:val="000000" w:themeColor="text1"/>
@@ -4886,7 +4914,7 @@
     </w:p>
     <w:p>
       <w:pPr>
-        <w:pStyle w:val="ListParagraph"/>
+        <w:pStyle w:val="PargrafodaLista"/>
         <w:ind w:left="0"/>
         <w:rPr>
           <w:color w:val="000000" w:themeColor="text1"/>
@@ -4938,7 +4966,7 @@
     </w:p>
     <w:p>
       <w:pPr>
-        <w:pStyle w:val="ListParagraph"/>
+        <w:pStyle w:val="PargrafodaLista"/>
         <w:ind w:left="0"/>
         <w:rPr>
           <w:color w:val="000000" w:themeColor="text1"/>
@@ -4976,7 +5004,7 @@
     </w:p>
     <w:p>
       <w:pPr>
-        <w:pStyle w:val="ListParagraph"/>
+        <w:pStyle w:val="PargrafodaLista"/>
         <w:numPr>
           <w:ilvl w:val="0"/>
           <w:numId w:val="26"/>
@@ -5044,7 +5072,7 @@
     </w:p>
     <w:p>
       <w:pPr>
-        <w:pStyle w:val="ListParagraph"/>
+        <w:pStyle w:val="PargrafodaLista"/>
         <w:numPr>
           <w:ilvl w:val="0"/>
           <w:numId w:val="26"/>
@@ -5075,12 +5103,26 @@
           <w:color w:val="000000" w:themeColor="text1"/>
           <w:szCs w:val="24"/>
         </w:rPr>
-        <w:t>) variados conectando neurônios de camdas distintas.</w:t>
-      </w:r>
-    </w:p>
-    <w:p>
-      <w:pPr>
-        <w:pStyle w:val="ListParagraph"/>
+        <w:t xml:space="preserve">) variados conectando neurônios de </w:t>
+      </w:r>
+      <w:r>
+        <w:rPr>
+          <w:color w:val="000000" w:themeColor="text1"/>
+          <w:szCs w:val="24"/>
+        </w:rPr>
+        <w:t>camadas</w:t>
+      </w:r>
+      <w:r>
+        <w:rPr>
+          <w:color w:val="000000" w:themeColor="text1"/>
+          <w:szCs w:val="24"/>
+        </w:rPr>
+        <w:t xml:space="preserve"> distintas.</w:t>
+      </w:r>
+    </w:p>
+    <w:p>
+      <w:pPr>
+        <w:pStyle w:val="PargrafodaLista"/>
         <w:numPr>
           <w:ilvl w:val="0"/>
           <w:numId w:val="26"/>
@@ -5148,7 +5190,7 @@
     </w:p>
     <w:p>
       <w:pPr>
-        <w:pStyle w:val="ListParagraph"/>
+        <w:pStyle w:val="PargrafodaLista"/>
         <w:numPr>
           <w:ilvl w:val="0"/>
           <w:numId w:val="26"/>
@@ -5213,7 +5255,7 @@
         </w:rPr>
         <w:t xml:space="preserve"> com esperados valores </w:t>
       </w:r>
-      <w:bookmarkStart w:id="28" w:name="_Hlk23107651"/>
+      <w:bookmarkStart w:id="32" w:name="_Hlk23107651"/>
       <w:r>
         <w:rPr>
           <w:color w:val="000000" w:themeColor="text1"/>
@@ -5221,7 +5263,7 @@
         </w:rPr>
         <w:t xml:space="preserve">0.01 </w:t>
       </w:r>
-      <w:bookmarkEnd w:id="28"/>
+      <w:bookmarkEnd w:id="32"/>
       <w:r>
         <w:rPr>
           <w:color w:val="000000" w:themeColor="text1"/>
@@ -5232,7 +5274,7 @@
     </w:p>
     <w:p>
       <w:pPr>
-        <w:pStyle w:val="ListParagraph"/>
+        <w:pStyle w:val="PargrafodaLista"/>
         <w:numPr>
           <w:ilvl w:val="0"/>
           <w:numId w:val="26"/>
@@ -5284,7 +5326,7 @@
     </w:p>
     <w:p>
       <w:pPr>
-        <w:pStyle w:val="ListParagraph"/>
+        <w:pStyle w:val="PargrafodaLista"/>
         <w:keepNext/>
         <w:ind w:left="0"/>
         <w:jc w:val="center"/>
@@ -5294,6 +5336,7 @@
           <w:noProof/>
           <w:color w:val="000000" w:themeColor="text1"/>
           <w:szCs w:val="24"/>
+          <w:lang w:eastAsia="pt-BR"/>
         </w:rPr>
         <w:lastRenderedPageBreak/>
         <w:drawing>
@@ -5312,7 +5355,7 @@
                     <pic:cNvPicPr/>
                   </pic:nvPicPr>
                   <pic:blipFill>
-                    <a:blip r:embed="rId17">
+                    <a:blip r:embed="rId16">
                       <a:extLst>
                         <a:ext uri="{28A0092B-C50C-407E-A947-70E740481C1C}">
                           <a14:useLocalDpi xmlns:a14="http://schemas.microsoft.com/office/drawing/2010/main" val="0"/>
@@ -5341,7 +5384,7 @@
     </w:p>
     <w:p>
       <w:pPr>
-        <w:pStyle w:val="Caption"/>
+        <w:pStyle w:val="Legenda"/>
         <w:jc w:val="center"/>
         <w:rPr>
           <w:color w:val="000000" w:themeColor="text1"/>
@@ -5351,7 +5394,7 @@
       <w:r>
         <w:t xml:space="preserve">Figura 7 – </w:t>
       </w:r>
-      <w:bookmarkStart w:id="29" w:name="_Hlk23199416"/>
+      <w:bookmarkStart w:id="33" w:name="_Hlk23199416"/>
       <w:r>
         <w:t xml:space="preserve">Exemplo de valores iniciados </w:t>
       </w:r>
@@ -5364,11 +5407,11 @@
       <w:r>
         <w:t>.</w:t>
       </w:r>
-      <w:bookmarkEnd w:id="29"/>
-    </w:p>
-    <w:p>
-      <w:pPr>
-        <w:pStyle w:val="ListParagraph"/>
+      <w:bookmarkEnd w:id="33"/>
+    </w:p>
+    <w:p>
+      <w:pPr>
+        <w:pStyle w:val="PargrafodaLista"/>
         <w:ind w:left="0"/>
         <w:rPr>
           <w:color w:val="000000" w:themeColor="text1"/>
@@ -5542,10 +5585,10 @@
         <w:t xml:space="preserve"> O mesmo raciocínio usaremos para o neurônio h2. Assim, definindo:</w:t>
       </w:r>
     </w:p>
-    <w:bookmarkStart w:id="30" w:name="_Hlk22498393"/>
-    <w:p>
-      <w:pPr>
-        <w:pStyle w:val="ListParagraph"/>
+    <w:bookmarkStart w:id="34" w:name="_Hlk22498393"/>
+    <w:p>
+      <w:pPr>
+        <w:pStyle w:val="PargrafodaLista"/>
         <w:ind w:left="0" w:firstLine="0"/>
         <w:rPr>
           <w:color w:val="000000" w:themeColor="text1"/>
@@ -5867,7 +5910,7 @@
             </w:rPr>
             <m:t>=0.15*0.05+0.2*0.1+0.35*1=0.3775</m:t>
           </m:r>
-          <w:bookmarkEnd w:id="30"/>
+          <w:bookmarkEnd w:id="34"/>
           <m:r>
             <m:rPr>
               <m:sty m:val="p"/>
@@ -6199,7 +6242,7 @@
     </w:p>
     <w:p>
       <w:pPr>
-        <w:pStyle w:val="ListParagraph"/>
+        <w:pStyle w:val="PargrafodaLista"/>
         <w:ind w:left="0" w:firstLine="0"/>
         <w:rPr>
           <w:color w:val="000000" w:themeColor="text1"/>
@@ -6210,7 +6253,7 @@
     </w:p>
     <w:p>
       <w:pPr>
-        <w:pStyle w:val="ListParagraph"/>
+        <w:pStyle w:val="PargrafodaLista"/>
         <w:ind w:left="0"/>
         <w:rPr>
           <w:color w:val="000000" w:themeColor="text1"/>
@@ -6262,7 +6305,7 @@
     </w:p>
     <w:p>
       <w:pPr>
-        <w:pStyle w:val="ListParagraph"/>
+        <w:pStyle w:val="PargrafodaLista"/>
         <w:ind w:left="0"/>
         <w:rPr>
           <w:color w:val="000000" w:themeColor="text1"/>
@@ -6330,19 +6373,36 @@
           <w:color w:val="000000" w:themeColor="text1"/>
           <w:szCs w:val="24"/>
         </w:rPr>
-        <w:t xml:space="preserve">, é não-linear e diferenciável. Ideal para casos de predição de probabilidade. </w:t>
-      </w:r>
-      <w:r>
-        <w:rPr>
-          <w:color w:val="000000" w:themeColor="text1"/>
-          <w:szCs w:val="24"/>
+        <w:t xml:space="preserve">, é não-linear e diferenciável. </w:t>
+      </w:r>
+      <w:commentRangeStart w:id="35"/>
+      <w:r>
+        <w:rPr>
+          <w:color w:val="000000" w:themeColor="text1"/>
+          <w:szCs w:val="24"/>
+        </w:rPr>
+        <w:t xml:space="preserve">Ideal para casos de predição de probabilidade. </w:t>
+      </w:r>
+      <w:commentRangeEnd w:id="35"/>
+      <w:r>
+        <w:rPr>
+          <w:rStyle w:val="Refdecomentrio"/>
+          <w:rFonts w:ascii="Liberation Serif" w:eastAsia="NSimSun" w:hAnsi="Liberation Serif" w:cs="Mangal"/>
+          <w:lang w:bidi="hi-IN"/>
         </w:rPr>
         <w:lastRenderedPageBreak/>
+        <w:commentReference w:id="35"/>
+      </w:r>
+      <w:r>
+        <w:rPr>
+          <w:color w:val="000000" w:themeColor="text1"/>
+          <w:szCs w:val="24"/>
+        </w:rPr>
         <w:t>Sua representação gráfica e sua fórmula</w:t>
       </w:r>
       <w:r>
         <w:rPr>
-          <w:rStyle w:val="FootnoteReference"/>
+          <w:rStyle w:val="Refdenotaderodap"/>
           <w:color w:val="000000" w:themeColor="text1"/>
           <w:szCs w:val="24"/>
         </w:rPr>
@@ -6372,7 +6432,7 @@
     </w:p>
     <w:p>
       <w:pPr>
-        <w:pStyle w:val="ListParagraph"/>
+        <w:pStyle w:val="PargrafodaLista"/>
         <w:keepNext/>
         <w:ind w:left="0"/>
         <w:jc w:val="center"/>
@@ -6382,6 +6442,7 @@
           <w:noProof/>
           <w:color w:val="000000" w:themeColor="text1"/>
           <w:szCs w:val="24"/>
+          <w:lang w:eastAsia="pt-BR"/>
         </w:rPr>
         <w:drawing>
           <wp:inline distT="0" distB="0" distL="0" distR="0" wp14:anchorId="6FC5A517" wp14:editId="324B21FC">
@@ -6399,7 +6460,7 @@
                     <pic:cNvPicPr/>
                   </pic:nvPicPr>
                   <pic:blipFill>
-                    <a:blip r:embed="rId18">
+                    <a:blip r:embed="rId17">
                       <a:extLst>
                         <a:ext uri="{28A0092B-C50C-407E-A947-70E740481C1C}">
                           <a14:useLocalDpi xmlns:a14="http://schemas.microsoft.com/office/drawing/2010/main" val="0"/>
@@ -6428,7 +6489,7 @@
     </w:p>
     <w:p>
       <w:pPr>
-        <w:pStyle w:val="Caption"/>
+        <w:pStyle w:val="Legenda"/>
         <w:jc w:val="center"/>
         <w:rPr>
           <w:color w:val="000000" w:themeColor="text1"/>
@@ -6438,7 +6499,7 @@
       <w:r>
         <w:t xml:space="preserve">            Figura 8 – </w:t>
       </w:r>
-      <w:bookmarkStart w:id="31" w:name="_Hlk23199489"/>
+      <w:bookmarkStart w:id="36" w:name="_Hlk23199489"/>
       <w:r>
         <w:t xml:space="preserve">Fórmula e representação da função </w:t>
       </w:r>
@@ -6448,11 +6509,11 @@
       <w:r>
         <w:t>.</w:t>
       </w:r>
-      <w:bookmarkEnd w:id="31"/>
-    </w:p>
-    <w:p>
-      <w:pPr>
-        <w:pStyle w:val="ListParagraph"/>
+      <w:bookmarkEnd w:id="36"/>
+    </w:p>
+    <w:p>
+      <w:pPr>
+        <w:pStyle w:val="PargrafodaLista"/>
         <w:ind w:left="0"/>
         <w:rPr>
           <w:color w:val="000000" w:themeColor="text1"/>
@@ -6675,30 +6736,16 @@
           </w:rPr>
           <m:t>=</m:t>
         </m:r>
-        <w:bookmarkStart w:id="32" w:name="_Hlk22988284"/>
+        <w:bookmarkStart w:id="37" w:name="_Hlk22988284"/>
         <m:r>
           <w:rPr>
             <w:rFonts w:ascii="Cambria Math" w:hAnsi="Cambria Math"/>
             <w:color w:val="000000" w:themeColor="text1"/>
           </w:rPr>
-          <m:t>0.5932699</m:t>
-        </m:r>
-        <m:r>
-          <w:rPr>
-            <w:rFonts w:ascii="Cambria Math" w:hAnsi="Cambria Math"/>
-            <w:color w:val="000000" w:themeColor="text1"/>
-          </w:rPr>
-          <m:t>9</m:t>
-        </m:r>
-        <m:r>
-          <w:rPr>
-            <w:rFonts w:ascii="Cambria Math" w:hAnsi="Cambria Math"/>
-            <w:color w:val="000000" w:themeColor="text1"/>
-          </w:rPr>
-          <m:t>2</m:t>
+          <m:t>0.593269992</m:t>
         </m:r>
       </m:oMath>
-      <w:bookmarkEnd w:id="32"/>
+      <w:bookmarkEnd w:id="37"/>
       <w:r>
         <w:rPr>
           <w:color w:val="000000" w:themeColor="text1"/>
@@ -6708,7 +6755,7 @@
     </w:p>
     <w:p>
       <w:pPr>
-        <w:pStyle w:val="ListParagraph"/>
+        <w:pStyle w:val="PargrafodaLista"/>
         <w:ind w:left="0"/>
         <w:rPr>
           <w:color w:val="000000" w:themeColor="text1"/>
@@ -6776,7 +6823,7 @@
     </w:p>
     <w:p>
       <w:pPr>
-        <w:pStyle w:val="ListParagraph"/>
+        <w:pStyle w:val="PargrafodaLista"/>
         <w:ind w:left="0"/>
         <w:rPr>
           <w:color w:val="000000" w:themeColor="text1"/>
@@ -6791,7 +6838,7 @@
     </w:p>
     <w:p>
       <w:pPr>
-        <w:pStyle w:val="ListParagraph"/>
+        <w:pStyle w:val="PargrafodaLista"/>
         <w:ind w:left="0" w:firstLine="0"/>
         <w:rPr>
           <w:color w:val="000000" w:themeColor="text1"/>
@@ -7083,23 +7130,7 @@
               <w:color w:val="000000" w:themeColor="text1"/>
               <w:szCs w:val="24"/>
             </w:rPr>
-            <m:t>=0.40*0.5932699</m:t>
-          </m:r>
-          <m:r>
-            <w:rPr>
-              <w:rFonts w:ascii="Cambria Math" w:hAnsi="Cambria Math"/>
-              <w:color w:val="000000" w:themeColor="text1"/>
-              <w:szCs w:val="24"/>
-            </w:rPr>
-            <m:t>9</m:t>
-          </m:r>
-          <m:r>
-            <w:rPr>
-              <w:rFonts w:ascii="Cambria Math" w:hAnsi="Cambria Math"/>
-              <w:color w:val="000000" w:themeColor="text1"/>
-              <w:szCs w:val="24"/>
-            </w:rPr>
-            <m:t>2+0.45*0.596884378+0.6*1=1.1050905967</m:t>
+            <m:t>=0.40*0.593269992+0.45*0.596884378+0.6*1=1.1050905967</m:t>
           </m:r>
           <m:r>
             <m:rPr>
@@ -7397,30 +7428,14 @@
               <w:color w:val="000000" w:themeColor="text1"/>
               <w:szCs w:val="24"/>
             </w:rPr>
-            <m:t>=0.50*0.5932699</m:t>
-          </m:r>
-          <m:r>
-            <w:rPr>
-              <w:rFonts w:ascii="Cambria Math" w:hAnsi="Cambria Math"/>
-              <w:color w:val="000000" w:themeColor="text1"/>
-              <w:szCs w:val="24"/>
-            </w:rPr>
-            <m:t>9</m:t>
-          </m:r>
-          <m:r>
-            <w:rPr>
-              <w:rFonts w:ascii="Cambria Math" w:hAnsi="Cambria Math"/>
-              <w:color w:val="000000" w:themeColor="text1"/>
-              <w:szCs w:val="24"/>
-            </w:rPr>
-            <m:t>2+0.55*0.596884378+0.6*1=1.2249213679</m:t>
+            <m:t>=0.50*0.593269992+0.55*0.596884378+0.6*1=1.2249213679</m:t>
           </m:r>
         </m:oMath>
       </m:oMathPara>
     </w:p>
     <w:p>
       <w:pPr>
-        <w:pStyle w:val="ListParagraph"/>
+        <w:pStyle w:val="PargrafodaLista"/>
         <w:ind w:left="0"/>
         <w:rPr>
           <w:color w:val="000000" w:themeColor="text1"/>
@@ -7457,7 +7472,7 @@
         </w:rPr>
         <w:t xml:space="preserve"> </w:t>
       </w:r>
-      <w:bookmarkStart w:id="33" w:name="_Hlk22991297"/>
+      <w:bookmarkStart w:id="38" w:name="_Hlk22991297"/>
       <m:oMath>
         <m:r>
           <w:rPr>
@@ -7497,7 +7512,7 @@
             </m:r>
           </m:sub>
         </m:sSub>
-        <w:bookmarkEnd w:id="33"/>
+        <w:bookmarkEnd w:id="38"/>
         <m:r>
           <w:rPr>
             <w:rFonts w:ascii="Cambria Math" w:hAnsi="Cambria Math"/>
@@ -7505,7 +7520,7 @@
           </w:rPr>
           <m:t>=</m:t>
         </m:r>
-        <w:bookmarkStart w:id="34" w:name="_Hlk23106207"/>
+        <w:bookmarkStart w:id="39" w:name="_Hlk23106207"/>
         <m:r>
           <w:rPr>
             <w:rFonts w:ascii="Cambria Math" w:hAnsi="Cambria Math"/>
@@ -7520,7 +7535,7 @@
         </w:rPr>
         <w:t xml:space="preserve"> </w:t>
       </w:r>
-      <w:bookmarkEnd w:id="34"/>
+      <w:bookmarkEnd w:id="39"/>
       <w:r>
         <w:rPr>
           <w:color w:val="000000" w:themeColor="text1"/>
@@ -7573,7 +7588,7 @@
           </w:rPr>
           <m:t>=</m:t>
         </m:r>
-        <w:bookmarkStart w:id="35" w:name="_Hlk23107904"/>
+        <w:bookmarkStart w:id="40" w:name="_Hlk23107904"/>
         <m:r>
           <w:rPr>
             <w:rFonts w:ascii="Cambria Math" w:hAnsi="Cambria Math"/>
@@ -7582,7 +7597,7 @@
           <m:t>0.772928465</m:t>
         </m:r>
       </m:oMath>
-      <w:bookmarkEnd w:id="35"/>
+      <w:bookmarkEnd w:id="40"/>
       <w:r>
         <w:rPr>
           <w:color w:val="000000" w:themeColor="text1"/>
@@ -7642,7 +7657,7 @@
         </w:rPr>
         <w:t xml:space="preserve"> </w:t>
       </w:r>
-      <w:bookmarkEnd w:id="27"/>
+      <w:bookmarkEnd w:id="31"/>
       <w:r>
         <w:rPr>
           <w:rFonts w:ascii="Arial" w:eastAsia="Times New Roman" w:hAnsi="Arial"/>
@@ -7677,10 +7692,10 @@
         </w:rPr>
       </w:pPr>
     </w:p>
-    <w:bookmarkEnd w:id="26"/>
-    <w:p>
-      <w:pPr>
-        <w:pStyle w:val="ListParagraph"/>
+    <w:bookmarkEnd w:id="30"/>
+    <w:p>
+      <w:pPr>
+        <w:pStyle w:val="PargrafodaLista"/>
         <w:ind w:left="0"/>
         <w:rPr>
           <w:color w:val="000000" w:themeColor="text1"/>
@@ -7697,7 +7712,14 @@
         <w:rPr>
           <w:color w:val="000000" w:themeColor="text1"/>
         </w:rPr>
-        <w:t xml:space="preserve"> Em um dos métodos mais comuns para isso, utiliza-se uma fórmula conhecida na estatística como erro quadrático médio</w:t>
+        <w:t xml:space="preserve"> Em um dos métodos mais comuns para isso, utiliza-se uma fórmula conhecida na estatística como erro quadrático </w:t>
+      </w:r>
+      <w:commentRangeStart w:id="41"/>
+      <w:r>
+        <w:rPr>
+          <w:color w:val="000000" w:themeColor="text1"/>
+        </w:rPr>
+        <w:t>médio</w:t>
       </w:r>
       <w:r>
         <w:rPr>
@@ -7709,7 +7731,22 @@
         <w:rPr>
           <w:color w:val="000000" w:themeColor="text1"/>
         </w:rPr>
-        <w:t xml:space="preserve">, onde para cada </w:t>
+        <w:t xml:space="preserve">, </w:t>
+      </w:r>
+      <w:commentRangeEnd w:id="41"/>
+      <w:r>
+        <w:rPr>
+          <w:rStyle w:val="Refdecomentrio"/>
+          <w:rFonts w:ascii="Liberation Serif" w:eastAsia="NSimSun" w:hAnsi="Liberation Serif" w:cs="Mangal"/>
+          <w:lang w:bidi="hi-IN"/>
+        </w:rPr>
+        <w:commentReference w:id="41"/>
+      </w:r>
+      <w:r>
+        <w:rPr>
+          <w:color w:val="000000" w:themeColor="text1"/>
+        </w:rPr>
+        <w:t xml:space="preserve">onde para cada </w:t>
       </w:r>
       <w:r>
         <w:rPr>
@@ -7783,7 +7820,7 @@
         </w:rPr>
         <w:t xml:space="preserve"> da rede/saída desejada</w:t>
       </w:r>
-      <w:bookmarkStart w:id="36" w:name="_Hlk22382195"/>
+      <w:bookmarkStart w:id="42" w:name="_Hlk22382195"/>
       <w:r>
         <w:rPr>
           <w:color w:val="000000" w:themeColor="text1"/>
@@ -7793,7 +7830,7 @@
     </w:p>
     <w:p>
       <w:pPr>
-        <w:pStyle w:val="ListParagraph"/>
+        <w:pStyle w:val="PargrafodaLista"/>
         <w:ind w:left="0"/>
         <w:rPr>
           <w:color w:val="000000" w:themeColor="text1"/>
@@ -7852,7 +7889,7 @@
     </w:p>
     <w:p>
       <w:pPr>
-        <w:pStyle w:val="ListParagraph"/>
+        <w:pStyle w:val="PargrafodaLista"/>
         <w:ind w:left="0"/>
         <w:rPr>
           <w:b/>
@@ -8027,7 +8064,7 @@
     </w:p>
     <w:p>
       <w:pPr>
-        <w:pStyle w:val="ListParagraph"/>
+        <w:pStyle w:val="PargrafodaLista"/>
         <w:ind w:left="0"/>
         <w:rPr>
           <w:color w:val="000000" w:themeColor="text1"/>
@@ -8039,12 +8076,50 @@
           <w:color w:val="000000" w:themeColor="text1"/>
           <w:szCs w:val="24"/>
         </w:rPr>
-        <w:t>Ou seja, o erro total sendo igual a soma da metade do target (saída esperada) menos o output (saída encontrada) ao quadrado. A fração ½ que divide o resultado entre parenteses ao meio, serve para cancelar expoentes futuramente e facilitar o processo. Essa inserção não interfere na equação, já que é uma constante e o resultado da fórmula será multiplicado por uma taxa de aprendizado futuramente.</w:t>
-      </w:r>
-    </w:p>
-    <w:p>
-      <w:pPr>
-        <w:pStyle w:val="ListParagraph"/>
+        <w:t xml:space="preserve">Ou seja, o erro total sendo igual a soma da metade do </w:t>
+      </w:r>
+      <w:commentRangeStart w:id="43"/>
+      <w:r>
+        <w:rPr>
+          <w:color w:val="000000" w:themeColor="text1"/>
+          <w:szCs w:val="24"/>
+        </w:rPr>
+        <w:t>target</w:t>
+      </w:r>
+      <w:commentRangeEnd w:id="43"/>
+      <w:r>
+        <w:rPr>
+          <w:rStyle w:val="Refdecomentrio"/>
+          <w:rFonts w:ascii="Liberation Serif" w:eastAsia="NSimSun" w:hAnsi="Liberation Serif" w:cs="Mangal"/>
+          <w:lang w:bidi="hi-IN"/>
+        </w:rPr>
+        <w:commentReference w:id="43"/>
+      </w:r>
+      <w:r>
+        <w:rPr>
+          <w:color w:val="000000" w:themeColor="text1"/>
+          <w:szCs w:val="24"/>
+        </w:rPr>
+        <w:t xml:space="preserve"> (saída esperada) menos o output (saída encontrada) ao quadrado. A fração ½ que divide o resultado entre </w:t>
+      </w:r>
+      <w:r>
+        <w:rPr>
+          <w:color w:val="000000" w:themeColor="text1"/>
+          <w:szCs w:val="24"/>
+        </w:rPr>
+        <w:t>parênteses</w:t>
+      </w:r>
+      <w:r>
+        <w:rPr>
+          <w:color w:val="000000" w:themeColor="text1"/>
+          <w:szCs w:val="24"/>
+        </w:rPr>
+        <w:t xml:space="preserve"> ao meio, serve para cancelar expoentes futuramente e facilitar o processo. Essa inserção não interfere na equação, já que é uma constante e o resultado da fórmula será multiplicado por uma taxa de aprendizado futuramente.</w:t>
+      </w:r>
+    </w:p>
+    <w:p>
+      <w:pPr>
+        <w:pStyle w:val="PargrafodaLista"/>
         <w:ind w:left="0"/>
         <w:rPr>
           <w:color w:val="000000" w:themeColor="text1"/>
@@ -8160,10 +8235,10 @@
         <w:t>, temos então respectivamente:</w:t>
       </w:r>
     </w:p>
-    <w:bookmarkStart w:id="37" w:name="_Hlk22991462"/>
-    <w:p>
-      <w:pPr>
-        <w:pStyle w:val="ListParagraph"/>
+    <w:bookmarkStart w:id="44" w:name="_Hlk22991462"/>
+    <w:p>
+      <w:pPr>
+        <w:pStyle w:val="PargrafodaLista"/>
         <w:ind w:left="0"/>
         <w:rPr>
           <w:color w:val="000000" w:themeColor="text1"/>
@@ -8208,7 +8283,7 @@
               </m:r>
             </m:sub>
           </m:sSub>
-          <w:bookmarkEnd w:id="37"/>
+          <w:bookmarkEnd w:id="44"/>
           <m:r>
             <w:rPr>
               <w:rFonts w:ascii="Cambria Math" w:hAnsi="Cambria Math"/>
@@ -8315,10 +8390,10 @@
         </m:oMath>
       </m:oMathPara>
     </w:p>
-    <w:bookmarkStart w:id="38" w:name="_Hlk22991476"/>
-    <w:p>
-      <w:pPr>
-        <w:pStyle w:val="ListParagraph"/>
+    <w:bookmarkStart w:id="45" w:name="_Hlk22991476"/>
+    <w:p>
+      <w:pPr>
+        <w:pStyle w:val="PargrafodaLista"/>
         <w:ind w:left="0"/>
         <w:rPr>
           <w:color w:val="000000" w:themeColor="text1"/>
@@ -8363,7 +8438,7 @@
               </m:r>
             </m:sub>
           </m:sSub>
-          <w:bookmarkEnd w:id="38"/>
+          <w:bookmarkEnd w:id="45"/>
           <m:r>
             <w:rPr>
               <w:rFonts w:ascii="Cambria Math" w:hAnsi="Cambria Math"/>
@@ -8472,7 +8547,7 @@
     </w:p>
     <w:p>
       <w:pPr>
-        <w:pStyle w:val="ListParagraph"/>
+        <w:pStyle w:val="PargrafodaLista"/>
         <w:ind w:left="0"/>
         <w:rPr>
           <w:color w:val="000000" w:themeColor="text1"/>
@@ -8487,10 +8562,10 @@
         <w:t>E para o erro total da rede, fazemos:</w:t>
       </w:r>
     </w:p>
-    <w:bookmarkStart w:id="39" w:name="_Hlk23103017"/>
-    <w:p>
-      <w:pPr>
-        <w:pStyle w:val="ListParagraph"/>
+    <w:bookmarkStart w:id="46" w:name="_Hlk23103017"/>
+    <w:p>
+      <w:pPr>
+        <w:pStyle w:val="PargrafodaLista"/>
         <w:ind w:left="0"/>
         <w:rPr>
           <w:color w:val="000000" w:themeColor="text1"/>
@@ -8626,10 +8701,10 @@
         </m:oMath>
       </m:oMathPara>
     </w:p>
-    <w:bookmarkEnd w:id="39"/>
-    <w:p>
-      <w:pPr>
-        <w:pStyle w:val="ListParagraph"/>
+    <w:bookmarkEnd w:id="46"/>
+    <w:p>
+      <w:pPr>
+        <w:pStyle w:val="PargrafodaLista"/>
         <w:ind w:left="0"/>
         <w:rPr>
           <w:color w:val="000000" w:themeColor="text1"/>
@@ -8688,7 +8763,7 @@
     </w:p>
     <w:p>
       <w:pPr>
-        <w:pStyle w:val="ListParagraph"/>
+        <w:pStyle w:val="PargrafodaLista"/>
         <w:ind w:left="0"/>
         <w:rPr>
           <w:color w:val="000000" w:themeColor="text1"/>
@@ -8770,7 +8845,7 @@
         </w:rPr>
         <w:t xml:space="preserve"> </w:t>
       </w:r>
-      <w:bookmarkEnd w:id="36"/>
+      <w:bookmarkEnd w:id="42"/>
       <w:r>
         <w:rPr>
           <w:rFonts w:ascii="Arial" w:eastAsia="Times New Roman" w:hAnsi="Arial"/>
@@ -8779,7 +8854,7 @@
         </w:rPr>
         <w:t xml:space="preserve">– </w:t>
       </w:r>
-      <w:bookmarkStart w:id="40" w:name="_Hlk23108062"/>
+      <w:bookmarkStart w:id="47" w:name="_Hlk23108062"/>
       <w:r>
         <w:rPr>
           <w:rFonts w:ascii="Arial" w:eastAsia="Times New Roman" w:hAnsi="Arial"/>
@@ -8788,7 +8863,7 @@
         </w:rPr>
         <w:t>O GRADIENTE E A APLICAÇÃO DA REGRA DA CADEIA</w:t>
       </w:r>
-      <w:bookmarkEnd w:id="40"/>
+      <w:bookmarkEnd w:id="47"/>
     </w:p>
     <w:p>
       <w:pPr>
@@ -9054,6 +9129,7 @@
         </w:rPr>
         <w:t xml:space="preserve"> </w:t>
       </w:r>
+      <w:commentRangeStart w:id="48"/>
       <w:r>
         <w:rPr>
           <w:rFonts w:ascii="Arial" w:eastAsia="Times New Roman" w:hAnsi="Arial"/>
@@ -9111,6 +9187,7 @@
                   </m:r>
                 </m:e>
                 <m:sub>
+                  <w:commentRangeStart w:id="49"/>
                   <m:sSub>
                     <m:sSubPr>
                       <m:ctrlPr>
@@ -9146,6 +9223,17 @@
                       </m:r>
                     </m:sub>
                   </m:sSub>
+                  <w:commentRangeEnd w:id="49"/>
+                  <m:r>
+                    <m:rPr>
+                      <m:sty m:val="p"/>
+                    </m:rPr>
+                    <w:rPr>
+                      <w:rStyle w:val="Refdecomentrio"/>
+                      <w:rFonts w:cs="Mangal"/>
+                    </w:rPr>
+                    <w:commentReference w:id="49"/>
+                  </m:r>
                 </m:sub>
               </m:sSub>
             </m:den>
@@ -9163,6 +9251,19 @@
             <w:br/>
           </m:r>
         </m:oMath>
+        <w:commentRangeEnd w:id="48"/>
+        <m:oMath>
+          <m:r>
+            <m:rPr>
+              <m:sty m:val="p"/>
+            </m:rPr>
+            <w:rPr>
+              <w:rStyle w:val="Refdecomentrio"/>
+              <w:rFonts w:cs="Mangal"/>
+            </w:rPr>
+            <w:commentReference w:id="48"/>
+          </m:r>
+        </m:oMath>
       </m:oMathPara>
     </w:p>
     <w:p>
@@ -9182,7 +9283,7 @@
         </w:rPr>
         <w:t xml:space="preserve">Podemos interpretar como a derivada parcial do erro total em relação a </w:t>
       </w:r>
-      <w:bookmarkStart w:id="41" w:name="_Hlk23034804"/>
+      <w:bookmarkStart w:id="50" w:name="_Hlk23034804"/>
       <m:oMath>
         <m:sSub>
           <m:sSubPr>
@@ -9214,7 +9315,7 @@
           </m:sub>
         </m:sSub>
       </m:oMath>
-      <w:bookmarkEnd w:id="41"/>
+      <w:bookmarkEnd w:id="50"/>
       <w:r>
         <w:rPr>
           <w:rFonts w:ascii="Arial" w:eastAsia="Times New Roman" w:hAnsi="Arial"/>
@@ -9270,7 +9371,7 @@
       </w:r>
       <w:r>
         <w:rPr>
-          <w:rStyle w:val="FootnoteReference"/>
+          <w:rStyle w:val="Refdenotaderodap"/>
           <w:rFonts w:ascii="Arial" w:eastAsia="Times New Roman" w:hAnsi="Arial"/>
           <w:color w:val="000000" w:themeColor="text1"/>
         </w:rPr>
@@ -9322,6 +9423,7 @@
           <w:rFonts w:ascii="Arial" w:eastAsia="Times New Roman" w:hAnsi="Arial"/>
           <w:noProof/>
           <w:color w:val="000000" w:themeColor="text1"/>
+          <w:lang w:eastAsia="pt-BR" w:bidi="ar-SA"/>
         </w:rPr>
         <w:drawing>
           <wp:inline distT="0" distB="0" distL="0" distR="0" wp14:anchorId="7B181BC6" wp14:editId="5D040641">
@@ -9339,7 +9441,7 @@
                     <pic:cNvPicPr/>
                   </pic:nvPicPr>
                   <pic:blipFill>
-                    <a:blip r:embed="rId19">
+                    <a:blip r:embed="rId18">
                       <a:extLst>
                         <a:ext uri="{28A0092B-C50C-407E-A947-70E740481C1C}">
                           <a14:useLocalDpi xmlns:a14="http://schemas.microsoft.com/office/drawing/2010/main" val="0"/>
@@ -9368,7 +9470,7 @@
     </w:p>
     <w:p>
       <w:pPr>
-        <w:pStyle w:val="Caption"/>
+        <w:pStyle w:val="Legenda"/>
         <w:jc w:val="center"/>
         <w:rPr>
           <w:color w:val="000000" w:themeColor="text1"/>
@@ -9377,7 +9479,7 @@
       <w:r>
         <w:t xml:space="preserve">Figura 9 – </w:t>
       </w:r>
-      <w:bookmarkStart w:id="42" w:name="_Hlk23199527"/>
+      <w:bookmarkStart w:id="51" w:name="_Hlk23199527"/>
       <w:r>
         <w:t xml:space="preserve">Ilustração </w:t>
       </w:r>
@@ -9390,7 +9492,7 @@
       <w:r>
         <w:t>.</w:t>
       </w:r>
-      <w:bookmarkEnd w:id="42"/>
+      <w:bookmarkEnd w:id="51"/>
     </w:p>
     <w:p>
       <w:pPr>
@@ -9559,7 +9661,7 @@
         </w:rPr>
         <w:t xml:space="preserve"> em relação a soma calculada em </w:t>
       </w:r>
-      <w:bookmarkStart w:id="43" w:name="_Hlk23103080"/>
+      <w:bookmarkStart w:id="52" w:name="_Hlk23103080"/>
       <m:oMath>
         <m:sSub>
           <m:sSubPr>
@@ -9589,7 +9691,7 @@
           </m:sub>
         </m:sSub>
       </m:oMath>
-      <w:bookmarkEnd w:id="43"/>
+      <w:bookmarkEnd w:id="52"/>
       <w:r>
         <w:rPr>
           <w:rFonts w:ascii="Arial" w:eastAsia="Times New Roman" w:hAnsi="Arial"/>
@@ -9755,8 +9857,8 @@
             </w:rPr>
             <m:t xml:space="preserve">= </m:t>
           </m:r>
-          <w:bookmarkStart w:id="44" w:name="_Hlk23105894"/>
-          <w:bookmarkStart w:id="45" w:name="_Hlk23111371"/>
+          <w:bookmarkStart w:id="53" w:name="_Hlk23105894"/>
+          <w:bookmarkStart w:id="54" w:name="_Hlk23111371"/>
           <m:f>
             <m:fPr>
               <m:ctrlPr>
@@ -9770,7 +9872,7 @@
               </m:ctrlPr>
             </m:fPr>
             <m:num>
-              <w:bookmarkStart w:id="46" w:name="_Hlk23105931"/>
+              <w:bookmarkStart w:id="55" w:name="_Hlk23105931"/>
               <m:r>
                 <m:rPr>
                   <m:sty m:val="bi"/>
@@ -9783,7 +9885,7 @@
                 </w:rPr>
                 <m:t>∂Etotal</m:t>
               </m:r>
-              <w:bookmarkEnd w:id="46"/>
+              <w:bookmarkEnd w:id="55"/>
             </m:num>
             <m:den>
               <m:sSub>
@@ -9862,7 +9964,7 @@
               </m:sSub>
             </m:den>
           </m:f>
-          <w:bookmarkEnd w:id="44"/>
+          <w:bookmarkEnd w:id="53"/>
           <m:r>
             <w:rPr>
               <w:rFonts w:ascii="Cambria Math" w:eastAsia="Times New Roman" w:hAnsi="Cambria Math"/>
@@ -9872,7 +9974,7 @@
             </w:rPr>
             <m:t xml:space="preserve">* </m:t>
           </m:r>
-          <w:bookmarkEnd w:id="45"/>
+          <w:bookmarkEnd w:id="54"/>
           <m:f>
             <m:fPr>
               <m:ctrlPr>
@@ -10246,11 +10348,11 @@
           <w:color w:val="468A1A"/>
         </w:rPr>
       </w:pPr>
-      <w:bookmarkStart w:id="47" w:name="__RefHeading___Toc378694369"/>
-    </w:p>
-    <w:p>
-      <w:pPr>
-        <w:pStyle w:val="ListParagraph"/>
+      <w:bookmarkStart w:id="56" w:name="__RefHeading___Toc378694369"/>
+    </w:p>
+    <w:p>
+      <w:pPr>
+        <w:pStyle w:val="PargrafodaLista"/>
         <w:ind w:left="0"/>
         <w:rPr>
           <w:color w:val="000000" w:themeColor="text1"/>
@@ -10315,7 +10417,7 @@
     </w:p>
     <w:p>
       <w:pPr>
-        <w:pStyle w:val="ListParagraph"/>
+        <w:pStyle w:val="PargrafodaLista"/>
         <w:ind w:left="0"/>
         <w:rPr>
           <w:iCs/>
@@ -10435,8 +10537,8 @@
           </w:rPr>
           <m:t xml:space="preserve">+ </m:t>
         </m:r>
-        <w:bookmarkStart w:id="48" w:name="_Hlk23107995"/>
-        <w:bookmarkStart w:id="49" w:name="_Hlk23103104"/>
+        <w:bookmarkStart w:id="57" w:name="_Hlk23107995"/>
+        <w:bookmarkStart w:id="58" w:name="_Hlk23103104"/>
         <m:sSub>
           <m:sSubPr>
             <m:ctrlPr>
@@ -10473,7 +10575,7 @@
           </m:sub>
         </m:sSub>
       </m:oMath>
-      <w:bookmarkEnd w:id="48"/>
+      <w:bookmarkEnd w:id="57"/>
       <w:r>
         <w:rPr>
           <w:color w:val="000000" w:themeColor="text1"/>
@@ -10482,7 +10584,7 @@
         </w:rPr>
         <w:t xml:space="preserve">, </w:t>
       </w:r>
-      <w:bookmarkEnd w:id="49"/>
+      <w:bookmarkEnd w:id="58"/>
       <w:r>
         <w:rPr>
           <w:color w:val="000000" w:themeColor="text1"/>
@@ -10497,8 +10599,8 @@
         </w:rPr>
         <w:t xml:space="preserve">, como estamos calculando em relação a </w:t>
       </w:r>
-      <w:bookmarkStart w:id="50" w:name="_Hlk23103150"/>
-      <w:bookmarkStart w:id="51" w:name="_Hlk23111591"/>
+      <w:bookmarkStart w:id="59" w:name="_Hlk23103150"/>
+      <w:bookmarkStart w:id="60" w:name="_Hlk23111591"/>
       <m:oMath>
         <m:sSub>
           <m:sSubPr>
@@ -10527,11 +10629,11 @@
           </m:sub>
         </m:sSub>
       </m:oMath>
-      <w:bookmarkEnd w:id="50"/>
+      <w:bookmarkEnd w:id="59"/>
       <w:r>
         <w:t xml:space="preserve">, </w:t>
       </w:r>
-      <w:bookmarkEnd w:id="51"/>
+      <w:bookmarkEnd w:id="60"/>
       <w:r>
         <w:t xml:space="preserve">o valor de </w:t>
       </w:r>
@@ -10624,7 +10726,7 @@
     </w:p>
     <w:p>
       <w:pPr>
-        <w:pStyle w:val="ListParagraph"/>
+        <w:pStyle w:val="PargrafodaLista"/>
         <w:ind w:left="0"/>
         <w:jc w:val="center"/>
         <w:rPr>
@@ -10724,15 +10826,7 @@
               <w:color w:val="000000" w:themeColor="text1"/>
               <w:szCs w:val="24"/>
             </w:rPr>
-            <m:t xml:space="preserve">= </m:t>
-          </m:r>
-          <m:r>
-            <w:rPr>
-              <w:rFonts w:ascii="Cambria Math" w:hAnsi="Cambria Math"/>
-              <w:color w:val="000000" w:themeColor="text1"/>
-              <w:szCs w:val="24"/>
-            </w:rPr>
-            <m:t>2*</m:t>
+            <m:t>= 2*</m:t>
           </m:r>
           <m:f>
             <m:fPr>
@@ -10907,12 +11001,12 @@
           </m:r>
         </m:oMath>
       </m:oMathPara>
-      <w:bookmarkStart w:id="52" w:name="_Hlk23190014"/>
-    </w:p>
-    <w:bookmarkEnd w:id="52"/>
-    <w:p>
-      <w:pPr>
-        <w:pStyle w:val="ListParagraph"/>
+      <w:bookmarkStart w:id="61" w:name="_Hlk23190014"/>
+    </w:p>
+    <w:bookmarkEnd w:id="61"/>
+    <w:p>
+      <w:pPr>
+        <w:pStyle w:val="PargrafodaLista"/>
         <w:ind w:left="0"/>
         <w:rPr>
           <w:color w:val="000000" w:themeColor="text1"/>
@@ -11053,7 +11147,7 @@
     </w:p>
     <w:p>
       <w:pPr>
-        <w:pStyle w:val="ListParagraph"/>
+        <w:pStyle w:val="PargrafodaLista"/>
         <w:ind w:left="0"/>
         <w:rPr>
           <w:color w:val="000000" w:themeColor="text1"/>
@@ -11194,7 +11288,15 @@
           <w:rFonts w:ascii="Arial" w:hAnsi="Arial"/>
           <w:color w:val="000000" w:themeColor="text1"/>
         </w:rPr>
-        <w:t xml:space="preserve"> implica em calcular a derivada de sua função de ativação logística, que pela figura 8, sabemos ser </w:t>
+        <w:t xml:space="preserve"> implica em calcular a derivada de sua função de </w:t>
+      </w:r>
+      <w:r>
+        <w:rPr>
+          <w:rFonts w:ascii="Arial" w:hAnsi="Arial"/>
+          <w:color w:val="000000" w:themeColor="text1"/>
+        </w:rPr>
+        <w:lastRenderedPageBreak/>
+        <w:t xml:space="preserve">ativação logística, que pela figura 8, sabemos ser </w:t>
       </w:r>
       <m:oMath>
         <m:r>
@@ -11268,19 +11370,11 @@
           <w:rFonts w:ascii="Arial" w:hAnsi="Arial"/>
           <w:color w:val="000000" w:themeColor="text1"/>
         </w:rPr>
-        <w:t xml:space="preserve">. Através da </w:t>
-      </w:r>
-      <w:r>
-        <w:rPr>
-          <w:rFonts w:ascii="Arial" w:hAnsi="Arial"/>
-          <w:color w:val="000000" w:themeColor="text1"/>
-        </w:rPr>
-        <w:lastRenderedPageBreak/>
-        <w:t>definição de distribuição logística</w:t>
-      </w:r>
-      <w:r>
-        <w:rPr>
-          <w:rStyle w:val="FootnoteReference"/>
+        <w:t>. Através da definição de distribuição logística</w:t>
+      </w:r>
+      <w:r>
+        <w:rPr>
+          <w:rStyle w:val="Refdenotaderodap"/>
           <w:rFonts w:ascii="Arial" w:hAnsi="Arial"/>
           <w:color w:val="000000" w:themeColor="text1"/>
         </w:rPr>
@@ -11554,7 +11648,7 @@
           <w:color w:val="000000" w:themeColor="text1"/>
         </w:rPr>
       </w:pPr>
-      <w:bookmarkStart w:id="53" w:name="_Hlk23195330"/>
+      <w:bookmarkStart w:id="62" w:name="_Hlk23195330"/>
       <w:r>
         <w:rPr>
           <w:rFonts w:ascii="Arial" w:hAnsi="Arial"/>
@@ -11577,7 +11671,7 @@
         <w:t>DA SOMA EM RELAÇÃO AO PESO</w:t>
       </w:r>
     </w:p>
-    <w:bookmarkEnd w:id="53"/>
+    <w:bookmarkEnd w:id="62"/>
     <w:p>
       <w:pPr>
         <w:rPr>
@@ -11682,7 +11776,7 @@
             </w:rPr>
             <m:t>=</m:t>
           </m:r>
-          <w:bookmarkStart w:id="54" w:name="_Hlk23189739"/>
+          <w:bookmarkStart w:id="63" w:name="_Hlk23189739"/>
           <m:sSub>
             <m:sSubPr>
               <m:ctrlPr>
@@ -11712,7 +11806,7 @@
               </m:r>
             </m:sub>
           </m:sSub>
-          <w:bookmarkEnd w:id="54"/>
+          <w:bookmarkEnd w:id="63"/>
           <m:r>
             <w:rPr>
               <w:rFonts w:ascii="Cambria Math" w:hAnsi="Cambria Math"/>
@@ -11767,7 +11861,7 @@
               </m:ctrlPr>
             </m:sSubPr>
             <m:e>
-              <w:bookmarkStart w:id="55" w:name="_Hlk23189851"/>
+              <w:bookmarkStart w:id="64" w:name="_Hlk23189851"/>
               <m:sSub>
                 <m:sSubPr>
                   <m:ctrlPr>
@@ -11797,7 +11891,7 @@
                   </m:r>
                 </m:sub>
               </m:sSub>
-              <w:bookmarkEnd w:id="55"/>
+              <w:bookmarkEnd w:id="64"/>
               <m:r>
                 <w:rPr>
                   <w:rFonts w:ascii="Cambria Math" w:hAnsi="Cambria Math"/>
@@ -11929,7 +12023,7 @@
         </w:rPr>
         <w:t xml:space="preserve">e o valor do peso </w:t>
       </w:r>
-      <w:bookmarkStart w:id="56" w:name="_Hlk23195473"/>
+      <w:bookmarkStart w:id="65" w:name="_Hlk23195473"/>
       <m:oMath>
         <m:sSub>
           <m:sSubPr>
@@ -11968,7 +12062,7 @@
         </w:rPr>
         <w:t xml:space="preserve"> </w:t>
       </w:r>
-      <w:bookmarkEnd w:id="56"/>
+      <w:bookmarkEnd w:id="65"/>
       <w:r>
         <w:rPr>
           <w:rFonts w:ascii="Arial" w:hAnsi="Arial"/>
@@ -12309,6 +12403,9 @@
             <m:t>0.593269992</m:t>
           </m:r>
           <m:r>
+            <m:rPr>
+              <m:sty m:val="p"/>
+            </m:rPr>
             <w:rPr>
               <w:rFonts w:ascii="Cambria Math" w:hAnsi="Cambria Math"/>
               <w:sz w:val="28"/>
@@ -12516,14 +12613,7 @@
               <w:rFonts w:ascii="Cambria Math" w:eastAsia="Times New Roman" w:hAnsi="Cambria Math"/>
               <w:color w:val="000000" w:themeColor="text1"/>
             </w:rPr>
-            <m:t>=</m:t>
-          </m:r>
-          <m:r>
-            <w:rPr>
-              <w:rFonts w:ascii="Cambria Math" w:eastAsia="Times New Roman" w:hAnsi="Cambria Math"/>
-              <w:color w:val="000000" w:themeColor="text1"/>
-            </w:rPr>
-            <m:t>0.74136507*0.186815602*0.593269992=</m:t>
+            <m:t>=0.74136507*0.186815602*0.593269992=</m:t>
           </m:r>
           <m:r>
             <m:rPr>
@@ -12625,7 +12715,35 @@
           <w:rFonts w:ascii="Arial" w:hAnsi="Arial"/>
           <w:color w:val="000000" w:themeColor="text1"/>
         </w:rPr>
-        <w:t>, devemos subtrair do valor de do peso w5 oo valor encontrado. Adicionalmente, podemos multiplicar antes este valor por uma constante denominada taxa de aprendizado. Ela é opcional e serve pra delimitar o impacto desse ajuste nos pesos em relação ao gradiente de perda [9]. Seguindo nosso exemplo, delimitaremos a</w:t>
+        <w:t xml:space="preserve">, devemos subtrair do valor de do peso w5 </w:t>
+      </w:r>
+      <w:r>
+        <w:rPr>
+          <w:rFonts w:ascii="Arial" w:hAnsi="Arial"/>
+          <w:color w:val="000000" w:themeColor="text1"/>
+        </w:rPr>
+        <w:t>o</w:t>
+      </w:r>
+      <w:r>
+        <w:rPr>
+          <w:rFonts w:ascii="Arial" w:hAnsi="Arial"/>
+          <w:color w:val="000000" w:themeColor="text1"/>
+        </w:rPr>
+        <w:t xml:space="preserve"> valor encontrado. Adicionalmente, podemos multiplicar antes este valor por uma constante denominada taxa de aprendizado. Ela é opcional e serve </w:t>
+      </w:r>
+      <w:r>
+        <w:rPr>
+          <w:rFonts w:ascii="Arial" w:hAnsi="Arial"/>
+          <w:color w:val="000000" w:themeColor="text1"/>
+        </w:rPr>
+        <w:t>para</w:t>
+      </w:r>
+      <w:r>
+        <w:rPr>
+          <w:rFonts w:ascii="Arial" w:hAnsi="Arial"/>
+          <w:color w:val="000000" w:themeColor="text1"/>
+        </w:rPr>
+        <w:t xml:space="preserve"> delimitar o impacto desse ajuste nos pesos em relação ao gradiente de perda [9]. Seguindo nosso exemplo, delimitaremos a</w:t>
       </w:r>
       <w:r>
         <w:rPr>
@@ -12735,7 +12853,7 @@
           <w:color w:val="000000" w:themeColor="text1"/>
         </w:rPr>
       </w:pPr>
-      <w:bookmarkStart w:id="57" w:name="_Hlk23196837"/>
+      <w:bookmarkStart w:id="66" w:name="_Hlk23196837"/>
     </w:p>
     <w:p>
       <w:pPr>
@@ -12792,7 +12910,7 @@
               </m:r>
             </m:sup>
           </m:sSubSup>
-          <w:bookmarkEnd w:id="57"/>
+          <w:bookmarkEnd w:id="66"/>
           <m:r>
             <w:rPr>
               <w:rFonts w:ascii="Cambria Math" w:hAnsi="Cambria Math"/>
@@ -13240,16 +13358,7 @@
               <w:sz w:val="28"/>
               <w:szCs w:val="28"/>
             </w:rPr>
-            <m:t>=0.</m:t>
-          </m:r>
-          <m:r>
-            <w:rPr>
-              <w:rFonts w:ascii="Cambria Math" w:hAnsi="Cambria Math"/>
-              <w:color w:val="000000" w:themeColor="text1"/>
-              <w:sz w:val="28"/>
-              <w:szCs w:val="28"/>
-            </w:rPr>
-            <m:t>511301270</m:t>
+            <m:t>=0.511301270</m:t>
           </m:r>
         </m:oMath>
       </m:oMathPara>
@@ -13318,16 +13427,7 @@
               <w:sz w:val="28"/>
               <w:szCs w:val="28"/>
             </w:rPr>
-            <m:t>=0.</m:t>
-          </m:r>
-          <m:r>
-            <w:rPr>
-              <w:rFonts w:ascii="Cambria Math" w:hAnsi="Cambria Math"/>
-              <w:color w:val="000000" w:themeColor="text1"/>
-              <w:sz w:val="28"/>
-              <w:szCs w:val="28"/>
-            </w:rPr>
-            <m:t>561370121</m:t>
+            <m:t>=0.561370121</m:t>
           </m:r>
         </m:oMath>
       </m:oMathPara>
@@ -13453,14 +13553,7 @@
           <w:rFonts w:ascii="Arial" w:hAnsi="Arial"/>
           <w:color w:val="000000" w:themeColor="text1"/>
         </w:rPr>
-        <w:t xml:space="preserve">, toda vez que um dos pesos cujo ajuste já tenha sido feito </w:t>
-      </w:r>
-      <w:r>
-        <w:rPr>
-          <w:rFonts w:ascii="Arial" w:hAnsi="Arial"/>
-          <w:color w:val="000000" w:themeColor="text1"/>
-        </w:rPr>
-        <w:t>(</w:t>
+        <w:t>, toda vez que um dos pesos cujo ajuste já tenha sido feito (</w:t>
       </w:r>
       <m:oMath>
         <m:sSub>
@@ -13648,28 +13741,7 @@
           <w:rFonts w:ascii="Arial" w:hAnsi="Arial"/>
           <w:color w:val="000000" w:themeColor="text1"/>
         </w:rPr>
-        <w:t>,</w:t>
-      </w:r>
-      <w:r>
-        <w:rPr>
-          <w:rFonts w:ascii="Arial" w:hAnsi="Arial"/>
-          <w:color w:val="000000" w:themeColor="text1"/>
-        </w:rPr>
-        <w:t xml:space="preserve"> o processo é similar, entretanto, leva-se em conta que a saida dos pesos</w:t>
-      </w:r>
-      <w:r>
-        <w:rPr>
-          <w:rFonts w:ascii="Arial" w:hAnsi="Arial"/>
-          <w:color w:val="000000" w:themeColor="text1"/>
-        </w:rPr>
-        <w:t xml:space="preserve"> </w:t>
-      </w:r>
-      <w:r>
-        <w:rPr>
-          <w:rFonts w:ascii="Arial" w:hAnsi="Arial"/>
-          <w:color w:val="000000" w:themeColor="text1"/>
-        </w:rPr>
-        <w:t>da camada oculta “</w:t>
+        <w:t>, o processo é similar, entretanto, leva-se em conta que a saida dos pesos da camada oculta “</w:t>
       </w:r>
       <w:r>
         <w:rPr>
@@ -13722,13 +13794,21 @@
           <w:rFonts w:ascii="Arial" w:hAnsi="Arial"/>
           <w:color w:val="000000" w:themeColor="text1"/>
         </w:rPr>
-        <w:t xml:space="preserve">gradiente do </w:t>
+        <w:t xml:space="preserve">gradiente </w:t>
       </w:r>
       <w:r>
         <w:rPr>
           <w:rFonts w:ascii="Arial" w:hAnsi="Arial"/>
           <w:color w:val="000000" w:themeColor="text1"/>
         </w:rPr>
+        <w:lastRenderedPageBreak/>
+        <w:t xml:space="preserve">do </w:t>
+      </w:r>
+      <w:r>
+        <w:rPr>
+          <w:rFonts w:ascii="Arial" w:hAnsi="Arial"/>
+          <w:color w:val="000000" w:themeColor="text1"/>
+        </w:rPr>
         <w:t>erro,</w:t>
       </w:r>
       <w:r>
@@ -13751,8 +13831,21 @@
           <w:rFonts w:ascii="Arial" w:hAnsi="Arial"/>
           <w:color w:val="000000" w:themeColor="text1"/>
         </w:rPr>
-        <w:lastRenderedPageBreak/>
-        <w:t>Após a repetição do processo com a devida resalva para os pesos em questão, os resultados obtidos serão:</w:t>
+        <w:t xml:space="preserve">Após a repetição do processo com a devida </w:t>
+      </w:r>
+      <w:r>
+        <w:rPr>
+          <w:rFonts w:ascii="Arial" w:hAnsi="Arial"/>
+          <w:color w:val="000000" w:themeColor="text1"/>
+        </w:rPr>
+        <w:t>ressalva</w:t>
+      </w:r>
+      <w:r>
+        <w:rPr>
+          <w:rFonts w:ascii="Arial" w:hAnsi="Arial"/>
+          <w:color w:val="000000" w:themeColor="text1"/>
+        </w:rPr>
+        <w:t xml:space="preserve"> para os pesos em questão, os resultados obtidos serão:</w:t>
       </w:r>
     </w:p>
     <w:p>
@@ -13819,16 +13912,7 @@
               <w:sz w:val="28"/>
               <w:szCs w:val="28"/>
             </w:rPr>
-            <m:t>=0.</m:t>
-          </m:r>
-          <m:r>
-            <w:rPr>
-              <w:rFonts w:ascii="Cambria Math" w:hAnsi="Cambria Math"/>
-              <w:color w:val="000000" w:themeColor="text1"/>
-              <w:sz w:val="28"/>
-              <w:szCs w:val="28"/>
-            </w:rPr>
-            <m:t>149780716</m:t>
+            <m:t>=0.149780716</m:t>
           </m:r>
         </m:oMath>
       </m:oMathPara>
@@ -13897,16 +13981,7 @@
               <w:sz w:val="28"/>
               <w:szCs w:val="28"/>
             </w:rPr>
-            <m:t>=0.</m:t>
-          </m:r>
-          <m:r>
-            <w:rPr>
-              <w:rFonts w:ascii="Cambria Math" w:hAnsi="Cambria Math"/>
-              <w:color w:val="000000" w:themeColor="text1"/>
-              <w:sz w:val="28"/>
-              <w:szCs w:val="28"/>
-            </w:rPr>
-            <m:t>19956143</m:t>
+            <m:t>=0.19956143</m:t>
           </m:r>
         </m:oMath>
       </m:oMathPara>
@@ -13975,16 +14050,7 @@
               <w:sz w:val="28"/>
               <w:szCs w:val="28"/>
             </w:rPr>
-            <m:t>=0.</m:t>
-          </m:r>
-          <m:r>
-            <w:rPr>
-              <w:rFonts w:ascii="Cambria Math" w:hAnsi="Cambria Math"/>
-              <w:color w:val="000000" w:themeColor="text1"/>
-              <w:sz w:val="28"/>
-              <w:szCs w:val="28"/>
-            </w:rPr>
-            <m:t>24975114</m:t>
+            <m:t>=0.24975114</m:t>
           </m:r>
         </m:oMath>
       </m:oMathPara>
@@ -14053,16 +14119,7 @@
               <w:sz w:val="28"/>
               <w:szCs w:val="28"/>
             </w:rPr>
-            <m:t>=0.</m:t>
-          </m:r>
-          <m:r>
-            <w:rPr>
-              <w:rFonts w:ascii="Cambria Math" w:hAnsi="Cambria Math"/>
-              <w:color w:val="000000" w:themeColor="text1"/>
-              <w:sz w:val="28"/>
-              <w:szCs w:val="28"/>
-            </w:rPr>
-            <m:t>29950229</m:t>
+            <m:t>=0.29950229</m:t>
           </m:r>
         </m:oMath>
       </m:oMathPara>
@@ -14214,6 +14271,8 @@
           <w:color w:val="000000" w:themeColor="text1"/>
         </w:rPr>
       </w:pPr>
+      <w:bookmarkStart w:id="67" w:name="_GoBack"/>
+      <w:bookmarkEnd w:id="67"/>
     </w:p>
     <w:p>
       <w:pPr>
@@ -14256,7 +14315,7 @@
     </w:p>
     <w:p>
       <w:pPr>
-        <w:pStyle w:val="ListParagraph"/>
+        <w:pStyle w:val="PargrafodaLista"/>
         <w:ind w:left="0"/>
         <w:rPr>
           <w:b/>
@@ -14364,7 +14423,7 @@
     </w:p>
     <w:p>
       <w:pPr>
-        <w:pStyle w:val="ListParagraph"/>
+        <w:pStyle w:val="PargrafodaLista"/>
         <w:ind w:left="0"/>
         <w:jc w:val="center"/>
         <w:rPr>
@@ -14376,7 +14435,7 @@
     </w:p>
     <w:p>
       <w:pPr>
-        <w:pStyle w:val="ListParagraph"/>
+        <w:pStyle w:val="PargrafodaLista"/>
         <w:ind w:left="0"/>
         <w:jc w:val="center"/>
         <w:rPr>
@@ -14388,7 +14447,7 @@
     </w:p>
     <w:p>
       <w:pPr>
-        <w:pStyle w:val="ListParagraph"/>
+        <w:pStyle w:val="PargrafodaLista"/>
         <w:ind w:left="0"/>
         <w:jc w:val="center"/>
         <w:rPr>
@@ -14400,7 +14459,7 @@
     </w:p>
     <w:p>
       <w:pPr>
-        <w:pStyle w:val="ListParagraph"/>
+        <w:pStyle w:val="PargrafodaLista"/>
         <w:ind w:left="0"/>
         <w:jc w:val="center"/>
         <w:rPr>
@@ -14412,7 +14471,7 @@
     </w:p>
     <w:p>
       <w:pPr>
-        <w:pStyle w:val="ListParagraph"/>
+        <w:pStyle w:val="PargrafodaLista"/>
         <w:ind w:left="0"/>
         <w:jc w:val="center"/>
         <w:rPr>
@@ -14429,7 +14488,7 @@
         </w:rPr>
         <w:t>REFERÊNCIAS</w:t>
       </w:r>
-      <w:bookmarkEnd w:id="47"/>
+      <w:bookmarkEnd w:id="56"/>
       <w:r>
         <w:rPr>
           <w:b/>
@@ -14441,7 +14500,7 @@
     </w:p>
     <w:p>
       <w:pPr>
-        <w:pStyle w:val="ListParagraph"/>
+        <w:pStyle w:val="PargrafodaLista"/>
         <w:ind w:left="0"/>
         <w:jc w:val="center"/>
         <w:rPr>
@@ -14562,7 +14621,7 @@
         </w:rPr>
         <w:t xml:space="preserve">Disponível em </w:t>
       </w:r>
-      <w:hyperlink r:id="rId20" w:history="1">
+      <w:hyperlink r:id="rId19" w:history="1">
         <w:r>
           <w:rPr>
             <w:rStyle w:val="Hyperlink"/>
@@ -14638,7 +14697,7 @@
         </w:rPr>
         <w:t xml:space="preserve">Disponível em </w:t>
       </w:r>
-      <w:hyperlink r:id="rId21" w:history="1">
+      <w:hyperlink r:id="rId20" w:history="1">
         <w:r>
           <w:rPr>
             <w:rStyle w:val="Hyperlink"/>
@@ -14659,7 +14718,7 @@
     </w:p>
     <w:p>
       <w:pPr>
-        <w:pStyle w:val="ListParagraph"/>
+        <w:pStyle w:val="PargrafodaLista"/>
         <w:numPr>
           <w:ilvl w:val="0"/>
           <w:numId w:val="25"/>
@@ -14735,7 +14794,7 @@
     </w:p>
     <w:p>
       <w:pPr>
-        <w:pStyle w:val="ListParagraph"/>
+        <w:pStyle w:val="PargrafodaLista"/>
         <w:numPr>
           <w:ilvl w:val="0"/>
           <w:numId w:val="25"/>
@@ -14863,7 +14922,7 @@
         </w:rPr>
         <w:t xml:space="preserve">Disponível em </w:t>
       </w:r>
-      <w:hyperlink r:id="rId22" w:history="1">
+      <w:hyperlink r:id="rId21" w:history="1">
         <w:r>
           <w:rPr>
             <w:rStyle w:val="Hyperlink"/>
@@ -14893,7 +14952,7 @@
           <w:szCs w:val="24"/>
         </w:rPr>
       </w:pPr>
-      <w:bookmarkStart w:id="58" w:name="_Hlk20861729"/>
+      <w:bookmarkStart w:id="68" w:name="_Hlk20861729"/>
       <w:r>
         <w:rPr>
           <w:rFonts w:ascii="Times New Roman" w:eastAsia="Arial" w:hAnsi="Times New Roman" w:cs="Times New Roman"/>
@@ -14928,7 +14987,7 @@
         </w:rPr>
         <w:t xml:space="preserve"> – Em Português, Online e Gratuito. Acessado em 01/10/2019. </w:t>
       </w:r>
-      <w:bookmarkEnd w:id="58"/>
+      <w:bookmarkEnd w:id="68"/>
       <w:r>
         <w:rPr>
           <w:rFonts w:ascii="Times New Roman" w:eastAsia="Arial" w:hAnsi="Times New Roman" w:cs="Times New Roman"/>
@@ -14943,7 +15002,7 @@
         </w:rPr>
         <w:t xml:space="preserve"> </w:t>
       </w:r>
-      <w:hyperlink r:id="rId23" w:history="1">
+      <w:hyperlink r:id="rId22" w:history="1">
         <w:r>
           <w:rPr>
             <w:rStyle w:val="Hyperlink"/>
@@ -14981,6 +15040,7 @@
           <w:szCs w:val="24"/>
           <w:lang w:val="en-US"/>
         </w:rPr>
+        <w:lastRenderedPageBreak/>
         <w:t>Understanding Learning Rates and How It Improves Performance in Deep Learning</w:t>
       </w:r>
       <w:r>
@@ -14996,37 +15056,30 @@
           <w:rFonts w:ascii="Times New Roman" w:eastAsia="Arial" w:hAnsi="Times New Roman" w:cs="Times New Roman"/>
           <w:szCs w:val="24"/>
         </w:rPr>
-        <w:t>Acessado em 28/10/2019</w:t>
+        <w:t xml:space="preserve">Acessado em 28/10/2019. </w:t>
       </w:r>
       <w:r>
         <w:rPr>
           <w:rFonts w:ascii="Times New Roman" w:eastAsia="Arial" w:hAnsi="Times New Roman" w:cs="Times New Roman"/>
           <w:szCs w:val="24"/>
         </w:rPr>
-        <w:t xml:space="preserve">. </w:t>
+        <w:t>Dis</w:t>
       </w:r>
       <w:r>
         <w:rPr>
           <w:rFonts w:ascii="Times New Roman" w:eastAsia="Arial" w:hAnsi="Times New Roman" w:cs="Times New Roman"/>
           <w:szCs w:val="24"/>
         </w:rPr>
-        <w:t>Dis</w:t>
+        <w:t>ponível em</w:t>
       </w:r>
       <w:r>
         <w:rPr>
           <w:rFonts w:ascii="Times New Roman" w:eastAsia="Arial" w:hAnsi="Times New Roman" w:cs="Times New Roman"/>
           <w:szCs w:val="24"/>
         </w:rPr>
-        <w:t>ponível em</w:t>
-      </w:r>
-      <w:r>
-        <w:rPr>
-          <w:rFonts w:ascii="Times New Roman" w:eastAsia="Arial" w:hAnsi="Times New Roman" w:cs="Times New Roman"/>
-          <w:szCs w:val="24"/>
-        </w:rPr>
         <w:t xml:space="preserve"> </w:t>
       </w:r>
-      <w:hyperlink r:id="rId24" w:history="1">
+      <w:hyperlink r:id="rId23" w:history="1">
         <w:r>
           <w:rPr>
             <w:rStyle w:val="Hyperlink"/>
@@ -15154,8 +15207,8 @@
         <w:pStyle w:val="Standard"/>
         <w:ind w:firstLine="0"/>
       </w:pPr>
-      <w:bookmarkStart w:id="59" w:name="ANEXOS"/>
-      <w:bookmarkEnd w:id="59"/>
+      <w:bookmarkStart w:id="69" w:name="ANEXOS"/>
+      <w:bookmarkEnd w:id="69"/>
     </w:p>
     <w:p>
       <w:pPr>
@@ -15169,7 +15222,7 @@
           <w:szCs w:val="28"/>
         </w:rPr>
       </w:pPr>
-      <w:bookmarkStart w:id="60" w:name="_Hlk20954992"/>
+      <w:bookmarkStart w:id="70" w:name="_Hlk20954992"/>
       <w:r>
         <w:rPr>
           <w:b/>
@@ -15181,7 +15234,7 @@
         <w:t xml:space="preserve">APÊNDICE A – ANALOGIA PARA COMPREENSÃO DO PROBLEMA DO BIG DATA  </w:t>
       </w:r>
     </w:p>
-    <w:bookmarkEnd w:id="60"/>
+    <w:bookmarkEnd w:id="70"/>
     <w:p>
       <w:pPr>
         <w:pStyle w:val="Standard"/>
@@ -15333,6 +15386,7 @@
       <w:r>
         <w:rPr>
           <w:noProof/>
+          <w:lang w:eastAsia="pt-BR"/>
         </w:rPr>
         <w:drawing>
           <wp:inline distT="0" distB="0" distL="0" distR="0" wp14:anchorId="21A42DE3" wp14:editId="3281234D">
@@ -15350,7 +15404,7 @@
                     <pic:cNvPicPr/>
                   </pic:nvPicPr>
                   <pic:blipFill>
-                    <a:blip r:embed="rId25">
+                    <a:blip r:embed="rId24">
                       <a:extLst>
                         <a:ext uri="{28A0092B-C50C-407E-A947-70E740481C1C}">
                           <a14:useLocalDpi xmlns:a14="http://schemas.microsoft.com/office/drawing/2010/main" val="0"/>
@@ -15384,13 +15438,13 @@
     </w:p>
     <w:p>
       <w:pPr>
-        <w:pStyle w:val="ListParagraph"/>
+        <w:pStyle w:val="PargrafodaLista"/>
         <w:ind w:left="0"/>
       </w:pPr>
     </w:p>
     <w:sectPr>
-      <w:headerReference w:type="default" r:id="rId26"/>
-      <w:headerReference w:type="first" r:id="rId27"/>
+      <w:headerReference w:type="default" r:id="rId25"/>
+      <w:headerReference w:type="first" r:id="rId26"/>
       <w:pgSz w:w="11906" w:h="16838"/>
       <w:pgMar w:top="1701" w:right="1134" w:bottom="1531" w:left="1701" w:header="907" w:footer="720" w:gutter="0"/>
       <w:cols w:space="720"/>
@@ -15401,15 +15455,15 @@
 </file>
 
 <file path=word/comments.xml><?xml version="1.0" encoding="utf-8"?>
-<w:comments xmlns:wpc="http://schemas.microsoft.com/office/word/2010/wordprocessingCanvas" xmlns:cx="http://schemas.microsoft.com/office/drawing/2014/chartex" xmlns:cx1="http://schemas.microsoft.com/office/drawing/2015/9/8/chartex" xmlns:cx2="http://schemas.microsoft.com/office/drawing/2015/10/21/chartex" xmlns:cx3="http://schemas.microsoft.com/office/drawing/2016/5/9/chartex" xmlns:cx4="http://schemas.microsoft.com/office/drawing/2016/5/10/chartex" xmlns:cx5="http://schemas.microsoft.com/office/drawing/2016/5/11/chartex" xmlns:cx6="http://schemas.microsoft.com/office/drawing/2016/5/12/chartex" xmlns:cx7="http://schemas.microsoft.com/office/drawing/2016/5/13/chartex" xmlns:cx8="http://schemas.microsoft.com/office/drawing/2016/5/14/chartex" xmlns:mc="http://schemas.openxmlformats.org/markup-compatibility/2006" xmlns:aink="http://schemas.microsoft.com/office/drawing/2016/ink" xmlns:am3d="http://schemas.microsoft.com/office/drawing/2017/model3d" xmlns:o="urn:schemas-microsoft-com:office:office" xmlns:r="http://schemas.openxmlformats.org/officeDocument/2006/relationships" xmlns:m="http://schemas.openxmlformats.org/officeDocument/2006/math" xmlns:v="urn:schemas-microsoft-com:vml" xmlns:wp14="http://schemas.microsoft.com/office/word/2010/wordprocessingDrawing" xmlns:wp="http://schemas.openxmlformats.org/drawingml/2006/wordprocessingDrawing" xmlns:w10="urn:schemas-microsoft-com:office:word" xmlns:w="http://schemas.openxmlformats.org/wordprocessingml/2006/main" xmlns:w14="http://schemas.microsoft.com/office/word/2010/wordml" xmlns:w15="http://schemas.microsoft.com/office/word/2012/wordml" xmlns:w16cid="http://schemas.microsoft.com/office/word/2016/wordml/cid" xmlns:w16se="http://schemas.microsoft.com/office/word/2015/wordml/symex" xmlns:wpg="http://schemas.microsoft.com/office/word/2010/wordprocessingGroup" xmlns:wpi="http://schemas.microsoft.com/office/word/2010/wordprocessingInk" xmlns:wne="http://schemas.microsoft.com/office/word/2006/wordml" xmlns:wps="http://schemas.microsoft.com/office/word/2010/wordprocessingShape" mc:Ignorable="w14 w15 w16se w16cid wp14">
-  <w:comment w:id="10" w:author="altobelli" w:date="2019-09-24T20:43:00Z" w:initials="a">
-    <w:p>
-      <w:pPr>
-        <w:pStyle w:val="CommentText"/>
-      </w:pPr>
-      <w:r>
-        <w:rPr>
-          <w:rStyle w:val="CommentReference"/>
+<w:comments xmlns:wpc="http://schemas.microsoft.com/office/word/2010/wordprocessingCanvas" xmlns:cx="http://schemas.microsoft.com/office/drawing/2014/chartex" xmlns:mc="http://schemas.openxmlformats.org/markup-compatibility/2006" xmlns:o="urn:schemas-microsoft-com:office:office" xmlns:r="http://schemas.openxmlformats.org/officeDocument/2006/relationships" xmlns:m="http://schemas.openxmlformats.org/officeDocument/2006/math" xmlns:v="urn:schemas-microsoft-com:vml" xmlns:wp14="http://schemas.microsoft.com/office/word/2010/wordprocessingDrawing" xmlns:wp="http://schemas.openxmlformats.org/drawingml/2006/wordprocessingDrawing" xmlns:w10="urn:schemas-microsoft-com:office:word" xmlns:w="http://schemas.openxmlformats.org/wordprocessingml/2006/main" xmlns:w14="http://schemas.microsoft.com/office/word/2010/wordml" xmlns:w15="http://schemas.microsoft.com/office/word/2012/wordml" xmlns:w16se="http://schemas.microsoft.com/office/word/2015/wordml/symex" xmlns:wpg="http://schemas.microsoft.com/office/word/2010/wordprocessingGroup" xmlns:wpi="http://schemas.microsoft.com/office/word/2010/wordprocessingInk" xmlns:wne="http://schemas.microsoft.com/office/word/2006/wordml" xmlns:wps="http://schemas.microsoft.com/office/word/2010/wordprocessingShape" mc:Ignorable="w14 w15 w16se wp14">
+  <w:comment w:id="9" w:author="altobelli" w:date="2019-09-24T20:43:00Z" w:initials="a">
+    <w:p>
+      <w:pPr>
+        <w:pStyle w:val="Textodecomentrio"/>
+      </w:pPr>
+      <w:r>
+        <w:rPr>
+          <w:rStyle w:val="Refdecomentrio"/>
         </w:rPr>
         <w:annotationRef/>
       </w:r>
@@ -15419,7 +15473,7 @@
     </w:p>
     <w:p>
       <w:pPr>
-        <w:pStyle w:val="CommentText"/>
+        <w:pStyle w:val="Textodecomentrio"/>
         <w:ind w:firstLine="0"/>
       </w:pPr>
       <w:r>
@@ -15427,14 +15481,14 @@
       </w:r>
     </w:p>
   </w:comment>
-  <w:comment w:id="12" w:author="altobelli" w:date="2019-09-24T20:43:00Z" w:initials="a">
-    <w:p>
-      <w:pPr>
-        <w:pStyle w:val="CommentText"/>
-      </w:pPr>
-      <w:r>
-        <w:rPr>
-          <w:rStyle w:val="CommentReference"/>
+  <w:comment w:id="11" w:author="altobelli" w:date="2019-09-24T20:43:00Z" w:initials="a">
+    <w:p>
+      <w:pPr>
+        <w:pStyle w:val="Textodecomentrio"/>
+      </w:pPr>
+      <w:r>
+        <w:rPr>
+          <w:rStyle w:val="Refdecomentrio"/>
         </w:rPr>
         <w:annotationRef/>
       </w:r>
@@ -15443,14 +15497,14 @@
       </w:r>
     </w:p>
   </w:comment>
-  <w:comment w:id="14" w:author="Antonio Carlos" w:date="2019-09-24T23:05:00Z" w:initials="AC">
-    <w:p>
-      <w:pPr>
-        <w:pStyle w:val="CommentText"/>
-      </w:pPr>
-      <w:r>
-        <w:rPr>
-          <w:rStyle w:val="CommentReference"/>
+  <w:comment w:id="13" w:author="Antonio Carlos" w:date="2019-09-24T23:05:00Z" w:initials="AC">
+    <w:p>
+      <w:pPr>
+        <w:pStyle w:val="Textodecomentrio"/>
+      </w:pPr>
+      <w:r>
+        <w:rPr>
+          <w:rStyle w:val="Refdecomentrio"/>
         </w:rPr>
         <w:annotationRef/>
       </w:r>
@@ -15460,18 +15514,18 @@
     </w:p>
     <w:p>
       <w:pPr>
-        <w:pStyle w:val="CommentText"/>
+        <w:pStyle w:val="Textodecomentrio"/>
       </w:pPr>
     </w:p>
   </w:comment>
-  <w:comment w:id="15" w:author="altobelli" w:date="2019-09-24T20:51:00Z" w:initials="a">
-    <w:p>
-      <w:pPr>
-        <w:pStyle w:val="CommentText"/>
-      </w:pPr>
-      <w:r>
-        <w:rPr>
-          <w:rStyle w:val="CommentReference"/>
+  <w:comment w:id="14" w:author="altobelli" w:date="2019-09-24T20:51:00Z" w:initials="a">
+    <w:p>
+      <w:pPr>
+        <w:pStyle w:val="Textodecomentrio"/>
+      </w:pPr>
+      <w:r>
+        <w:rPr>
+          <w:rStyle w:val="Refdecomentrio"/>
         </w:rPr>
         <w:annotationRef/>
       </w:r>
@@ -15480,14 +15534,14 @@
       </w:r>
     </w:p>
   </w:comment>
-  <w:comment w:id="16" w:author="altobelli" w:date="2019-09-24T20:52:00Z" w:initials="a">
-    <w:p>
-      <w:pPr>
-        <w:pStyle w:val="CommentText"/>
-      </w:pPr>
-      <w:r>
-        <w:rPr>
-          <w:rStyle w:val="CommentReference"/>
+  <w:comment w:id="15" w:author="altobelli" w:date="2019-09-24T20:52:00Z" w:initials="a">
+    <w:p>
+      <w:pPr>
+        <w:pStyle w:val="Textodecomentrio"/>
+      </w:pPr>
+      <w:r>
+        <w:rPr>
+          <w:rStyle w:val="Refdecomentrio"/>
         </w:rPr>
         <w:annotationRef/>
       </w:r>
@@ -15496,14 +15550,14 @@
       </w:r>
     </w:p>
   </w:comment>
-  <w:comment w:id="17" w:author="Antonio Carlos" w:date="2019-09-24T23:07:00Z" w:initials="AC">
-    <w:p>
-      <w:pPr>
-        <w:pStyle w:val="CommentText"/>
-      </w:pPr>
-      <w:r>
-        <w:rPr>
-          <w:rStyle w:val="CommentReference"/>
+  <w:comment w:id="16" w:author="Antonio Carlos" w:date="2019-09-24T23:07:00Z" w:initials="AC">
+    <w:p>
+      <w:pPr>
+        <w:pStyle w:val="Textodecomentrio"/>
+      </w:pPr>
+      <w:r>
+        <w:rPr>
+          <w:rStyle w:val="Refdecomentrio"/>
         </w:rPr>
         <w:annotationRef/>
       </w:r>
@@ -15513,21 +15567,208 @@
     </w:p>
     <w:p>
       <w:pPr>
-        <w:pStyle w:val="CommentText"/>
-      </w:pPr>
+        <w:pStyle w:val="Textodecomentrio"/>
+      </w:pPr>
+    </w:p>
+  </w:comment>
+  <w:comment w:id="17" w:author="Filipi Magalhães" w:date="2019-11-02T13:28:00Z" w:initials="FM">
+    <w:p>
+      <w:pPr>
+        <w:pStyle w:val="Textodecomentrio"/>
+      </w:pPr>
+      <w:r>
+        <w:rPr>
+          <w:rStyle w:val="Refdecomentrio"/>
+        </w:rPr>
+        <w:annotationRef/>
+      </w:r>
+      <w:r>
+        <w:t>Não entendi, como assim quando existe?</w:t>
+      </w:r>
+    </w:p>
+    <w:p>
+      <w:pPr>
+        <w:pStyle w:val="Textodecomentrio"/>
+      </w:pPr>
+    </w:p>
+  </w:comment>
+  <w:comment w:id="19" w:author="Filipi Magalhães" w:date="2019-11-02T13:38:00Z" w:initials="FM">
+    <w:p>
+      <w:pPr>
+        <w:pStyle w:val="Textodecomentrio"/>
+      </w:pPr>
+      <w:r>
+        <w:rPr>
+          <w:rStyle w:val="Refdecomentrio"/>
+        </w:rPr>
+        <w:annotationRef/>
+      </w:r>
+      <w:r>
+        <w:t>Explicar o que é uma função não linear. Seja breve. E use uma referência.</w:t>
+      </w:r>
+    </w:p>
+    <w:p>
+      <w:pPr>
+        <w:pStyle w:val="Textodecomentrio"/>
+        <w:ind w:firstLine="0"/>
+      </w:pPr>
+    </w:p>
+  </w:comment>
+  <w:comment w:id="20" w:author="Filipi Magalhães" w:date="2019-11-02T13:44:00Z" w:initials="FM">
+    <w:p>
+      <w:pPr>
+        <w:pStyle w:val="Textodecomentrio"/>
+      </w:pPr>
+      <w:r>
+        <w:rPr>
+          <w:rStyle w:val="Refdecomentrio"/>
+        </w:rPr>
+        <w:annotationRef/>
+      </w:r>
+      <w:r>
+        <w:t>Não precisa. Ví que embaixo você exemplifica...rs</w:t>
+      </w:r>
+    </w:p>
+  </w:comment>
+  <w:comment w:id="26" w:author="Filipi Magalhães" w:date="2019-11-02T13:42:00Z" w:initials="FM">
+    <w:p>
+      <w:pPr>
+        <w:pStyle w:val="Textodecomentrio"/>
+      </w:pPr>
+      <w:r>
+        <w:rPr>
+          <w:rStyle w:val="Refdecomentrio"/>
+        </w:rPr>
+        <w:annotationRef/>
+      </w:r>
+      <w:r>
+        <w:t>Usa como equação e tem que ter número.</w:t>
+      </w:r>
+    </w:p>
+  </w:comment>
+  <w:comment w:id="29" w:author="Filipi Magalhães" w:date="2019-11-02T13:45:00Z" w:initials="FM">
+    <w:p>
+      <w:pPr>
+        <w:pStyle w:val="Textodecomentrio"/>
+      </w:pPr>
+      <w:r>
+        <w:rPr>
+          <w:rStyle w:val="Refdecomentrio"/>
+        </w:rPr>
+        <w:annotationRef/>
+      </w:r>
+      <w:r>
+        <w:t>Inglês tem que ser negrito</w:t>
+      </w:r>
+    </w:p>
+  </w:comment>
+  <w:comment w:id="35" w:author="Filipi Magalhães" w:date="2019-11-02T13:48:00Z" w:initials="FM">
+    <w:p>
+      <w:pPr>
+        <w:pStyle w:val="Textodecomentrio"/>
+      </w:pPr>
+      <w:r>
+        <w:rPr>
+          <w:rStyle w:val="Refdecomentrio"/>
+        </w:rPr>
+        <w:annotationRef/>
+      </w:r>
+      <w:r>
+        <w:t>Quem disse? Coloca uma referência de livro ou artigo se for o caso.</w:t>
+      </w:r>
+    </w:p>
+    <w:p>
+      <w:pPr>
+        <w:pStyle w:val="Textodecomentrio"/>
+        <w:ind w:firstLine="0"/>
+      </w:pPr>
+    </w:p>
+  </w:comment>
+  <w:comment w:id="41" w:author="Filipi Magalhães" w:date="2019-11-02T13:52:00Z" w:initials="FM">
+    <w:p>
+      <w:pPr>
+        <w:pStyle w:val="Textodecomentrio"/>
+      </w:pPr>
+      <w:r>
+        <w:rPr>
+          <w:rStyle w:val="Refdecomentrio"/>
+        </w:rPr>
+        <w:annotationRef/>
+      </w:r>
+      <w:r>
+        <w:t>Cuidado pois depende da rede se for RNN é um tipo de calculo de erro e o CNN é outro. Deixa claro isso. Ou melhor nem fala dessas redes, apenas para cada tipo de rede pode haver um tipo de calculo de erro.</w:t>
+      </w:r>
+    </w:p>
+  </w:comment>
+  <w:comment w:id="43" w:author="Filipi Magalhães" w:date="2019-11-02T13:54:00Z" w:initials="FM">
+    <w:p>
+      <w:pPr>
+        <w:pStyle w:val="Textodecomentrio"/>
+      </w:pPr>
+      <w:r>
+        <w:rPr>
+          <w:rStyle w:val="Refdecomentrio"/>
+        </w:rPr>
+        <w:annotationRef/>
+      </w:r>
+      <w:r>
+        <w:t>Cuidado. Negrito. Revise todo texto. Não vou comentar mais sobre esse erro...</w:t>
+      </w:r>
+    </w:p>
+  </w:comment>
+  <w:comment w:id="49" w:author="Filipi Magalhães" w:date="2019-11-02T14:17:00Z" w:initials="FM">
+    <w:p>
+      <w:pPr>
+        <w:pStyle w:val="Textodecomentrio"/>
+      </w:pPr>
+      <w:r>
+        <w:rPr>
+          <w:rStyle w:val="Refdecomentrio"/>
+        </w:rPr>
+        <w:annotationRef/>
+      </w:r>
+      <w:r>
+        <w:t>Usa wi</w:t>
+      </w:r>
+    </w:p>
+  </w:comment>
+  <w:comment w:id="48" w:author="Filipi Magalhães" w:date="2019-11-02T14:17:00Z" w:initials="FM">
+    <w:p>
+      <w:pPr>
+        <w:pStyle w:val="Textodecomentrio"/>
+      </w:pPr>
+      <w:r>
+        <w:rPr>
+          <w:rStyle w:val="Refdecomentrio"/>
+        </w:rPr>
+        <w:annotationRef/>
+      </w:r>
+      <w:r>
+        <w:t>Número da equação e referência no texto.</w:t>
+      </w:r>
     </w:p>
   </w:comment>
 </w:comments>
 </file>
 
 <file path=word/commentsExtended.xml><?xml version="1.0" encoding="utf-8"?>
-<w15:commentsEx xmlns:wpc="http://schemas.microsoft.com/office/word/2010/wordprocessingCanvas" xmlns:cx="http://schemas.microsoft.com/office/drawing/2014/chartex" xmlns:cx1="http://schemas.microsoft.com/office/drawing/2015/9/8/chartex" xmlns:cx2="http://schemas.microsoft.com/office/drawing/2015/10/21/chartex" xmlns:cx3="http://schemas.microsoft.com/office/drawing/2016/5/9/chartex" xmlns:cx4="http://schemas.microsoft.com/office/drawing/2016/5/10/chartex" xmlns:cx5="http://schemas.microsoft.com/office/drawing/2016/5/11/chartex" xmlns:cx6="http://schemas.microsoft.com/office/drawing/2016/5/12/chartex" xmlns:cx7="http://schemas.microsoft.com/office/drawing/2016/5/13/chartex" xmlns:cx8="http://schemas.microsoft.com/office/drawing/2016/5/14/chartex" xmlns:mc="http://schemas.openxmlformats.org/markup-compatibility/2006" xmlns:aink="http://schemas.microsoft.com/office/drawing/2016/ink" xmlns:am3d="http://schemas.microsoft.com/office/drawing/2017/model3d" xmlns:o="urn:schemas-microsoft-com:office:office" xmlns:r="http://schemas.openxmlformats.org/officeDocument/2006/relationships" xmlns:m="http://schemas.openxmlformats.org/officeDocument/2006/math" xmlns:v="urn:schemas-microsoft-com:vml" xmlns:wp14="http://schemas.microsoft.com/office/word/2010/wordprocessingDrawing" xmlns:wp="http://schemas.openxmlformats.org/drawingml/2006/wordprocessingDrawing" xmlns:w10="urn:schemas-microsoft-com:office:word" xmlns:w="http://schemas.openxmlformats.org/wordprocessingml/2006/main" xmlns:w14="http://schemas.microsoft.com/office/word/2010/wordml" xmlns:w15="http://schemas.microsoft.com/office/word/2012/wordml" xmlns:w16cid="http://schemas.microsoft.com/office/word/2016/wordml/cid" xmlns:w16se="http://schemas.microsoft.com/office/word/2015/wordml/symex" xmlns:wpg="http://schemas.microsoft.com/office/word/2010/wordprocessingGroup" xmlns:wpi="http://schemas.microsoft.com/office/word/2010/wordprocessingInk" xmlns:wne="http://schemas.microsoft.com/office/word/2006/wordml" xmlns:wps="http://schemas.microsoft.com/office/word/2010/wordprocessingShape" mc:Ignorable="w14 w15 w16se w16cid wp14">
+<w15:commentsEx xmlns:wpc="http://schemas.microsoft.com/office/word/2010/wordprocessingCanvas" xmlns:cx="http://schemas.microsoft.com/office/drawing/2014/chartex" xmlns:mc="http://schemas.openxmlformats.org/markup-compatibility/2006" xmlns:o="urn:schemas-microsoft-com:office:office" xmlns:r="http://schemas.openxmlformats.org/officeDocument/2006/relationships" xmlns:m="http://schemas.openxmlformats.org/officeDocument/2006/math" xmlns:v="urn:schemas-microsoft-com:vml" xmlns:wp14="http://schemas.microsoft.com/office/word/2010/wordprocessingDrawing" xmlns:wp="http://schemas.openxmlformats.org/drawingml/2006/wordprocessingDrawing" xmlns:w10="urn:schemas-microsoft-com:office:word" xmlns:w="http://schemas.openxmlformats.org/wordprocessingml/2006/main" xmlns:w14="http://schemas.microsoft.com/office/word/2010/wordml" xmlns:w15="http://schemas.microsoft.com/office/word/2012/wordml" xmlns:w16se="http://schemas.microsoft.com/office/word/2015/wordml/symex" xmlns:wpg="http://schemas.microsoft.com/office/word/2010/wordprocessingGroup" xmlns:wpi="http://schemas.microsoft.com/office/word/2010/wordprocessingInk" xmlns:wne="http://schemas.microsoft.com/office/word/2006/wordml" xmlns:wps="http://schemas.microsoft.com/office/word/2010/wordprocessingShape" mc:Ignorable="w14 w15 w16se wp14">
   <w15:commentEx w15:paraId="4D5F0A8B" w15:done="1"/>
   <w15:commentEx w15:paraId="2E889649" w15:done="1"/>
   <w15:commentEx w15:paraId="4F5EF20C" w15:done="1"/>
   <w15:commentEx w15:paraId="530FFE50" w15:done="1"/>
   <w15:commentEx w15:paraId="7E6CDAB0" w15:done="1"/>
   <w15:commentEx w15:paraId="54CE96BE" w15:done="1"/>
+  <w15:commentEx w15:paraId="74F172E9" w15:done="0"/>
+  <w15:commentEx w15:paraId="3EB22D87" w15:done="0"/>
+  <w15:commentEx w15:paraId="564DF925" w15:paraIdParent="3EB22D87" w15:done="0"/>
+  <w15:commentEx w15:paraId="376EFCC6" w15:done="0"/>
+  <w15:commentEx w15:paraId="158BC8CA" w15:done="0"/>
+  <w15:commentEx w15:paraId="4156E986" w15:done="0"/>
+  <w15:commentEx w15:paraId="5EC6B364" w15:done="0"/>
+  <w15:commentEx w15:paraId="7C56C4E1" w15:done="0"/>
+  <w15:commentEx w15:paraId="062F7A5F" w15:done="0"/>
+  <w15:commentEx w15:paraId="3BADC0B9" w15:done="0"/>
 </w15:commentsEx>
 </file>
 
@@ -15543,7 +15784,7 @@
 </file>
 
 <file path=word/endnotes.xml><?xml version="1.0" encoding="utf-8"?>
-<w:endnotes xmlns:wpc="http://schemas.microsoft.com/office/word/2010/wordprocessingCanvas" xmlns:cx="http://schemas.microsoft.com/office/drawing/2014/chartex" xmlns:cx1="http://schemas.microsoft.com/office/drawing/2015/9/8/chartex" xmlns:cx2="http://schemas.microsoft.com/office/drawing/2015/10/21/chartex" xmlns:cx3="http://schemas.microsoft.com/office/drawing/2016/5/9/chartex" xmlns:cx4="http://schemas.microsoft.com/office/drawing/2016/5/10/chartex" xmlns:cx5="http://schemas.microsoft.com/office/drawing/2016/5/11/chartex" xmlns:cx6="http://schemas.microsoft.com/office/drawing/2016/5/12/chartex" xmlns:cx7="http://schemas.microsoft.com/office/drawing/2016/5/13/chartex" xmlns:cx8="http://schemas.microsoft.com/office/drawing/2016/5/14/chartex" xmlns:mc="http://schemas.openxmlformats.org/markup-compatibility/2006" xmlns:aink="http://schemas.microsoft.com/office/drawing/2016/ink" xmlns:am3d="http://schemas.microsoft.com/office/drawing/2017/model3d" xmlns:o="urn:schemas-microsoft-com:office:office" xmlns:r="http://schemas.openxmlformats.org/officeDocument/2006/relationships" xmlns:m="http://schemas.openxmlformats.org/officeDocument/2006/math" xmlns:v="urn:schemas-microsoft-com:vml" xmlns:wp14="http://schemas.microsoft.com/office/word/2010/wordprocessingDrawing" xmlns:wp="http://schemas.openxmlformats.org/drawingml/2006/wordprocessingDrawing" xmlns:w10="urn:schemas-microsoft-com:office:word" xmlns:w="http://schemas.openxmlformats.org/wordprocessingml/2006/main" xmlns:w14="http://schemas.microsoft.com/office/word/2010/wordml" xmlns:w15="http://schemas.microsoft.com/office/word/2012/wordml" xmlns:w16cid="http://schemas.microsoft.com/office/word/2016/wordml/cid" xmlns:w16se="http://schemas.microsoft.com/office/word/2015/wordml/symex" xmlns:wpg="http://schemas.microsoft.com/office/word/2010/wordprocessingGroup" xmlns:wpi="http://schemas.microsoft.com/office/word/2010/wordprocessingInk" xmlns:wne="http://schemas.microsoft.com/office/word/2006/wordml" xmlns:wps="http://schemas.microsoft.com/office/word/2010/wordprocessingShape" mc:Ignorable="w14 w15 w16se w16cid wp14">
+<w:endnotes xmlns:wpc="http://schemas.microsoft.com/office/word/2010/wordprocessingCanvas" xmlns:cx="http://schemas.microsoft.com/office/drawing/2014/chartex" xmlns:mc="http://schemas.openxmlformats.org/markup-compatibility/2006" xmlns:o="urn:schemas-microsoft-com:office:office" xmlns:r="http://schemas.openxmlformats.org/officeDocument/2006/relationships" xmlns:m="http://schemas.openxmlformats.org/officeDocument/2006/math" xmlns:v="urn:schemas-microsoft-com:vml" xmlns:wp14="http://schemas.microsoft.com/office/word/2010/wordprocessingDrawing" xmlns:wp="http://schemas.openxmlformats.org/drawingml/2006/wordprocessingDrawing" xmlns:w10="urn:schemas-microsoft-com:office:word" xmlns:w="http://schemas.openxmlformats.org/wordprocessingml/2006/main" xmlns:w14="http://schemas.microsoft.com/office/word/2010/wordml" xmlns:w15="http://schemas.microsoft.com/office/word/2012/wordml" xmlns:w16se="http://schemas.microsoft.com/office/word/2015/wordml/symex" xmlns:wpg="http://schemas.microsoft.com/office/word/2010/wordprocessingGroup" xmlns:wpi="http://schemas.microsoft.com/office/word/2010/wordprocessingInk" xmlns:wne="http://schemas.microsoft.com/office/word/2006/wordml" xmlns:wps="http://schemas.microsoft.com/office/word/2010/wordprocessingShape" mc:Ignorable="w14 w15 w16se wp14">
   <w:endnote w:type="separator" w:id="-1">
     <w:p>
       <w:r>
@@ -15562,7 +15803,7 @@
 </file>
 
 <file path=word/footnotes.xml><?xml version="1.0" encoding="utf-8"?>
-<w:footnotes xmlns:wpc="http://schemas.microsoft.com/office/word/2010/wordprocessingCanvas" xmlns:cx="http://schemas.microsoft.com/office/drawing/2014/chartex" xmlns:cx1="http://schemas.microsoft.com/office/drawing/2015/9/8/chartex" xmlns:cx2="http://schemas.microsoft.com/office/drawing/2015/10/21/chartex" xmlns:cx3="http://schemas.microsoft.com/office/drawing/2016/5/9/chartex" xmlns:cx4="http://schemas.microsoft.com/office/drawing/2016/5/10/chartex" xmlns:cx5="http://schemas.microsoft.com/office/drawing/2016/5/11/chartex" xmlns:cx6="http://schemas.microsoft.com/office/drawing/2016/5/12/chartex" xmlns:cx7="http://schemas.microsoft.com/office/drawing/2016/5/13/chartex" xmlns:cx8="http://schemas.microsoft.com/office/drawing/2016/5/14/chartex" xmlns:mc="http://schemas.openxmlformats.org/markup-compatibility/2006" xmlns:aink="http://schemas.microsoft.com/office/drawing/2016/ink" xmlns:am3d="http://schemas.microsoft.com/office/drawing/2017/model3d" xmlns:o="urn:schemas-microsoft-com:office:office" xmlns:r="http://schemas.openxmlformats.org/officeDocument/2006/relationships" xmlns:m="http://schemas.openxmlformats.org/officeDocument/2006/math" xmlns:v="urn:schemas-microsoft-com:vml" xmlns:wp14="http://schemas.microsoft.com/office/word/2010/wordprocessingDrawing" xmlns:wp="http://schemas.openxmlformats.org/drawingml/2006/wordprocessingDrawing" xmlns:w10="urn:schemas-microsoft-com:office:word" xmlns:w="http://schemas.openxmlformats.org/wordprocessingml/2006/main" xmlns:w14="http://schemas.microsoft.com/office/word/2010/wordml" xmlns:w15="http://schemas.microsoft.com/office/word/2012/wordml" xmlns:w16cid="http://schemas.microsoft.com/office/word/2016/wordml/cid" xmlns:w16se="http://schemas.microsoft.com/office/word/2015/wordml/symex" xmlns:wpg="http://schemas.microsoft.com/office/word/2010/wordprocessingGroup" xmlns:wpi="http://schemas.microsoft.com/office/word/2010/wordprocessingInk" xmlns:wne="http://schemas.microsoft.com/office/word/2006/wordml" xmlns:wps="http://schemas.microsoft.com/office/word/2010/wordprocessingShape" mc:Ignorable="w14 w15 w16se w16cid wp14">
+<w:footnotes xmlns:wpc="http://schemas.microsoft.com/office/word/2010/wordprocessingCanvas" xmlns:cx="http://schemas.microsoft.com/office/drawing/2014/chartex" xmlns:mc="http://schemas.openxmlformats.org/markup-compatibility/2006" xmlns:o="urn:schemas-microsoft-com:office:office" xmlns:r="http://schemas.openxmlformats.org/officeDocument/2006/relationships" xmlns:m="http://schemas.openxmlformats.org/officeDocument/2006/math" xmlns:v="urn:schemas-microsoft-com:vml" xmlns:wp14="http://schemas.microsoft.com/office/word/2010/wordprocessingDrawing" xmlns:wp="http://schemas.openxmlformats.org/drawingml/2006/wordprocessingDrawing" xmlns:w10="urn:schemas-microsoft-com:office:word" xmlns:w="http://schemas.openxmlformats.org/wordprocessingml/2006/main" xmlns:w14="http://schemas.microsoft.com/office/word/2010/wordml" xmlns:w15="http://schemas.microsoft.com/office/word/2012/wordml" xmlns:w16se="http://schemas.microsoft.com/office/word/2015/wordml/symex" xmlns:wpg="http://schemas.microsoft.com/office/word/2010/wordprocessingGroup" xmlns:wpi="http://schemas.microsoft.com/office/word/2010/wordprocessingInk" xmlns:wne="http://schemas.microsoft.com/office/word/2006/wordml" xmlns:wps="http://schemas.microsoft.com/office/word/2010/wordprocessingShape" mc:Ignorable="w14 w15 w16se wp14">
   <w:footnote w:type="separator" w:id="-1">
     <w:p>
       <w:r>
@@ -15583,11 +15824,11 @@
   <w:footnote w:id="1">
     <w:p>
       <w:pPr>
-        <w:pStyle w:val="FootnoteText"/>
-      </w:pPr>
-      <w:r>
-        <w:rPr>
-          <w:rStyle w:val="FootnoteReference"/>
+        <w:pStyle w:val="Textodenotaderodap"/>
+      </w:pPr>
+      <w:r>
+        <w:rPr>
+          <w:rStyle w:val="Refdenotaderodap"/>
         </w:rPr>
         <w:footnoteRef/>
       </w:r>
@@ -15626,27 +15867,33 @@
   <w:footnote w:id="2">
     <w:p>
       <w:pPr>
-        <w:pStyle w:val="FootnoteText"/>
-      </w:pPr>
-      <w:r>
-        <w:rPr>
-          <w:rStyle w:val="FootnoteReference"/>
+        <w:pStyle w:val="Textodenotaderodap"/>
+      </w:pPr>
+      <w:r>
+        <w:rPr>
+          <w:rStyle w:val="Refdenotaderodap"/>
         </w:rPr>
         <w:footnoteRef/>
       </w:r>
       <w:r>
-        <w:t xml:space="preserve">  Uma rede onde todos os neurônios de cada camada se conectam com todos os neurônios da camada posterior mas não ocorrem conexões entre neurônios de uma mesma camada.</w:t>
+        <w:t xml:space="preserve">  Uma rede onde todos os neurônios de cada camada se conectam com todos os neurônios da camada </w:t>
+      </w:r>
+      <w:r>
+        <w:t>posterior,</w:t>
+      </w:r>
+      <w:r>
+        <w:t xml:space="preserve"> mas não ocorrem conexões entre neurônios de uma mesma camada.</w:t>
       </w:r>
     </w:p>
   </w:footnote>
   <w:footnote w:id="3">
     <w:p>
       <w:pPr>
-        <w:pStyle w:val="FootnoteText"/>
-      </w:pPr>
-      <w:r>
-        <w:rPr>
-          <w:rStyle w:val="FootnoteReference"/>
+        <w:pStyle w:val="Textodenotaderodap"/>
+      </w:pPr>
+      <w:r>
+        <w:rPr>
+          <w:rStyle w:val="Refdenotaderodap"/>
         </w:rPr>
         <w:footnoteRef/>
       </w:r>
@@ -15658,19 +15905,16 @@
   <w:footnote w:id="4">
     <w:p>
       <w:pPr>
-        <w:pStyle w:val="FootnoteText"/>
-      </w:pPr>
-      <w:r>
-        <w:rPr>
-          <w:rStyle w:val="FootnoteReference"/>
+        <w:pStyle w:val="Textodenotaderodap"/>
+      </w:pPr>
+      <w:r>
+        <w:rPr>
+          <w:rStyle w:val="Refdenotaderodap"/>
         </w:rPr>
         <w:footnoteRef/>
       </w:r>
       <w:r>
-        <w:t xml:space="preserve"> </w:t>
-      </w:r>
-      <w:r>
-        <w:t xml:space="preserve">Fórmula desenvolvida por </w:t>
+        <w:t xml:space="preserve"> Fórmula desenvolvida por </w:t>
       </w:r>
       <w:r>
         <w:t>Gottfried Leibniz</w:t>
@@ -15683,22 +15927,16 @@
   <w:footnote w:id="5">
     <w:p>
       <w:pPr>
-        <w:pStyle w:val="FootnoteText"/>
-      </w:pPr>
-      <w:r>
-        <w:rPr>
-          <w:rStyle w:val="FootnoteReference"/>
+        <w:pStyle w:val="Textodenotaderodap"/>
+      </w:pPr>
+      <w:r>
+        <w:rPr>
+          <w:rStyle w:val="Refdenotaderodap"/>
         </w:rPr>
         <w:footnoteRef/>
       </w:r>
       <w:r>
-        <w:t xml:space="preserve"> </w:t>
-      </w:r>
-      <w:r>
-        <w:t>Um exemplo de distribuição de probabilidade contínua.</w:t>
-      </w:r>
-      <w:r>
-        <w:t xml:space="preserve"> Utilizada nos campos da teoria das probabilidades e estatística.</w:t>
+        <w:t xml:space="preserve"> Um exemplo de distribuição de probabilidade contínua. Utilizada nos campos da teoria das probabilidades e estatística.</w:t>
       </w:r>
     </w:p>
   </w:footnote>
@@ -15706,7 +15944,7 @@
 </file>
 
 <file path=word/header1.xml><?xml version="1.0" encoding="utf-8"?>
-<w:hdr xmlns:wpc="http://schemas.microsoft.com/office/word/2010/wordprocessingCanvas" xmlns:cx="http://schemas.microsoft.com/office/drawing/2014/chartex" xmlns:cx1="http://schemas.microsoft.com/office/drawing/2015/9/8/chartex" xmlns:cx2="http://schemas.microsoft.com/office/drawing/2015/10/21/chartex" xmlns:cx3="http://schemas.microsoft.com/office/drawing/2016/5/9/chartex" xmlns:cx4="http://schemas.microsoft.com/office/drawing/2016/5/10/chartex" xmlns:cx5="http://schemas.microsoft.com/office/drawing/2016/5/11/chartex" xmlns:cx6="http://schemas.microsoft.com/office/drawing/2016/5/12/chartex" xmlns:cx7="http://schemas.microsoft.com/office/drawing/2016/5/13/chartex" xmlns:cx8="http://schemas.microsoft.com/office/drawing/2016/5/14/chartex" xmlns:mc="http://schemas.openxmlformats.org/markup-compatibility/2006" xmlns:aink="http://schemas.microsoft.com/office/drawing/2016/ink" xmlns:am3d="http://schemas.microsoft.com/office/drawing/2017/model3d" xmlns:o="urn:schemas-microsoft-com:office:office" xmlns:r="http://schemas.openxmlformats.org/officeDocument/2006/relationships" xmlns:m="http://schemas.openxmlformats.org/officeDocument/2006/math" xmlns:v="urn:schemas-microsoft-com:vml" xmlns:wp14="http://schemas.microsoft.com/office/word/2010/wordprocessingDrawing" xmlns:wp="http://schemas.openxmlformats.org/drawingml/2006/wordprocessingDrawing" xmlns:w10="urn:schemas-microsoft-com:office:word" xmlns:w="http://schemas.openxmlformats.org/wordprocessingml/2006/main" xmlns:w14="http://schemas.microsoft.com/office/word/2010/wordml" xmlns:w15="http://schemas.microsoft.com/office/word/2012/wordml" xmlns:w16cid="http://schemas.microsoft.com/office/word/2016/wordml/cid" xmlns:w16se="http://schemas.microsoft.com/office/word/2015/wordml/symex" xmlns:wpg="http://schemas.microsoft.com/office/word/2010/wordprocessingGroup" xmlns:wpi="http://schemas.microsoft.com/office/word/2010/wordprocessingInk" xmlns:wne="http://schemas.microsoft.com/office/word/2006/wordml" xmlns:wps="http://schemas.microsoft.com/office/word/2010/wordprocessingShape" mc:Ignorable="w14 w15 w16se w16cid wp14">
+<w:hdr xmlns:wpc="http://schemas.microsoft.com/office/word/2010/wordprocessingCanvas" xmlns:cx="http://schemas.microsoft.com/office/drawing/2014/chartex" xmlns:mc="http://schemas.openxmlformats.org/markup-compatibility/2006" xmlns:o="urn:schemas-microsoft-com:office:office" xmlns:r="http://schemas.openxmlformats.org/officeDocument/2006/relationships" xmlns:m="http://schemas.openxmlformats.org/officeDocument/2006/math" xmlns:v="urn:schemas-microsoft-com:vml" xmlns:wp14="http://schemas.microsoft.com/office/word/2010/wordprocessingDrawing" xmlns:wp="http://schemas.openxmlformats.org/drawingml/2006/wordprocessingDrawing" xmlns:w10="urn:schemas-microsoft-com:office:word" xmlns:w="http://schemas.openxmlformats.org/wordprocessingml/2006/main" xmlns:w14="http://schemas.microsoft.com/office/word/2010/wordml" xmlns:w15="http://schemas.microsoft.com/office/word/2012/wordml" xmlns:w16se="http://schemas.microsoft.com/office/word/2015/wordml/symex" xmlns:wpg="http://schemas.microsoft.com/office/word/2010/wordprocessingGroup" xmlns:wpi="http://schemas.microsoft.com/office/word/2010/wordprocessingInk" xmlns:wne="http://schemas.microsoft.com/office/word/2006/wordml" xmlns:wps="http://schemas.microsoft.com/office/word/2010/wordprocessingShape" mc:Ignorable="w14 w15 w16se wp14">
   <w:sdt>
     <w:sdtPr>
       <w:id w:val="1808965220"/>
@@ -15723,7 +15961,7 @@
     <w:sdtContent>
       <w:p>
         <w:pPr>
-          <w:pStyle w:val="Header"/>
+          <w:pStyle w:val="Cabealho"/>
           <w:jc w:val="right"/>
         </w:pPr>
         <w:r>
@@ -15739,7 +15977,7 @@
           <w:rPr>
             <w:noProof/>
           </w:rPr>
-          <w:t>2</w:t>
+          <w:t>30</w:t>
         </w:r>
         <w:r>
           <w:rPr>
@@ -15760,7 +15998,7 @@
 </file>
 
 <file path=word/header2.xml><?xml version="1.0" encoding="utf-8"?>
-<w:hdr xmlns:wpc="http://schemas.microsoft.com/office/word/2010/wordprocessingCanvas" xmlns:cx="http://schemas.microsoft.com/office/drawing/2014/chartex" xmlns:cx1="http://schemas.microsoft.com/office/drawing/2015/9/8/chartex" xmlns:cx2="http://schemas.microsoft.com/office/drawing/2015/10/21/chartex" xmlns:cx3="http://schemas.microsoft.com/office/drawing/2016/5/9/chartex" xmlns:cx4="http://schemas.microsoft.com/office/drawing/2016/5/10/chartex" xmlns:cx5="http://schemas.microsoft.com/office/drawing/2016/5/11/chartex" xmlns:cx6="http://schemas.microsoft.com/office/drawing/2016/5/12/chartex" xmlns:cx7="http://schemas.microsoft.com/office/drawing/2016/5/13/chartex" xmlns:cx8="http://schemas.microsoft.com/office/drawing/2016/5/14/chartex" xmlns:mc="http://schemas.openxmlformats.org/markup-compatibility/2006" xmlns:aink="http://schemas.microsoft.com/office/drawing/2016/ink" xmlns:am3d="http://schemas.microsoft.com/office/drawing/2017/model3d" xmlns:o="urn:schemas-microsoft-com:office:office" xmlns:r="http://schemas.openxmlformats.org/officeDocument/2006/relationships" xmlns:m="http://schemas.openxmlformats.org/officeDocument/2006/math" xmlns:v="urn:schemas-microsoft-com:vml" xmlns:wp14="http://schemas.microsoft.com/office/word/2010/wordprocessingDrawing" xmlns:wp="http://schemas.openxmlformats.org/drawingml/2006/wordprocessingDrawing" xmlns:w10="urn:schemas-microsoft-com:office:word" xmlns:w="http://schemas.openxmlformats.org/wordprocessingml/2006/main" xmlns:w14="http://schemas.microsoft.com/office/word/2010/wordml" xmlns:w15="http://schemas.microsoft.com/office/word/2012/wordml" xmlns:w16cid="http://schemas.microsoft.com/office/word/2016/wordml/cid" xmlns:w16se="http://schemas.microsoft.com/office/word/2015/wordml/symex" xmlns:wpg="http://schemas.microsoft.com/office/word/2010/wordprocessingGroup" xmlns:wpi="http://schemas.microsoft.com/office/word/2010/wordprocessingInk" xmlns:wne="http://schemas.microsoft.com/office/word/2006/wordml" xmlns:wps="http://schemas.microsoft.com/office/word/2010/wordprocessingShape" mc:Ignorable="w14 w15 w16se w16cid wp14">
+<w:hdr xmlns:wpc="http://schemas.microsoft.com/office/word/2010/wordprocessingCanvas" xmlns:cx="http://schemas.microsoft.com/office/drawing/2014/chartex" xmlns:mc="http://schemas.openxmlformats.org/markup-compatibility/2006" xmlns:o="urn:schemas-microsoft-com:office:office" xmlns:r="http://schemas.openxmlformats.org/officeDocument/2006/relationships" xmlns:m="http://schemas.openxmlformats.org/officeDocument/2006/math" xmlns:v="urn:schemas-microsoft-com:vml" xmlns:wp14="http://schemas.microsoft.com/office/word/2010/wordprocessingDrawing" xmlns:wp="http://schemas.openxmlformats.org/drawingml/2006/wordprocessingDrawing" xmlns:w10="urn:schemas-microsoft-com:office:word" xmlns:w="http://schemas.openxmlformats.org/wordprocessingml/2006/main" xmlns:w14="http://schemas.microsoft.com/office/word/2010/wordml" xmlns:w15="http://schemas.microsoft.com/office/word/2012/wordml" xmlns:w16se="http://schemas.microsoft.com/office/word/2015/wordml/symex" xmlns:wpg="http://schemas.microsoft.com/office/word/2010/wordprocessingGroup" xmlns:wpi="http://schemas.microsoft.com/office/word/2010/wordprocessingInk" xmlns:wne="http://schemas.microsoft.com/office/word/2006/wordml" xmlns:wps="http://schemas.microsoft.com/office/word/2010/wordprocessingShape" mc:Ignorable="w14 w15 w16se wp14">
   <w:sdt>
     <w:sdtPr>
       <w:id w:val="984048836"/>
@@ -15777,7 +16015,7 @@
     <w:sdtContent>
       <w:p>
         <w:pPr>
-          <w:pStyle w:val="Header"/>
+          <w:pStyle w:val="Cabealho"/>
           <w:jc w:val="right"/>
         </w:pPr>
         <w:r>
@@ -15814,7 +16052,7 @@
 </file>
 
 <file path=word/numbering.xml><?xml version="1.0" encoding="utf-8"?>
-<w:numbering xmlns:wpc="http://schemas.microsoft.com/office/word/2010/wordprocessingCanvas" xmlns:cx="http://schemas.microsoft.com/office/drawing/2014/chartex" xmlns:cx1="http://schemas.microsoft.com/office/drawing/2015/9/8/chartex" xmlns:cx2="http://schemas.microsoft.com/office/drawing/2015/10/21/chartex" xmlns:cx3="http://schemas.microsoft.com/office/drawing/2016/5/9/chartex" xmlns:cx4="http://schemas.microsoft.com/office/drawing/2016/5/10/chartex" xmlns:cx5="http://schemas.microsoft.com/office/drawing/2016/5/11/chartex" xmlns:cx6="http://schemas.microsoft.com/office/drawing/2016/5/12/chartex" xmlns:cx7="http://schemas.microsoft.com/office/drawing/2016/5/13/chartex" xmlns:cx8="http://schemas.microsoft.com/office/drawing/2016/5/14/chartex" xmlns:mc="http://schemas.openxmlformats.org/markup-compatibility/2006" xmlns:aink="http://schemas.microsoft.com/office/drawing/2016/ink" xmlns:am3d="http://schemas.microsoft.com/office/drawing/2017/model3d" xmlns:o="urn:schemas-microsoft-com:office:office" xmlns:r="http://schemas.openxmlformats.org/officeDocument/2006/relationships" xmlns:m="http://schemas.openxmlformats.org/officeDocument/2006/math" xmlns:v="urn:schemas-microsoft-com:vml" xmlns:wp14="http://schemas.microsoft.com/office/word/2010/wordprocessingDrawing" xmlns:wp="http://schemas.openxmlformats.org/drawingml/2006/wordprocessingDrawing" xmlns:w10="urn:schemas-microsoft-com:office:word" xmlns:w="http://schemas.openxmlformats.org/wordprocessingml/2006/main" xmlns:w14="http://schemas.microsoft.com/office/word/2010/wordml" xmlns:w15="http://schemas.microsoft.com/office/word/2012/wordml" xmlns:w16cid="http://schemas.microsoft.com/office/word/2016/wordml/cid" xmlns:w16se="http://schemas.microsoft.com/office/word/2015/wordml/symex" xmlns:wpg="http://schemas.microsoft.com/office/word/2010/wordprocessingGroup" xmlns:wpi="http://schemas.microsoft.com/office/word/2010/wordprocessingInk" xmlns:wne="http://schemas.microsoft.com/office/word/2006/wordml" xmlns:wps="http://schemas.microsoft.com/office/word/2010/wordprocessingShape" mc:Ignorable="w14 w15 w16se w16cid wp14">
+<w:numbering xmlns:wpc="http://schemas.microsoft.com/office/word/2010/wordprocessingCanvas" xmlns:cx="http://schemas.microsoft.com/office/drawing/2014/chartex" xmlns:mc="http://schemas.openxmlformats.org/markup-compatibility/2006" xmlns:o="urn:schemas-microsoft-com:office:office" xmlns:r="http://schemas.openxmlformats.org/officeDocument/2006/relationships" xmlns:m="http://schemas.openxmlformats.org/officeDocument/2006/math" xmlns:v="urn:schemas-microsoft-com:vml" xmlns:wp14="http://schemas.microsoft.com/office/word/2010/wordprocessingDrawing" xmlns:wp="http://schemas.openxmlformats.org/drawingml/2006/wordprocessingDrawing" xmlns:w10="urn:schemas-microsoft-com:office:word" xmlns:w="http://schemas.openxmlformats.org/wordprocessingml/2006/main" xmlns:w14="http://schemas.microsoft.com/office/word/2010/wordml" xmlns:w15="http://schemas.microsoft.com/office/word/2012/wordml" xmlns:w16se="http://schemas.microsoft.com/office/word/2015/wordml/symex" xmlns:wpg="http://schemas.microsoft.com/office/word/2010/wordprocessingGroup" xmlns:wpi="http://schemas.microsoft.com/office/word/2010/wordprocessingInk" xmlns:wne="http://schemas.microsoft.com/office/word/2006/wordml" xmlns:wps="http://schemas.microsoft.com/office/word/2010/wordprocessingShape" mc:Ignorable="w14 w15 w16se wp14">
   <w:abstractNum w:abstractNumId="0" w15:restartNumberingAfterBreak="0">
     <w:nsid w:val="0548443B"/>
     <w:multiLevelType w:val="multilevel"/>
@@ -17468,7 +17706,7 @@
     <w:lvl w:ilvl="2">
       <w:start w:val="1"/>
       <w:numFmt w:val="decimal"/>
-      <w:pStyle w:val="Heading3"/>
+      <w:pStyle w:val="Ttulo3"/>
       <w:lvlText w:val="%1.%2.%3"/>
       <w:lvlJc w:val="left"/>
       <w:pPr>
@@ -17478,7 +17716,7 @@
     <w:lvl w:ilvl="3">
       <w:start w:val="1"/>
       <w:numFmt w:val="decimal"/>
-      <w:pStyle w:val="Heading4"/>
+      <w:pStyle w:val="Ttulo4"/>
       <w:lvlText w:val="%1.%2.%3.%4"/>
       <w:lvlJc w:val="left"/>
       <w:pPr>
@@ -17488,7 +17726,7 @@
     <w:lvl w:ilvl="4">
       <w:start w:val="1"/>
       <w:numFmt w:val="decimal"/>
-      <w:pStyle w:val="Heading5"/>
+      <w:pStyle w:val="Ttulo5"/>
       <w:lvlText w:val="%1.%2.%3.%4.%5"/>
       <w:lvlJc w:val="left"/>
       <w:pPr>
@@ -17498,7 +17736,7 @@
     <w:lvl w:ilvl="5">
       <w:start w:val="1"/>
       <w:numFmt w:val="decimal"/>
-      <w:pStyle w:val="Heading6"/>
+      <w:pStyle w:val="Ttulo6"/>
       <w:lvlText w:val="%1.%2.%3.%4.%5.%6"/>
       <w:lvlJc w:val="left"/>
       <w:pPr>
@@ -17508,7 +17746,7 @@
     <w:lvl w:ilvl="6">
       <w:start w:val="1"/>
       <w:numFmt w:val="decimal"/>
-      <w:pStyle w:val="Heading7"/>
+      <w:pStyle w:val="Ttulo7"/>
       <w:lvlText w:val="%1.%2.%3.%4.%5.%6.%7"/>
       <w:lvlJc w:val="left"/>
       <w:pPr>
@@ -17518,7 +17756,7 @@
     <w:lvl w:ilvl="7">
       <w:start w:val="1"/>
       <w:numFmt w:val="decimal"/>
-      <w:pStyle w:val="Heading8"/>
+      <w:pStyle w:val="Ttulo8"/>
       <w:lvlText w:val="%1.%2.%3.%4.%5.%6.%7.%8"/>
       <w:lvlJc w:val="left"/>
       <w:pPr>
@@ -17528,7 +17766,7 @@
     <w:lvl w:ilvl="8">
       <w:start w:val="1"/>
       <w:numFmt w:val="decimal"/>
-      <w:pStyle w:val="Heading9"/>
+      <w:pStyle w:val="Ttulo9"/>
       <w:lvlText w:val="%1.%2.%3.%4.%5.%6.%7.%8.%9"/>
       <w:lvlJc w:val="left"/>
       <w:pPr>
@@ -18252,18 +18490,21 @@
 </file>
 
 <file path=word/people.xml><?xml version="1.0" encoding="utf-8"?>
-<w15:people xmlns:wpc="http://schemas.microsoft.com/office/word/2010/wordprocessingCanvas" xmlns:cx="http://schemas.microsoft.com/office/drawing/2014/chartex" xmlns:cx1="http://schemas.microsoft.com/office/drawing/2015/9/8/chartex" xmlns:cx2="http://schemas.microsoft.com/office/drawing/2015/10/21/chartex" xmlns:cx3="http://schemas.microsoft.com/office/drawing/2016/5/9/chartex" xmlns:cx4="http://schemas.microsoft.com/office/drawing/2016/5/10/chartex" xmlns:cx5="http://schemas.microsoft.com/office/drawing/2016/5/11/chartex" xmlns:cx6="http://schemas.microsoft.com/office/drawing/2016/5/12/chartex" xmlns:cx7="http://schemas.microsoft.com/office/drawing/2016/5/13/chartex" xmlns:cx8="http://schemas.microsoft.com/office/drawing/2016/5/14/chartex" xmlns:mc="http://schemas.openxmlformats.org/markup-compatibility/2006" xmlns:aink="http://schemas.microsoft.com/office/drawing/2016/ink" xmlns:am3d="http://schemas.microsoft.com/office/drawing/2017/model3d" xmlns:o="urn:schemas-microsoft-com:office:office" xmlns:r="http://schemas.openxmlformats.org/officeDocument/2006/relationships" xmlns:m="http://schemas.openxmlformats.org/officeDocument/2006/math" xmlns:v="urn:schemas-microsoft-com:vml" xmlns:wp14="http://schemas.microsoft.com/office/word/2010/wordprocessingDrawing" xmlns:wp="http://schemas.openxmlformats.org/drawingml/2006/wordprocessingDrawing" xmlns:w10="urn:schemas-microsoft-com:office:word" xmlns:w="http://schemas.openxmlformats.org/wordprocessingml/2006/main" xmlns:w14="http://schemas.microsoft.com/office/word/2010/wordml" xmlns:w15="http://schemas.microsoft.com/office/word/2012/wordml" xmlns:w16cid="http://schemas.microsoft.com/office/word/2016/wordml/cid" xmlns:w16se="http://schemas.microsoft.com/office/word/2015/wordml/symex" xmlns:wpg="http://schemas.microsoft.com/office/word/2010/wordprocessingGroup" xmlns:wpi="http://schemas.microsoft.com/office/word/2010/wordprocessingInk" xmlns:wne="http://schemas.microsoft.com/office/word/2006/wordml" xmlns:wps="http://schemas.microsoft.com/office/word/2010/wordprocessingShape" mc:Ignorable="w14 w15 w16se w16cid wp14">
+<w15:people xmlns:wpc="http://schemas.microsoft.com/office/word/2010/wordprocessingCanvas" xmlns:cx="http://schemas.microsoft.com/office/drawing/2014/chartex" xmlns:mc="http://schemas.openxmlformats.org/markup-compatibility/2006" xmlns:o="urn:schemas-microsoft-com:office:office" xmlns:r="http://schemas.openxmlformats.org/officeDocument/2006/relationships" xmlns:m="http://schemas.openxmlformats.org/officeDocument/2006/math" xmlns:v="urn:schemas-microsoft-com:vml" xmlns:wp14="http://schemas.microsoft.com/office/word/2010/wordprocessingDrawing" xmlns:wp="http://schemas.openxmlformats.org/drawingml/2006/wordprocessingDrawing" xmlns:w10="urn:schemas-microsoft-com:office:word" xmlns:w="http://schemas.openxmlformats.org/wordprocessingml/2006/main" xmlns:w14="http://schemas.microsoft.com/office/word/2010/wordml" xmlns:w15="http://schemas.microsoft.com/office/word/2012/wordml" xmlns:w16se="http://schemas.microsoft.com/office/word/2015/wordml/symex" xmlns:wpg="http://schemas.microsoft.com/office/word/2010/wordprocessingGroup" xmlns:wpi="http://schemas.microsoft.com/office/word/2010/wordprocessingInk" xmlns:wne="http://schemas.microsoft.com/office/word/2006/wordml" xmlns:wps="http://schemas.microsoft.com/office/word/2010/wordprocessingShape" mc:Ignorable="w14 w15 w16se wp14">
   <w15:person w15:author="altobelli">
     <w15:presenceInfo w15:providerId="None" w15:userId="altobelli"/>
   </w15:person>
   <w15:person w15:author="Antonio Carlos">
     <w15:presenceInfo w15:providerId="Windows Live" w15:userId="71599a9960970077"/>
   </w15:person>
+  <w15:person w15:author="Filipi Magalhães">
+    <w15:presenceInfo w15:providerId="Windows Live" w15:userId="13789185d4b14d0b"/>
+  </w15:person>
 </w15:people>
 </file>
 
 <file path=word/styles.xml><?xml version="1.0" encoding="utf-8"?>
-<w:styles xmlns:mc="http://schemas.openxmlformats.org/markup-compatibility/2006" xmlns:r="http://schemas.openxmlformats.org/officeDocument/2006/relationships" xmlns:w="http://schemas.openxmlformats.org/wordprocessingml/2006/main" xmlns:w14="http://schemas.microsoft.com/office/word/2010/wordml" xmlns:w15="http://schemas.microsoft.com/office/word/2012/wordml" xmlns:w16cid="http://schemas.microsoft.com/office/word/2016/wordml/cid" xmlns:w16se="http://schemas.microsoft.com/office/word/2015/wordml/symex" mc:Ignorable="w14 w15 w16se w16cid">
+<w:styles xmlns:mc="http://schemas.openxmlformats.org/markup-compatibility/2006" xmlns:r="http://schemas.openxmlformats.org/officeDocument/2006/relationships" xmlns:w="http://schemas.openxmlformats.org/wordprocessingml/2006/main" xmlns:w14="http://schemas.microsoft.com/office/word/2010/wordml" xmlns:w15="http://schemas.microsoft.com/office/word/2012/wordml" xmlns:w16se="http://schemas.microsoft.com/office/word/2015/wordml/symex" mc:Ignorable="w14 w15 w16se">
   <w:docDefaults>
     <w:rPrDefault>
       <w:rPr>
@@ -18282,7 +18523,7 @@
       </w:pPr>
     </w:pPrDefault>
   </w:docDefaults>
-  <w:latentStyles w:defLockedState="0" w:defUIPriority="99" w:defSemiHidden="0" w:defUnhideWhenUsed="0" w:defQFormat="0" w:count="377">
+  <w:latentStyles w:defLockedState="0" w:defUIPriority="99" w:defSemiHidden="0" w:defUnhideWhenUsed="0" w:defQFormat="0" w:count="371">
     <w:lsdException w:name="Normal" w:uiPriority="0" w:qFormat="1"/>
     <w:lsdException w:name="heading 1" w:uiPriority="9" w:qFormat="1"/>
     <w:lsdException w:name="heading 2" w:semiHidden="1" w:uiPriority="9" w:unhideWhenUsed="1" w:qFormat="1"/>
@@ -18654,19 +18895,13 @@
     <w:lsdException w:name="List Table 5 Dark Accent 6" w:uiPriority="50"/>
     <w:lsdException w:name="List Table 6 Colorful Accent 6" w:uiPriority="51"/>
     <w:lsdException w:name="List Table 7 Colorful Accent 6" w:uiPriority="52"/>
-    <w:lsdException w:name="Mention" w:semiHidden="1" w:unhideWhenUsed="1"/>
-    <w:lsdException w:name="Smart Hyperlink" w:semiHidden="1" w:unhideWhenUsed="1"/>
-    <w:lsdException w:name="Hashtag" w:semiHidden="1" w:unhideWhenUsed="1"/>
-    <w:lsdException w:name="Unresolved Mention" w:semiHidden="1" w:unhideWhenUsed="1"/>
-    <w:lsdException w:name="Smart Link" w:semiHidden="1" w:unhideWhenUsed="1"/>
-    <w:lsdException w:name="Smart Link Error" w:semiHidden="1" w:unhideWhenUsed="1"/>
   </w:latentStyles>
   <w:style w:type="paragraph" w:default="1" w:styleId="Normal">
     <w:name w:val="Normal"/>
     <w:qFormat/>
     <w:rsid w:val="003C27A0"/>
   </w:style>
-  <w:style w:type="paragraph" w:styleId="Heading1">
+  <w:style w:type="paragraph" w:styleId="Ttulo1">
     <w:name w:val="heading 1"/>
     <w:basedOn w:val="Standard"/>
     <w:next w:val="Standard"/>
@@ -18684,7 +18919,7 @@
       <w:sz w:val="32"/>
     </w:rPr>
   </w:style>
-  <w:style w:type="paragraph" w:styleId="Heading2">
+  <w:style w:type="paragraph" w:styleId="Ttulo2">
     <w:name w:val="heading 2"/>
     <w:basedOn w:val="Standard"/>
     <w:next w:val="Contents1"/>
@@ -18701,7 +18936,7 @@
       <w:caps/>
     </w:rPr>
   </w:style>
-  <w:style w:type="paragraph" w:styleId="Heading3">
+  <w:style w:type="paragraph" w:styleId="Ttulo3">
     <w:name w:val="heading 3"/>
     <w:basedOn w:val="Standard"/>
     <w:next w:val="Contents1"/>
@@ -18718,7 +18953,7 @@
       <w:outlineLvl w:val="2"/>
     </w:pPr>
   </w:style>
-  <w:style w:type="paragraph" w:styleId="Heading4">
+  <w:style w:type="paragraph" w:styleId="Ttulo4">
     <w:name w:val="heading 4"/>
     <w:basedOn w:val="Standard"/>
     <w:next w:val="Contents1"/>
@@ -18736,7 +18971,7 @@
       <w:outlineLvl w:val="3"/>
     </w:pPr>
   </w:style>
-  <w:style w:type="paragraph" w:styleId="Heading5">
+  <w:style w:type="paragraph" w:styleId="Ttulo5">
     <w:name w:val="heading 5"/>
     <w:basedOn w:val="Standard"/>
     <w:next w:val="Contents1"/>
@@ -18757,7 +18992,7 @@
       <w:i/>
     </w:rPr>
   </w:style>
-  <w:style w:type="paragraph" w:styleId="Heading6">
+  <w:style w:type="paragraph" w:styleId="Ttulo6">
     <w:name w:val="heading 6"/>
     <w:basedOn w:val="Standard"/>
     <w:next w:val="Standard"/>
@@ -18780,7 +19015,7 @@
       <w:szCs w:val="22"/>
     </w:rPr>
   </w:style>
-  <w:style w:type="paragraph" w:styleId="Heading7">
+  <w:style w:type="paragraph" w:styleId="Ttulo7">
     <w:name w:val="heading 7"/>
     <w:basedOn w:val="Standard"/>
     <w:next w:val="Standard"/>
@@ -18796,7 +19031,7 @@
       <w:szCs w:val="24"/>
     </w:rPr>
   </w:style>
-  <w:style w:type="paragraph" w:styleId="Heading8">
+  <w:style w:type="paragraph" w:styleId="Ttulo8">
     <w:name w:val="heading 8"/>
     <w:basedOn w:val="Standard"/>
     <w:next w:val="Standard"/>
@@ -18814,7 +19049,7 @@
       <w:szCs w:val="24"/>
     </w:rPr>
   </w:style>
-  <w:style w:type="paragraph" w:styleId="Heading9">
+  <w:style w:type="paragraph" w:styleId="Ttulo9">
     <w:name w:val="heading 9"/>
     <w:basedOn w:val="Standard"/>
     <w:next w:val="Standard"/>
@@ -18831,12 +19066,13 @@
       <w:szCs w:val="22"/>
     </w:rPr>
   </w:style>
-  <w:style w:type="character" w:default="1" w:styleId="DefaultParagraphFont">
+  <w:style w:type="character" w:default="1" w:styleId="Fontepargpadro">
     <w:name w:val="Default Paragraph Font"/>
     <w:uiPriority w:val="1"/>
+    <w:semiHidden/>
     <w:unhideWhenUsed/>
   </w:style>
-  <w:style w:type="table" w:default="1" w:styleId="TableNormal">
+  <w:style w:type="table" w:default="1" w:styleId="Tabelanormal">
     <w:name w:val="Normal Table"/>
     <w:uiPriority w:val="99"/>
     <w:semiHidden/>
@@ -18851,7 +19087,7 @@
       </w:tblCellMar>
     </w:tblPr>
   </w:style>
-  <w:style w:type="numbering" w:default="1" w:styleId="NoList">
+  <w:style w:type="numbering" w:default="1" w:styleId="Semlista">
     <w:name w:val="No List"/>
     <w:uiPriority w:val="99"/>
     <w:semiHidden/>
@@ -18859,7 +19095,7 @@
   </w:style>
   <w:style w:type="numbering" w:customStyle="1" w:styleId="Outline">
     <w:name w:val="Outline"/>
-    <w:basedOn w:val="NoList"/>
+    <w:basedOn w:val="Semlista"/>
     <w:pPr>
       <w:numPr>
         <w:numId w:val="1"/>
@@ -18895,11 +19131,11 @@
       <w:spacing w:after="120"/>
     </w:pPr>
   </w:style>
-  <w:style w:type="paragraph" w:styleId="List">
+  <w:style w:type="paragraph" w:styleId="Lista">
     <w:name w:val="List"/>
     <w:basedOn w:val="Textbody"/>
   </w:style>
-  <w:style w:type="paragraph" w:styleId="Caption">
+  <w:style w:type="paragraph" w:styleId="Legenda">
     <w:name w:val="caption"/>
     <w:basedOn w:val="Standard"/>
     <w:next w:val="Standard"/>
@@ -19019,7 +19255,7 @@
       <w:ind w:left="480" w:hanging="480"/>
     </w:pPr>
   </w:style>
-  <w:style w:type="paragraph" w:styleId="Footer">
+  <w:style w:type="paragraph" w:styleId="Rodap">
     <w:name w:val="footer"/>
     <w:basedOn w:val="Standard"/>
     <w:pPr>
@@ -19029,10 +19265,10 @@
       </w:tabs>
     </w:pPr>
   </w:style>
-  <w:style w:type="paragraph" w:styleId="Header">
+  <w:style w:type="paragraph" w:styleId="Cabealho">
     <w:name w:val="header"/>
     <w:basedOn w:val="Standard"/>
-    <w:link w:val="HeaderChar"/>
+    <w:link w:val="CabealhoChar"/>
     <w:uiPriority w:val="99"/>
     <w:pPr>
       <w:tabs>
@@ -19083,7 +19319,7 @@
   </w:style>
   <w:style w:type="paragraph" w:customStyle="1" w:styleId="REFERNCIABIBLIOGRFICA">
     <w:name w:val="REFERÊNCIA BIBLIOGRÁFICA"/>
-    <w:basedOn w:val="Heading1"/>
+    <w:basedOn w:val="Ttulo1"/>
     <w:pPr>
       <w:jc w:val="center"/>
     </w:pPr>
@@ -19105,7 +19341,7 @@
   </w:style>
   <w:style w:type="paragraph" w:customStyle="1" w:styleId="Estilo1">
     <w:name w:val="Estilo1"/>
-    <w:basedOn w:val="Heading1"/>
+    <w:basedOn w:val="Ttulo1"/>
     <w:pPr>
       <w:spacing w:before="1060"/>
     </w:pPr>
@@ -19264,7 +19500,7 @@
       <w:bCs/>
     </w:rPr>
   </w:style>
-  <w:style w:type="paragraph" w:styleId="ListParagraph">
+  <w:style w:type="paragraph" w:styleId="PargrafodaLista">
     <w:name w:val="List Paragraph"/>
     <w:basedOn w:val="Standard"/>
     <w:pPr>
@@ -19274,7 +19510,7 @@
   </w:style>
   <w:style w:type="paragraph" w:customStyle="1" w:styleId="Figure">
     <w:name w:val="Figure"/>
-    <w:basedOn w:val="Caption"/>
+    <w:basedOn w:val="Legenda"/>
   </w:style>
   <w:style w:type="character" w:customStyle="1" w:styleId="WW8Num1z0">
     <w:name w:val="WW8Num1z0"/>
@@ -19658,7 +19894,7 @@
       <w:vertAlign w:val="superscript"/>
     </w:rPr>
   </w:style>
-  <w:style w:type="character" w:styleId="PageNumber">
+  <w:style w:type="character" w:styleId="Nmerodepgina">
     <w:name w:val="page number"/>
     <w:basedOn w:val="Fontepargpadro1"/>
   </w:style>
@@ -19713,7 +19949,7 @@
       <w:iCs/>
     </w:rPr>
   </w:style>
-  <w:style w:type="character" w:styleId="Emphasis">
+  <w:style w:type="character" w:styleId="nfase">
     <w:name w:val="Emphasis"/>
     <w:rPr>
       <w:i/>
@@ -19739,7 +19975,7 @@
   </w:style>
   <w:style w:type="numbering" w:customStyle="1" w:styleId="Numbering123">
     <w:name w:val="Numbering 123"/>
-    <w:basedOn w:val="NoList"/>
+    <w:basedOn w:val="Semlista"/>
     <w:pPr>
       <w:numPr>
         <w:numId w:val="2"/>
@@ -19748,7 +19984,7 @@
   </w:style>
   <w:style w:type="numbering" w:customStyle="1" w:styleId="WW8Num1">
     <w:name w:val="WW8Num1"/>
-    <w:basedOn w:val="NoList"/>
+    <w:basedOn w:val="Semlista"/>
     <w:pPr>
       <w:numPr>
         <w:numId w:val="3"/>
@@ -19757,7 +19993,7 @@
   </w:style>
   <w:style w:type="numbering" w:customStyle="1" w:styleId="WW8Num2">
     <w:name w:val="WW8Num2"/>
-    <w:basedOn w:val="NoList"/>
+    <w:basedOn w:val="Semlista"/>
     <w:pPr>
       <w:numPr>
         <w:numId w:val="4"/>
@@ -19766,7 +20002,7 @@
   </w:style>
   <w:style w:type="numbering" w:customStyle="1" w:styleId="WW8Num3">
     <w:name w:val="WW8Num3"/>
-    <w:basedOn w:val="NoList"/>
+    <w:basedOn w:val="Semlista"/>
     <w:pPr>
       <w:numPr>
         <w:numId w:val="5"/>
@@ -19775,7 +20011,7 @@
   </w:style>
   <w:style w:type="numbering" w:customStyle="1" w:styleId="WW8Num4">
     <w:name w:val="WW8Num4"/>
-    <w:basedOn w:val="NoList"/>
+    <w:basedOn w:val="Semlista"/>
     <w:pPr>
       <w:numPr>
         <w:numId w:val="6"/>
@@ -19784,7 +20020,7 @@
   </w:style>
   <w:style w:type="numbering" w:customStyle="1" w:styleId="WW8Num5">
     <w:name w:val="WW8Num5"/>
-    <w:basedOn w:val="NoList"/>
+    <w:basedOn w:val="Semlista"/>
     <w:pPr>
       <w:numPr>
         <w:numId w:val="7"/>
@@ -19793,7 +20029,7 @@
   </w:style>
   <w:style w:type="numbering" w:customStyle="1" w:styleId="WW8Num6">
     <w:name w:val="WW8Num6"/>
-    <w:basedOn w:val="NoList"/>
+    <w:basedOn w:val="Semlista"/>
     <w:pPr>
       <w:numPr>
         <w:numId w:val="8"/>
@@ -19802,7 +20038,7 @@
   </w:style>
   <w:style w:type="numbering" w:customStyle="1" w:styleId="WW8Num7">
     <w:name w:val="WW8Num7"/>
-    <w:basedOn w:val="NoList"/>
+    <w:basedOn w:val="Semlista"/>
     <w:pPr>
       <w:numPr>
         <w:numId w:val="9"/>
@@ -19811,7 +20047,7 @@
   </w:style>
   <w:style w:type="numbering" w:customStyle="1" w:styleId="WW8Num8">
     <w:name w:val="WW8Num8"/>
-    <w:basedOn w:val="NoList"/>
+    <w:basedOn w:val="Semlista"/>
     <w:pPr>
       <w:numPr>
         <w:numId w:val="10"/>
@@ -19820,7 +20056,7 @@
   </w:style>
   <w:style w:type="numbering" w:customStyle="1" w:styleId="WW8Num9">
     <w:name w:val="WW8Num9"/>
-    <w:basedOn w:val="NoList"/>
+    <w:basedOn w:val="Semlista"/>
     <w:pPr>
       <w:numPr>
         <w:numId w:val="11"/>
@@ -19829,7 +20065,7 @@
   </w:style>
   <w:style w:type="numbering" w:customStyle="1" w:styleId="WW8Num10">
     <w:name w:val="WW8Num10"/>
-    <w:basedOn w:val="NoList"/>
+    <w:basedOn w:val="Semlista"/>
     <w:pPr>
       <w:numPr>
         <w:numId w:val="12"/>
@@ -19838,7 +20074,7 @@
   </w:style>
   <w:style w:type="numbering" w:customStyle="1" w:styleId="WW8Num11">
     <w:name w:val="WW8Num11"/>
-    <w:basedOn w:val="NoList"/>
+    <w:basedOn w:val="Semlista"/>
     <w:pPr>
       <w:numPr>
         <w:numId w:val="13"/>
@@ -19847,7 +20083,7 @@
   </w:style>
   <w:style w:type="numbering" w:customStyle="1" w:styleId="WW8Num12">
     <w:name w:val="WW8Num12"/>
-    <w:basedOn w:val="NoList"/>
+    <w:basedOn w:val="Semlista"/>
     <w:pPr>
       <w:numPr>
         <w:numId w:val="14"/>
@@ -19856,7 +20092,7 @@
   </w:style>
   <w:style w:type="numbering" w:customStyle="1" w:styleId="WW8Num13">
     <w:name w:val="WW8Num13"/>
-    <w:basedOn w:val="NoList"/>
+    <w:basedOn w:val="Semlista"/>
     <w:pPr>
       <w:numPr>
         <w:numId w:val="15"/>
@@ -19865,7 +20101,7 @@
   </w:style>
   <w:style w:type="numbering" w:customStyle="1" w:styleId="WW8Num14">
     <w:name w:val="WW8Num14"/>
-    <w:basedOn w:val="NoList"/>
+    <w:basedOn w:val="Semlista"/>
     <w:pPr>
       <w:numPr>
         <w:numId w:val="16"/>
@@ -19874,7 +20110,7 @@
   </w:style>
   <w:style w:type="numbering" w:customStyle="1" w:styleId="WW8Num15">
     <w:name w:val="WW8Num15"/>
-    <w:basedOn w:val="NoList"/>
+    <w:basedOn w:val="Semlista"/>
     <w:pPr>
       <w:numPr>
         <w:numId w:val="17"/>
@@ -19883,7 +20119,7 @@
   </w:style>
   <w:style w:type="numbering" w:customStyle="1" w:styleId="WW8Num16">
     <w:name w:val="WW8Num16"/>
-    <w:basedOn w:val="NoList"/>
+    <w:basedOn w:val="Semlista"/>
     <w:pPr>
       <w:numPr>
         <w:numId w:val="18"/>
@@ -19892,7 +20128,7 @@
   </w:style>
   <w:style w:type="numbering" w:customStyle="1" w:styleId="WW8Num17">
     <w:name w:val="WW8Num17"/>
-    <w:basedOn w:val="NoList"/>
+    <w:basedOn w:val="Semlista"/>
     <w:pPr>
       <w:numPr>
         <w:numId w:val="19"/>
@@ -19901,17 +20137,17 @@
   </w:style>
   <w:style w:type="numbering" w:customStyle="1" w:styleId="WW8Num18">
     <w:name w:val="WW8Num18"/>
-    <w:basedOn w:val="NoList"/>
+    <w:basedOn w:val="Semlista"/>
     <w:pPr>
       <w:numPr>
         <w:numId w:val="20"/>
       </w:numPr>
     </w:pPr>
   </w:style>
-  <w:style w:type="paragraph" w:styleId="EndnoteText">
+  <w:style w:type="paragraph" w:styleId="Textodenotadefim">
     <w:name w:val="endnote text"/>
     <w:basedOn w:val="Normal"/>
-    <w:link w:val="EndnoteTextChar"/>
+    <w:link w:val="TextodenotadefimChar"/>
     <w:uiPriority w:val="99"/>
     <w:semiHidden/>
     <w:unhideWhenUsed/>
@@ -19922,10 +20158,10 @@
       <w:szCs w:val="18"/>
     </w:rPr>
   </w:style>
-  <w:style w:type="character" w:customStyle="1" w:styleId="EndnoteTextChar">
-    <w:name w:val="Endnote Text Char"/>
-    <w:basedOn w:val="DefaultParagraphFont"/>
-    <w:link w:val="EndnoteText"/>
+  <w:style w:type="character" w:customStyle="1" w:styleId="TextodenotadefimChar">
+    <w:name w:val="Texto de nota de fim Char"/>
+    <w:basedOn w:val="Fontepargpadro"/>
+    <w:link w:val="Textodenotadefim"/>
     <w:uiPriority w:val="99"/>
     <w:semiHidden/>
     <w:rsid w:val="00734B04"/>
@@ -19935,9 +20171,9 @@
       <w:szCs w:val="18"/>
     </w:rPr>
   </w:style>
-  <w:style w:type="character" w:styleId="EndnoteReference">
+  <w:style w:type="character" w:styleId="Refdenotadefim">
     <w:name w:val="endnote reference"/>
-    <w:basedOn w:val="DefaultParagraphFont"/>
+    <w:basedOn w:val="Fontepargpadro"/>
     <w:uiPriority w:val="99"/>
     <w:semiHidden/>
     <w:unhideWhenUsed/>
@@ -19946,10 +20182,10 @@
       <w:vertAlign w:val="superscript"/>
     </w:rPr>
   </w:style>
-  <w:style w:type="paragraph" w:styleId="FootnoteText">
+  <w:style w:type="paragraph" w:styleId="Textodenotaderodap">
     <w:name w:val="footnote text"/>
     <w:basedOn w:val="Normal"/>
-    <w:link w:val="FootnoteTextChar"/>
+    <w:link w:val="TextodenotaderodapChar"/>
     <w:uiPriority w:val="99"/>
     <w:semiHidden/>
     <w:unhideWhenUsed/>
@@ -19960,10 +20196,10 @@
       <w:szCs w:val="18"/>
     </w:rPr>
   </w:style>
-  <w:style w:type="character" w:customStyle="1" w:styleId="FootnoteTextChar">
-    <w:name w:val="Footnote Text Char"/>
-    <w:basedOn w:val="DefaultParagraphFont"/>
-    <w:link w:val="FootnoteText"/>
+  <w:style w:type="character" w:customStyle="1" w:styleId="TextodenotaderodapChar">
+    <w:name w:val="Texto de nota de rodapé Char"/>
+    <w:basedOn w:val="Fontepargpadro"/>
+    <w:link w:val="Textodenotaderodap"/>
     <w:uiPriority w:val="99"/>
     <w:semiHidden/>
     <w:rsid w:val="00734B04"/>
@@ -19973,9 +20209,9 @@
       <w:szCs w:val="18"/>
     </w:rPr>
   </w:style>
-  <w:style w:type="character" w:styleId="FootnoteReference">
+  <w:style w:type="character" w:styleId="Refdenotaderodap">
     <w:name w:val="footnote reference"/>
-    <w:basedOn w:val="DefaultParagraphFont"/>
+    <w:basedOn w:val="Fontepargpadro"/>
     <w:uiPriority w:val="99"/>
     <w:semiHidden/>
     <w:unhideWhenUsed/>
@@ -19986,7 +20222,7 @@
   </w:style>
   <w:style w:type="character" w:styleId="Hyperlink">
     <w:name w:val="Hyperlink"/>
-    <w:basedOn w:val="DefaultParagraphFont"/>
+    <w:basedOn w:val="Fontepargpadro"/>
     <w:uiPriority w:val="99"/>
     <w:unhideWhenUsed/>
     <w:rsid w:val="00734B04"/>
@@ -19995,9 +20231,9 @@
       <w:u w:val="single"/>
     </w:rPr>
   </w:style>
-  <w:style w:type="character" w:styleId="CommentReference">
+  <w:style w:type="character" w:styleId="Refdecomentrio">
     <w:name w:val="annotation reference"/>
-    <w:basedOn w:val="DefaultParagraphFont"/>
+    <w:basedOn w:val="Fontepargpadro"/>
     <w:uiPriority w:val="99"/>
     <w:semiHidden/>
     <w:unhideWhenUsed/>
@@ -20007,10 +20243,10 @@
       <w:szCs w:val="16"/>
     </w:rPr>
   </w:style>
-  <w:style w:type="paragraph" w:styleId="CommentText">
+  <w:style w:type="paragraph" w:styleId="Textodecomentrio">
     <w:name w:val="annotation text"/>
     <w:basedOn w:val="Normal"/>
-    <w:link w:val="CommentTextChar"/>
+    <w:link w:val="TextodecomentrioChar1"/>
     <w:uiPriority w:val="99"/>
     <w:semiHidden/>
     <w:unhideWhenUsed/>
@@ -20024,10 +20260,10 @@
       <w:szCs w:val="18"/>
     </w:rPr>
   </w:style>
-  <w:style w:type="character" w:customStyle="1" w:styleId="CommentTextChar">
-    <w:name w:val="Comment Text Char"/>
-    <w:basedOn w:val="DefaultParagraphFont"/>
-    <w:link w:val="CommentText"/>
+  <w:style w:type="character" w:customStyle="1" w:styleId="TextodecomentrioChar1">
+    <w:name w:val="Texto de comentário Char1"/>
+    <w:basedOn w:val="Fontepargpadro"/>
+    <w:link w:val="Textodecomentrio"/>
     <w:uiPriority w:val="99"/>
     <w:semiHidden/>
     <w:rsid w:val="00387838"/>
@@ -20037,11 +20273,11 @@
       <w:szCs w:val="18"/>
     </w:rPr>
   </w:style>
-  <w:style w:type="paragraph" w:styleId="CommentSubject">
+  <w:style w:type="paragraph" w:styleId="Assuntodocomentrio">
     <w:name w:val="annotation subject"/>
-    <w:basedOn w:val="CommentText"/>
-    <w:next w:val="CommentText"/>
-    <w:link w:val="CommentSubjectChar"/>
+    <w:basedOn w:val="Textodecomentrio"/>
+    <w:next w:val="Textodecomentrio"/>
+    <w:link w:val="AssuntodocomentrioChar"/>
     <w:uiPriority w:val="99"/>
     <w:semiHidden/>
     <w:unhideWhenUsed/>
@@ -20051,10 +20287,10 @@
       <w:bCs/>
     </w:rPr>
   </w:style>
-  <w:style w:type="character" w:customStyle="1" w:styleId="CommentSubjectChar">
-    <w:name w:val="Comment Subject Char"/>
-    <w:basedOn w:val="CommentTextChar"/>
-    <w:link w:val="CommentSubject"/>
+  <w:style w:type="character" w:customStyle="1" w:styleId="AssuntodocomentrioChar">
+    <w:name w:val="Assunto do comentário Char"/>
+    <w:basedOn w:val="TextodecomentrioChar1"/>
+    <w:link w:val="Assuntodocomentrio"/>
     <w:uiPriority w:val="99"/>
     <w:semiHidden/>
     <w:rsid w:val="00387838"/>
@@ -20066,10 +20302,10 @@
       <w:szCs w:val="18"/>
     </w:rPr>
   </w:style>
-  <w:style w:type="paragraph" w:styleId="BalloonText">
+  <w:style w:type="paragraph" w:styleId="Textodebalo">
     <w:name w:val="Balloon Text"/>
     <w:basedOn w:val="Normal"/>
-    <w:link w:val="BalloonTextChar"/>
+    <w:link w:val="TextodebaloChar1"/>
     <w:uiPriority w:val="99"/>
     <w:semiHidden/>
     <w:unhideWhenUsed/>
@@ -20083,10 +20319,10 @@
       <w:szCs w:val="16"/>
     </w:rPr>
   </w:style>
-  <w:style w:type="character" w:customStyle="1" w:styleId="BalloonTextChar">
-    <w:name w:val="Balloon Text Char"/>
-    <w:basedOn w:val="DefaultParagraphFont"/>
-    <w:link w:val="BalloonText"/>
+  <w:style w:type="character" w:customStyle="1" w:styleId="TextodebaloChar1">
+    <w:name w:val="Texto de balão Char1"/>
+    <w:basedOn w:val="Fontepargpadro"/>
+    <w:link w:val="Textodebalo"/>
     <w:uiPriority w:val="99"/>
     <w:semiHidden/>
     <w:rsid w:val="00387838"/>
@@ -20096,8 +20332,8 @@
       <w:szCs w:val="16"/>
     </w:rPr>
   </w:style>
-  <w:style w:type="paragraph" w:customStyle="1" w:styleId="ndicedeilustraes">
-    <w:name w:val="Índice de ilustrações"/>
+  <w:style w:type="paragraph" w:customStyle="1" w:styleId="ndicedeilustraes2">
+    <w:name w:val="Índice de ilustrações2"/>
     <w:basedOn w:val="Standard"/>
     <w:next w:val="Standard"/>
     <w:rsid w:val="00B301E5"/>
@@ -20105,9 +20341,9 @@
       <w:ind w:left="480" w:hanging="480"/>
     </w:pPr>
   </w:style>
-  <w:style w:type="character" w:styleId="UnresolvedMention">
+  <w:style w:type="character" w:customStyle="1" w:styleId="UnresolvedMention">
     <w:name w:val="Unresolved Mention"/>
-    <w:basedOn w:val="DefaultParagraphFont"/>
+    <w:basedOn w:val="Fontepargpadro"/>
     <w:uiPriority w:val="99"/>
     <w:semiHidden/>
     <w:unhideWhenUsed/>
@@ -20117,10 +20353,10 @@
       <w:shd w:val="clear" w:color="auto" w:fill="E1DFDD"/>
     </w:rPr>
   </w:style>
-  <w:style w:type="character" w:customStyle="1" w:styleId="HeaderChar">
-    <w:name w:val="Header Char"/>
-    <w:basedOn w:val="DefaultParagraphFont"/>
-    <w:link w:val="Header"/>
+  <w:style w:type="character" w:customStyle="1" w:styleId="CabealhoChar">
+    <w:name w:val="Cabeçalho Char"/>
+    <w:basedOn w:val="Fontepargpadro"/>
+    <w:link w:val="Cabealho"/>
     <w:uiPriority w:val="99"/>
     <w:rsid w:val="008808AA"/>
     <w:rPr>
@@ -20129,9 +20365,9 @@
       <w:lang w:bidi="ar-SA"/>
     </w:rPr>
   </w:style>
-  <w:style w:type="character" w:styleId="PlaceholderText">
+  <w:style w:type="character" w:styleId="TextodoEspaoReservado">
     <w:name w:val="Placeholder Text"/>
-    <w:basedOn w:val="DefaultParagraphFont"/>
+    <w:basedOn w:val="Fontepargpadro"/>
     <w:uiPriority w:val="99"/>
     <w:semiHidden/>
     <w:rsid w:val="002173E0"/>
@@ -20141,27 +20377,27 @@
   </w:style>
   <w:style w:type="character" w:customStyle="1" w:styleId="katex-mathml">
     <w:name w:val="katex-mathml"/>
-    <w:basedOn w:val="DefaultParagraphFont"/>
+    <w:basedOn w:val="Fontepargpadro"/>
     <w:rsid w:val="00281C10"/>
   </w:style>
   <w:style w:type="character" w:customStyle="1" w:styleId="mord">
     <w:name w:val="mord"/>
-    <w:basedOn w:val="DefaultParagraphFont"/>
+    <w:basedOn w:val="Fontepargpadro"/>
     <w:rsid w:val="00281C10"/>
   </w:style>
   <w:style w:type="character" w:customStyle="1" w:styleId="delimsizing">
     <w:name w:val="delimsizing"/>
-    <w:basedOn w:val="DefaultParagraphFont"/>
+    <w:basedOn w:val="Fontepargpadro"/>
     <w:rsid w:val="00281C10"/>
   </w:style>
   <w:style w:type="character" w:customStyle="1" w:styleId="vlist-s">
     <w:name w:val="vlist-s"/>
-    <w:basedOn w:val="DefaultParagraphFont"/>
+    <w:basedOn w:val="Fontepargpadro"/>
     <w:rsid w:val="00281C10"/>
   </w:style>
   <w:style w:type="character" w:customStyle="1" w:styleId="mpunct">
     <w:name w:val="mpunct"/>
-    <w:basedOn w:val="DefaultParagraphFont"/>
+    <w:basedOn w:val="Fontepargpadro"/>
     <w:rsid w:val="00281C10"/>
   </w:style>
   <w:style w:type="paragraph" w:styleId="NormalWeb">
@@ -20485,7 +20721,7 @@
 </file>
 
 <file path=customXml/itemProps1.xml><?xml version="1.0" encoding="utf-8"?>
-<ds:datastoreItem xmlns:ds="http://schemas.openxmlformats.org/officeDocument/2006/customXml" ds:itemID="{AB02C8A1-845C-4C44-88CC-20166FCB750A}">
+<ds:datastoreItem xmlns:ds="http://schemas.openxmlformats.org/officeDocument/2006/customXml" ds:itemID="{90456230-E4F4-4AB0-BDC5-EB6ADC57CFF5}">
   <ds:schemaRefs>
     <ds:schemaRef ds:uri="http://schemas.openxmlformats.org/officeDocument/2006/bibliography"/>
   </ds:schemaRefs>

</xml_diff>